<commit_message>
fixed some things in document but still not working
</commit_message>
<xml_diff>
--- a/docassemble/LLAW33012021S1WWC1/data/templates/WWC_FORM.docx
+++ b/docassemble/LLAW33012021S1WWC1/data/templates/WWC_FORM.docx
@@ -102,7 +102,6 @@
                 <w:szCs w:val="24"/>
               </w:rPr>
             </w:pPr>
-            <w:proofErr w:type="gramStart"/>
             <w:r>
               <w:rPr>
                 <w:sz w:val="24"/>
@@ -117,7 +116,6 @@
               </w:rPr>
               <w:t xml:space="preserve"> </w:t>
             </w:r>
-            <w:proofErr w:type="spellStart"/>
             <w:r>
               <w:rPr>
                 <w:sz w:val="24"/>
@@ -130,9 +128,57 @@
                 <w:sz w:val="24"/>
                 <w:szCs w:val="24"/>
               </w:rPr>
-              <w:t>irst</w:t>
-            </w:r>
-            <w:proofErr w:type="gramEnd"/>
+              <w:t>irst_</w:t>
+            </w:r>
+            <w:r>
+              <w:rPr>
+                <w:sz w:val="24"/>
+                <w:szCs w:val="24"/>
+              </w:rPr>
+              <w:t>n</w:t>
+            </w:r>
+            <w:r>
+              <w:rPr>
+                <w:sz w:val="24"/>
+                <w:szCs w:val="24"/>
+              </w:rPr>
+              <w:t>ame</w:t>
+            </w:r>
+            <w:r>
+              <w:rPr>
+                <w:sz w:val="24"/>
+                <w:szCs w:val="24"/>
+              </w:rPr>
+              <w:t xml:space="preserve"> </w:t>
+            </w:r>
+            <w:r>
+              <w:rPr>
+                <w:sz w:val="24"/>
+                <w:szCs w:val="24"/>
+              </w:rPr>
+              <w:t>}} {{</w:t>
+            </w:r>
+            <w:r>
+              <w:rPr>
+                <w:sz w:val="24"/>
+                <w:szCs w:val="24"/>
+              </w:rPr>
+              <w:t xml:space="preserve"> </w:t>
+            </w:r>
+            <w:r>
+              <w:rPr>
+                <w:sz w:val="24"/>
+                <w:szCs w:val="24"/>
+              </w:rPr>
+              <w:t>l</w:t>
+            </w:r>
+            <w:r>
+              <w:rPr>
+                <w:sz w:val="24"/>
+                <w:szCs w:val="24"/>
+              </w:rPr>
+              <w:t>ast</w:t>
+            </w:r>
             <w:r>
               <w:rPr>
                 <w:sz w:val="24"/>
@@ -154,65 +200,6 @@
               </w:rPr>
               <w:t>ame</w:t>
             </w:r>
-            <w:proofErr w:type="spellEnd"/>
-            <w:r>
-              <w:rPr>
-                <w:sz w:val="24"/>
-                <w:szCs w:val="24"/>
-              </w:rPr>
-              <w:t xml:space="preserve"> </w:t>
-            </w:r>
-            <w:r>
-              <w:rPr>
-                <w:sz w:val="24"/>
-                <w:szCs w:val="24"/>
-              </w:rPr>
-              <w:t>}} {{</w:t>
-            </w:r>
-            <w:r>
-              <w:rPr>
-                <w:sz w:val="24"/>
-                <w:szCs w:val="24"/>
-              </w:rPr>
-              <w:t xml:space="preserve"> </w:t>
-            </w:r>
-            <w:proofErr w:type="spellStart"/>
-            <w:r>
-              <w:rPr>
-                <w:sz w:val="24"/>
-                <w:szCs w:val="24"/>
-              </w:rPr>
-              <w:t>l</w:t>
-            </w:r>
-            <w:r>
-              <w:rPr>
-                <w:sz w:val="24"/>
-                <w:szCs w:val="24"/>
-              </w:rPr>
-              <w:t>ast</w:t>
-            </w:r>
-            <w:r>
-              <w:rPr>
-                <w:sz w:val="24"/>
-                <w:szCs w:val="24"/>
-              </w:rPr>
-              <w:t>_</w:t>
-            </w:r>
-            <w:r>
-              <w:rPr>
-                <w:sz w:val="24"/>
-                <w:szCs w:val="24"/>
-              </w:rPr>
-              <w:t>n</w:t>
-            </w:r>
-            <w:r>
-              <w:rPr>
-                <w:sz w:val="24"/>
-                <w:szCs w:val="24"/>
-              </w:rPr>
-              <w:t>ame</w:t>
-            </w:r>
-            <w:proofErr w:type="spellEnd"/>
             <w:r>
               <w:rPr>
                 <w:sz w:val="24"/>
@@ -264,20 +251,6 @@
                 <w:szCs w:val="24"/>
               </w:rPr>
             </w:pPr>
-            <w:r>
-              <w:rPr>
-                <w:sz w:val="24"/>
-                <w:szCs w:val="24"/>
-              </w:rPr>
-              <w:t xml:space="preserve"># </w:t>
-            </w:r>
-            <w:r>
-              <w:rPr>
-                <w:sz w:val="24"/>
-                <w:szCs w:val="24"/>
-              </w:rPr>
-              <w:t>They can fill in</w:t>
-            </w:r>
           </w:p>
         </w:tc>
       </w:tr>
@@ -315,27 +288,6 @@
                 <w:szCs w:val="24"/>
               </w:rPr>
             </w:pPr>
-            <w:r>
-              <w:rPr>
-                <w:sz w:val="24"/>
-                <w:szCs w:val="24"/>
-              </w:rPr>
-              <w:t xml:space="preserve"># </w:t>
-            </w:r>
-            <w:r>
-              <w:rPr>
-                <w:sz w:val="24"/>
-                <w:szCs w:val="24"/>
-              </w:rPr>
-              <w:t>they can input the address</w:t>
-            </w:r>
-            <w:r>
-              <w:rPr>
-                <w:sz w:val="24"/>
-                <w:szCs w:val="24"/>
-              </w:rPr>
-              <w:t xml:space="preserve"> </w:t>
-            </w:r>
           </w:p>
         </w:tc>
       </w:tr>
@@ -373,20 +325,6 @@
                 <w:szCs w:val="24"/>
               </w:rPr>
             </w:pPr>
-            <w:r>
-              <w:rPr>
-                <w:sz w:val="24"/>
-                <w:szCs w:val="24"/>
-              </w:rPr>
-              <w:t>#</w:t>
-            </w:r>
-            <w:r>
-              <w:rPr>
-                <w:sz w:val="24"/>
-                <w:szCs w:val="24"/>
-              </w:rPr>
-              <w:t>They can input the phone number</w:t>
-            </w:r>
           </w:p>
         </w:tc>
       </w:tr>
@@ -431,27 +369,6 @@
                 <w:szCs w:val="24"/>
               </w:rPr>
             </w:pPr>
-            <w:r>
-              <w:rPr>
-                <w:sz w:val="24"/>
-                <w:szCs w:val="24"/>
-              </w:rPr>
-              <w:t xml:space="preserve"># </w:t>
-            </w:r>
-            <w:r>
-              <w:rPr>
-                <w:sz w:val="24"/>
-                <w:szCs w:val="24"/>
-              </w:rPr>
-              <w:t>Can be filled in by them</w:t>
-            </w:r>
-            <w:r>
-              <w:rPr>
-                <w:sz w:val="24"/>
-                <w:szCs w:val="24"/>
-              </w:rPr>
-              <w:t xml:space="preserve"> </w:t>
-            </w:r>
           </w:p>
         </w:tc>
       </w:tr>
@@ -503,7 +420,6 @@
               </w:rPr>
               <w:t xml:space="preserve"> </w:t>
             </w:r>
-            <w:proofErr w:type="spellStart"/>
             <w:r>
               <w:rPr>
                 <w:sz w:val="24"/>
@@ -511,7 +427,6 @@
               </w:rPr>
               <w:t>work_status</w:t>
             </w:r>
-            <w:proofErr w:type="spellEnd"/>
             <w:r>
               <w:rPr>
                 <w:sz w:val="24"/>
@@ -577,7 +492,6 @@
               </w:rPr>
               <w:t xml:space="preserve"> </w:t>
             </w:r>
-            <w:proofErr w:type="spellStart"/>
             <w:r>
               <w:rPr>
                 <w:sz w:val="24"/>
@@ -585,7 +499,6 @@
               </w:rPr>
               <w:t>the_award</w:t>
             </w:r>
-            <w:proofErr w:type="spellEnd"/>
             <w:r>
               <w:rPr>
                 <w:sz w:val="24"/>
@@ -677,25 +590,8 @@
           <w:sz w:val="24"/>
           <w:szCs w:val="24"/>
         </w:rPr>
-        <w:t xml:space="preserve"> ‘Full-Time’ or </w:t>
-      </w:r>
-      <w:proofErr w:type="spellStart"/>
-      <w:r>
-        <w:rPr>
-          <w:sz w:val="24"/>
-          <w:szCs w:val="24"/>
-        </w:rPr>
-        <w:t>work_status</w:t>
-      </w:r>
-      <w:proofErr w:type="spellEnd"/>
-      <w:r>
-        <w:rPr>
-          <w:sz w:val="24"/>
-          <w:szCs w:val="24"/>
-        </w:rPr>
-        <w:t xml:space="preserve"> == ‘Part-Time’ or </w:t>
-      </w:r>
-      <w:proofErr w:type="spellStart"/>
+        <w:t xml:space="preserve"> ‘Full-Time’ or work_status == ‘Part-Time’ or </w:t>
+      </w:r>
       <w:r>
         <w:rPr>
           <w:sz w:val="24"/>
@@ -703,7 +599,6 @@
         </w:rPr>
         <w:t>regular_hours</w:t>
       </w:r>
-      <w:proofErr w:type="spellEnd"/>
       <w:r>
         <w:rPr>
           <w:sz w:val="24"/>
@@ -888,7 +783,6 @@
               </w:rPr>
               <w:t xml:space="preserve"> </w:t>
             </w:r>
-            <w:proofErr w:type="spellStart"/>
             <w:r>
               <w:rPr>
                 <w:sz w:val="24"/>
@@ -896,7 +790,6 @@
               </w:rPr>
               <w:t>hours_week</w:t>
             </w:r>
-            <w:proofErr w:type="spellEnd"/>
             <w:r>
               <w:rPr>
                 <w:sz w:val="24"/>
@@ -962,7 +855,6 @@
               </w:rPr>
               <w:t xml:space="preserve"> </w:t>
             </w:r>
-            <w:proofErr w:type="spellStart"/>
             <w:r>
               <w:rPr>
                 <w:sz w:val="24"/>
@@ -970,7 +862,6 @@
               </w:rPr>
               <w:t>paid_hour</w:t>
             </w:r>
-            <w:proofErr w:type="spellEnd"/>
             <w:r>
               <w:rPr>
                 <w:sz w:val="24"/>
@@ -1019,23 +910,7 @@
         <w:jc w:val="both"/>
       </w:pPr>
       <w:r>
-        <w:t xml:space="preserve">{%p if </w:t>
-      </w:r>
-      <w:proofErr w:type="spellStart"/>
-      <w:r>
-        <w:t>work_status</w:t>
-      </w:r>
-      <w:proofErr w:type="spellEnd"/>
-      <w:r>
-        <w:t xml:space="preserve"> == ‘Casual’ and </w:t>
-      </w:r>
-      <w:proofErr w:type="spellStart"/>
-      <w:r>
-        <w:t>regular_hours</w:t>
-      </w:r>
-      <w:proofErr w:type="spellEnd"/>
-      <w:r>
-        <w:t xml:space="preserve"> == ‘No’ %}  </w:t>
+        <w:t xml:space="preserve">{%p if work_status == ‘Casual’ and regular_hours == ‘No’ %}  </w:t>
       </w:r>
     </w:p>
     <w:tbl>
@@ -1368,23 +1243,7 @@
                 <w:sz w:val="24"/>
                 <w:szCs w:val="24"/>
               </w:rPr>
-              <w:t xml:space="preserve">{%p if </w:t>
-            </w:r>
-            <w:proofErr w:type="spellStart"/>
-            <w:r>
-              <w:rPr>
-                <w:sz w:val="24"/>
-                <w:szCs w:val="24"/>
-              </w:rPr>
-              <w:t>paid_overtime</w:t>
-            </w:r>
-            <w:proofErr w:type="spellEnd"/>
-            <w:r>
-              <w:rPr>
-                <w:sz w:val="24"/>
-                <w:szCs w:val="24"/>
-              </w:rPr>
-              <w:t xml:space="preserve"> == ‘Yes’</w:t>
+              <w:t>{%p if paid_overtime == ‘Yes’</w:t>
             </w:r>
             <w:r>
               <w:rPr>
@@ -1446,7 +1305,6 @@
                 <w:szCs w:val="24"/>
               </w:rPr>
             </w:pPr>
-            <w:proofErr w:type="gramStart"/>
             <w:r>
               <w:rPr>
                 <w:sz w:val="24"/>
@@ -1461,23 +1319,13 @@
               </w:rPr>
               <w:t xml:space="preserve"> </w:t>
             </w:r>
-            <w:proofErr w:type="spellStart"/>
-            <w:r>
-              <w:rPr>
-                <w:sz w:val="24"/>
-                <w:szCs w:val="24"/>
-              </w:rPr>
-              <w:t>overtime</w:t>
-            </w:r>
-            <w:proofErr w:type="gramEnd"/>
-            <w:r>
-              <w:rPr>
-                <w:sz w:val="24"/>
-                <w:szCs w:val="24"/>
-              </w:rPr>
-              <w:t>_award</w:t>
-            </w:r>
-            <w:proofErr w:type="spellEnd"/>
+            <w:r>
+              <w:rPr>
+                <w:sz w:val="24"/>
+                <w:szCs w:val="24"/>
+              </w:rPr>
+              <w:t>overtime_award</w:t>
+            </w:r>
             <w:r>
               <w:rPr>
                 <w:sz w:val="24"/>
@@ -1507,7 +1355,6 @@
                 <w:szCs w:val="24"/>
               </w:rPr>
             </w:pPr>
-            <w:proofErr w:type="gramStart"/>
             <w:r>
               <w:rPr>
                 <w:sz w:val="24"/>
@@ -1522,23 +1369,13 @@
               </w:rPr>
               <w:t xml:space="preserve"> </w:t>
             </w:r>
-            <w:proofErr w:type="spellStart"/>
-            <w:r>
-              <w:rPr>
-                <w:sz w:val="24"/>
-                <w:szCs w:val="24"/>
-              </w:rPr>
-              <w:t>amount</w:t>
-            </w:r>
-            <w:proofErr w:type="gramEnd"/>
-            <w:r>
-              <w:rPr>
-                <w:sz w:val="24"/>
-                <w:szCs w:val="24"/>
-              </w:rPr>
-              <w:t>_overtime</w:t>
-            </w:r>
-            <w:proofErr w:type="spellEnd"/>
+            <w:r>
+              <w:rPr>
+                <w:sz w:val="24"/>
+                <w:szCs w:val="24"/>
+              </w:rPr>
+              <w:t>amount_overtime</w:t>
+            </w:r>
             <w:r>
               <w:rPr>
                 <w:sz w:val="24"/>
@@ -1567,81 +1404,33 @@
                 <w:szCs w:val="24"/>
               </w:rPr>
             </w:pPr>
-            <w:proofErr w:type="gramStart"/>
-            <w:r>
-              <w:rPr>
-                <w:sz w:val="24"/>
-                <w:szCs w:val="24"/>
-              </w:rPr>
-              <w:t>(</w:t>
-            </w:r>
-            <w:r>
-              <w:rPr>
-                <w:sz w:val="24"/>
-                <w:szCs w:val="24"/>
-              </w:rPr>
-              <w:t>(</w:t>
-            </w:r>
-            <w:r>
-              <w:rPr>
-                <w:sz w:val="24"/>
-                <w:szCs w:val="24"/>
-              </w:rPr>
-              <w:t xml:space="preserve"> </w:t>
-            </w:r>
-            <w:proofErr w:type="spellStart"/>
-            <w:r>
-              <w:rPr>
-                <w:sz w:val="24"/>
-                <w:szCs w:val="24"/>
-              </w:rPr>
-              <w:t>overtime</w:t>
-            </w:r>
-            <w:proofErr w:type="gramEnd"/>
-            <w:r>
-              <w:rPr>
-                <w:sz w:val="24"/>
-                <w:szCs w:val="24"/>
-              </w:rPr>
-              <w:t>_award</w:t>
-            </w:r>
-            <w:proofErr w:type="spellEnd"/>
-            <w:r>
-              <w:rPr>
-                <w:sz w:val="24"/>
-                <w:szCs w:val="24"/>
-              </w:rPr>
-              <w:t xml:space="preserve"> - </w:t>
-            </w:r>
-            <w:proofErr w:type="spellStart"/>
-            <w:r>
-              <w:rPr>
-                <w:sz w:val="24"/>
-                <w:szCs w:val="24"/>
-              </w:rPr>
-              <w:t>amount_overtime</w:t>
-            </w:r>
-            <w:proofErr w:type="spellEnd"/>
-            <w:r>
-              <w:rPr>
-                <w:sz w:val="24"/>
-                <w:szCs w:val="24"/>
-              </w:rPr>
-              <w:t xml:space="preserve"> </w:t>
-            </w:r>
-            <w:r>
-              <w:rPr>
-                <w:sz w:val="24"/>
-                <w:szCs w:val="24"/>
-              </w:rPr>
-              <w:t>)</w:t>
-            </w:r>
-            <w:r>
-              <w:rPr>
-                <w:sz w:val="24"/>
-                <w:szCs w:val="24"/>
-              </w:rPr>
-              <w:t>}</w:t>
+            <w:r>
+              <w:rPr>
+                <w:sz w:val="24"/>
+                <w:szCs w:val="24"/>
+              </w:rPr>
+              <w:t xml:space="preserve">{{ </w:t>
+            </w:r>
+            <w:r>
+              <w:rPr>
+                <w:sz w:val="24"/>
+                <w:szCs w:val="24"/>
+              </w:rPr>
+              <w:t>overtime_award - amount_overtime</w:t>
+            </w:r>
+            <w:r>
+              <w:rPr>
+                <w:sz w:val="24"/>
+                <w:szCs w:val="24"/>
+              </w:rPr>
+              <w:t xml:space="preserve"> </w:t>
+            </w:r>
+            <w:r>
+              <w:rPr>
+                <w:sz w:val="24"/>
+                <w:szCs w:val="24"/>
+              </w:rPr>
+              <w:t>}}</w:t>
             </w:r>
           </w:p>
         </w:tc>
@@ -1665,7 +1454,7 @@
                 <w:sz w:val="24"/>
                 <w:szCs w:val="24"/>
               </w:rPr>
-              <w:t>(</w:t>
+              <w:t>{</w:t>
             </w:r>
             <w:r>
               <w:rPr>
@@ -1705,21 +1494,12 @@
               </w:rPr>
               <w:t xml:space="preserve">{%p if </w:t>
             </w:r>
-            <w:proofErr w:type="spellStart"/>
-            <w:r>
-              <w:rPr>
-                <w:sz w:val="24"/>
-                <w:szCs w:val="24"/>
-              </w:rPr>
-              <w:t>penalty_rates</w:t>
-            </w:r>
-            <w:proofErr w:type="spellEnd"/>
-            <w:r>
-              <w:rPr>
-                <w:sz w:val="24"/>
-                <w:szCs w:val="24"/>
-              </w:rPr>
-              <w:t xml:space="preserve"> == ‘Yes’</w:t>
+            <w:r>
+              <w:rPr>
+                <w:sz w:val="24"/>
+                <w:szCs w:val="24"/>
+              </w:rPr>
+              <w:t>penalty_rates == ‘Yes’</w:t>
             </w:r>
             <w:r>
               <w:rPr>
@@ -1767,7 +1547,6 @@
                 <w:szCs w:val="24"/>
               </w:rPr>
             </w:pPr>
-            <w:proofErr w:type="gramStart"/>
             <w:r>
               <w:rPr>
                 <w:sz w:val="24"/>
@@ -1782,23 +1561,13 @@
               </w:rPr>
               <w:t xml:space="preserve"> </w:t>
             </w:r>
-            <w:proofErr w:type="spellStart"/>
-            <w:r>
-              <w:rPr>
-                <w:sz w:val="24"/>
-                <w:szCs w:val="24"/>
-              </w:rPr>
-              <w:t>penalty</w:t>
-            </w:r>
-            <w:proofErr w:type="gramEnd"/>
-            <w:r>
-              <w:rPr>
-                <w:sz w:val="24"/>
-                <w:szCs w:val="24"/>
-              </w:rPr>
-              <w:t>_award</w:t>
-            </w:r>
-            <w:proofErr w:type="spellEnd"/>
+            <w:r>
+              <w:rPr>
+                <w:sz w:val="24"/>
+                <w:szCs w:val="24"/>
+              </w:rPr>
+              <w:t>penalty_award</w:t>
+            </w:r>
             <w:r>
               <w:rPr>
                 <w:sz w:val="24"/>
@@ -1833,99 +1602,56 @@
                 <w:sz w:val="24"/>
                 <w:szCs w:val="24"/>
               </w:rPr>
+              <w:t>{{paid_penalty_rates}}</w:t>
+            </w:r>
+          </w:p>
+        </w:tc>
+        <w:tc>
+          <w:tcPr>
+            <w:tcW w:w="2977" w:type="dxa"/>
+          </w:tcPr>
+          <w:p>
+            <w:pPr>
+              <w:jc w:val="both"/>
+              <w:rPr>
+                <w:sz w:val="24"/>
+                <w:szCs w:val="24"/>
+              </w:rPr>
+            </w:pPr>
+            <w:r>
+              <w:rPr>
+                <w:sz w:val="24"/>
+                <w:szCs w:val="24"/>
+              </w:rPr>
               <w:t>{{</w:t>
             </w:r>
-            <w:proofErr w:type="spellStart"/>
-            <w:r>
-              <w:rPr>
-                <w:sz w:val="24"/>
-                <w:szCs w:val="24"/>
-              </w:rPr>
-              <w:t>paid_penalty_rates</w:t>
-            </w:r>
-            <w:proofErr w:type="spellEnd"/>
+            <w:r>
+              <w:rPr>
+                <w:sz w:val="24"/>
+                <w:szCs w:val="24"/>
+              </w:rPr>
+              <w:t xml:space="preserve"> </w:t>
+            </w:r>
+            <w:r>
+              <w:rPr>
+                <w:sz w:val="24"/>
+                <w:szCs w:val="24"/>
+              </w:rPr>
+              <w:t>penalty_award - paid_penalty_rates</w:t>
+            </w:r>
+            <w:r>
+              <w:rPr>
+                <w:sz w:val="24"/>
+                <w:szCs w:val="24"/>
+              </w:rPr>
+              <w:t xml:space="preserve"> </w:t>
+            </w:r>
             <w:r>
               <w:rPr>
                 <w:sz w:val="24"/>
                 <w:szCs w:val="24"/>
               </w:rPr>
               <w:t>}}</w:t>
-            </w:r>
-          </w:p>
-        </w:tc>
-        <w:tc>
-          <w:tcPr>
-            <w:tcW w:w="2977" w:type="dxa"/>
-          </w:tcPr>
-          <w:p>
-            <w:pPr>
-              <w:jc w:val="both"/>
-              <w:rPr>
-                <w:sz w:val="24"/>
-                <w:szCs w:val="24"/>
-              </w:rPr>
-            </w:pPr>
-            <w:proofErr w:type="gramStart"/>
-            <w:r>
-              <w:rPr>
-                <w:sz w:val="24"/>
-                <w:szCs w:val="24"/>
-              </w:rPr>
-              <w:t>{{</w:t>
-            </w:r>
-            <w:r>
-              <w:rPr>
-                <w:sz w:val="24"/>
-                <w:szCs w:val="24"/>
-              </w:rPr>
-              <w:t xml:space="preserve"> </w:t>
-            </w:r>
-            <w:proofErr w:type="spellStart"/>
-            <w:r>
-              <w:rPr>
-                <w:sz w:val="24"/>
-                <w:szCs w:val="24"/>
-              </w:rPr>
-              <w:t>penalty</w:t>
-            </w:r>
-            <w:proofErr w:type="gramEnd"/>
-            <w:r>
-              <w:rPr>
-                <w:sz w:val="24"/>
-                <w:szCs w:val="24"/>
-              </w:rPr>
-              <w:t>_award</w:t>
-            </w:r>
-            <w:proofErr w:type="spellEnd"/>
-            <w:r>
-              <w:rPr>
-                <w:sz w:val="24"/>
-                <w:szCs w:val="24"/>
-              </w:rPr>
-              <w:t xml:space="preserve"> - </w:t>
-            </w:r>
-            <w:proofErr w:type="spellStart"/>
-            <w:r>
-              <w:rPr>
-                <w:sz w:val="24"/>
-                <w:szCs w:val="24"/>
-              </w:rPr>
-              <w:t>paid_penalty_rates</w:t>
-            </w:r>
-            <w:proofErr w:type="spellEnd"/>
-            <w:r>
-              <w:rPr>
-                <w:sz w:val="24"/>
-                <w:szCs w:val="24"/>
-              </w:rPr>
-              <w:t xml:space="preserve"> </w:t>
-            </w:r>
-            <w:r>
-              <w:rPr>
-                <w:sz w:val="24"/>
-                <w:szCs w:val="24"/>
-              </w:rPr>
-              <w:t>))</w:t>
             </w:r>
           </w:p>
         </w:tc>
@@ -1949,6 +1675,13 @@
                 <w:sz w:val="24"/>
                 <w:szCs w:val="24"/>
               </w:rPr>
+              <w:t>{</w:t>
+            </w:r>
+            <w:r>
+              <w:rPr>
+                <w:sz w:val="24"/>
+                <w:szCs w:val="24"/>
+              </w:rPr>
               <w:t>%p endif %)</w:t>
             </w:r>
           </w:p>
@@ -1989,21 +1722,12 @@
               </w:rPr>
               <w:t xml:space="preserve">p if </w:t>
             </w:r>
-            <w:proofErr w:type="spellStart"/>
-            <w:r>
-              <w:rPr>
-                <w:sz w:val="24"/>
-                <w:szCs w:val="24"/>
-              </w:rPr>
-              <w:t>what_allowance</w:t>
-            </w:r>
-            <w:proofErr w:type="spellEnd"/>
-            <w:r>
-              <w:rPr>
-                <w:sz w:val="24"/>
-                <w:szCs w:val="24"/>
-              </w:rPr>
-              <w:t xml:space="preserve"> == ‘Yes’ %}</w:t>
+            <w:r>
+              <w:rPr>
+                <w:sz w:val="24"/>
+                <w:szCs w:val="24"/>
+              </w:rPr>
+              <w:t>what_allowance == ‘Yes’ %}</w:t>
             </w:r>
           </w:p>
         </w:tc>
@@ -2044,7 +1768,6 @@
                 <w:szCs w:val="24"/>
               </w:rPr>
             </w:pPr>
-            <w:proofErr w:type="gramStart"/>
             <w:r>
               <w:rPr>
                 <w:sz w:val="24"/>
@@ -2059,21 +1782,12 @@
               </w:rPr>
               <w:t xml:space="preserve"> </w:t>
             </w:r>
-            <w:proofErr w:type="spellStart"/>
-            <w:r>
-              <w:rPr>
-                <w:sz w:val="24"/>
-                <w:szCs w:val="24"/>
-              </w:rPr>
-              <w:t>allowance</w:t>
-            </w:r>
-            <w:proofErr w:type="gramEnd"/>
-            <w:r>
-              <w:rPr>
-                <w:sz w:val="24"/>
-                <w:szCs w:val="24"/>
-              </w:rPr>
-              <w:t>_awa</w:t>
+            <w:r>
+              <w:rPr>
+                <w:sz w:val="24"/>
+                <w:szCs w:val="24"/>
+              </w:rPr>
+              <w:t>allowance_awa</w:t>
             </w:r>
             <w:r>
               <w:rPr>
@@ -2082,7 +1796,6 @@
               </w:rPr>
               <w:t>rd</w:t>
             </w:r>
-            <w:proofErr w:type="spellEnd"/>
             <w:r>
               <w:rPr>
                 <w:sz w:val="24"/>
@@ -2112,7 +1825,6 @@
                 <w:szCs w:val="24"/>
               </w:rPr>
             </w:pPr>
-            <w:proofErr w:type="gramStart"/>
             <w:r>
               <w:rPr>
                 <w:sz w:val="24"/>
@@ -2127,23 +1839,13 @@
               </w:rPr>
               <w:t xml:space="preserve"> </w:t>
             </w:r>
-            <w:proofErr w:type="spellStart"/>
-            <w:r>
-              <w:rPr>
-                <w:sz w:val="24"/>
-                <w:szCs w:val="24"/>
-              </w:rPr>
-              <w:t>amount</w:t>
-            </w:r>
-            <w:proofErr w:type="gramEnd"/>
-            <w:r>
-              <w:rPr>
-                <w:sz w:val="24"/>
-                <w:szCs w:val="24"/>
-              </w:rPr>
-              <w:t>_allowance</w:t>
-            </w:r>
-            <w:proofErr w:type="spellEnd"/>
+            <w:r>
+              <w:rPr>
+                <w:sz w:val="24"/>
+                <w:szCs w:val="24"/>
+              </w:rPr>
+              <w:t>amount_allowance</w:t>
+            </w:r>
             <w:r>
               <w:rPr>
                 <w:sz w:val="24"/>
@@ -2172,7 +1874,6 @@
                 <w:szCs w:val="24"/>
               </w:rPr>
             </w:pPr>
-            <w:proofErr w:type="gramStart"/>
             <w:r>
               <w:rPr>
                 <w:sz w:val="24"/>
@@ -2187,39 +1888,13 @@
               </w:rPr>
               <w:t xml:space="preserve"> </w:t>
             </w:r>
-            <w:proofErr w:type="spellStart"/>
-            <w:r>
-              <w:rPr>
-                <w:sz w:val="24"/>
-                <w:szCs w:val="24"/>
-              </w:rPr>
-              <w:t>allowance</w:t>
-            </w:r>
-            <w:proofErr w:type="gramEnd"/>
-            <w:r>
-              <w:rPr>
-                <w:sz w:val="24"/>
-                <w:szCs w:val="24"/>
-              </w:rPr>
-              <w:t>_award</w:t>
-            </w:r>
-            <w:proofErr w:type="spellEnd"/>
-            <w:r>
-              <w:rPr>
-                <w:sz w:val="24"/>
-                <w:szCs w:val="24"/>
-              </w:rPr>
-              <w:t xml:space="preserve"> - </w:t>
-            </w:r>
-            <w:proofErr w:type="spellStart"/>
-            <w:r>
-              <w:rPr>
-                <w:sz w:val="24"/>
-                <w:szCs w:val="24"/>
-              </w:rPr>
-              <w:t>amount_allowance</w:t>
-            </w:r>
-            <w:proofErr w:type="spellEnd"/>
+            <w:r>
+              <w:rPr>
+                <w:sz w:val="24"/>
+                <w:szCs w:val="24"/>
+              </w:rPr>
+              <w:t>allowance_award - amount_allowance</w:t>
+            </w:r>
             <w:r>
               <w:rPr>
                 <w:sz w:val="24"/>
@@ -2256,7 +1931,7 @@
                 <w:sz w:val="24"/>
                 <w:szCs w:val="24"/>
               </w:rPr>
-              <w:t>{%p endif %}}</w:t>
+              <w:t>{%p endif %}</w:t>
             </w:r>
           </w:p>
         </w:tc>
@@ -2289,7 +1964,6 @@
               </w:rPr>
               <w:t xml:space="preserve">%p if </w:t>
             </w:r>
-            <w:proofErr w:type="spellStart"/>
             <w:r>
               <w:rPr>
                 <w:sz w:val="24"/>
@@ -2297,7 +1971,6 @@
               </w:rPr>
               <w:t>public_holiday_rates</w:t>
             </w:r>
-            <w:proofErr w:type="spellEnd"/>
             <w:r>
               <w:rPr>
                 <w:sz w:val="24"/>
@@ -2343,7 +2016,6 @@
                 <w:szCs w:val="24"/>
               </w:rPr>
             </w:pPr>
-            <w:proofErr w:type="gramStart"/>
             <w:r>
               <w:rPr>
                 <w:sz w:val="24"/>
@@ -2358,23 +2030,13 @@
               </w:rPr>
               <w:t xml:space="preserve"> </w:t>
             </w:r>
-            <w:proofErr w:type="spellStart"/>
-            <w:r>
-              <w:rPr>
-                <w:sz w:val="24"/>
-                <w:szCs w:val="24"/>
-              </w:rPr>
-              <w:t>public</w:t>
-            </w:r>
-            <w:proofErr w:type="gramEnd"/>
-            <w:r>
-              <w:rPr>
-                <w:sz w:val="24"/>
-                <w:szCs w:val="24"/>
-              </w:rPr>
-              <w:t>_holiday_award</w:t>
-            </w:r>
-            <w:proofErr w:type="spellEnd"/>
+            <w:r>
+              <w:rPr>
+                <w:sz w:val="24"/>
+                <w:szCs w:val="24"/>
+              </w:rPr>
+              <w:t>public_holiday_award</w:t>
+            </w:r>
             <w:r>
               <w:rPr>
                 <w:sz w:val="24"/>
@@ -2418,7 +2080,6 @@
               </w:rPr>
               <w:t xml:space="preserve"> </w:t>
             </w:r>
-            <w:proofErr w:type="spellStart"/>
             <w:r>
               <w:rPr>
                 <w:sz w:val="24"/>
@@ -2426,7 +2087,6 @@
               </w:rPr>
               <w:t>paid_public_holiday_rates</w:t>
             </w:r>
-            <w:proofErr w:type="spellEnd"/>
             <w:r>
               <w:rPr>
                 <w:sz w:val="24"/>
@@ -2455,7 +2115,6 @@
                 <w:szCs w:val="24"/>
               </w:rPr>
             </w:pPr>
-            <w:proofErr w:type="gramStart"/>
             <w:r>
               <w:rPr>
                 <w:sz w:val="24"/>
@@ -2470,39 +2129,13 @@
               </w:rPr>
               <w:t xml:space="preserve"> </w:t>
             </w:r>
-            <w:proofErr w:type="spellStart"/>
-            <w:r>
-              <w:rPr>
-                <w:sz w:val="24"/>
-                <w:szCs w:val="24"/>
-              </w:rPr>
-              <w:t>public</w:t>
-            </w:r>
-            <w:proofErr w:type="gramEnd"/>
-            <w:r>
-              <w:rPr>
-                <w:sz w:val="24"/>
-                <w:szCs w:val="24"/>
-              </w:rPr>
-              <w:t>_holiday_award</w:t>
-            </w:r>
-            <w:proofErr w:type="spellEnd"/>
-            <w:r>
-              <w:rPr>
-                <w:sz w:val="24"/>
-                <w:szCs w:val="24"/>
-              </w:rPr>
-              <w:t xml:space="preserve"> - </w:t>
-            </w:r>
-            <w:proofErr w:type="spellStart"/>
-            <w:r>
-              <w:rPr>
-                <w:sz w:val="24"/>
-                <w:szCs w:val="24"/>
-              </w:rPr>
-              <w:t>paid_public_holiday_rates</w:t>
-            </w:r>
-            <w:proofErr w:type="spellEnd"/>
+            <w:r>
+              <w:rPr>
+                <w:sz w:val="24"/>
+                <w:szCs w:val="24"/>
+              </w:rPr>
+              <w:t>public_holiday_award - paid_public_holiday_rates</w:t>
+            </w:r>
             <w:r>
               <w:rPr>
                 <w:sz w:val="24"/>
@@ -2563,17 +2196,8 @@
                 <w:sz w:val="24"/>
                 <w:szCs w:val="24"/>
               </w:rPr>
-              <w:t xml:space="preserve">{%p if </w:t>
-            </w:r>
-            <w:proofErr w:type="spellStart"/>
-            <w:r>
-              <w:rPr>
-                <w:sz w:val="24"/>
-                <w:szCs w:val="24"/>
-              </w:rPr>
-              <w:t>work_status</w:t>
-            </w:r>
-            <w:proofErr w:type="spellEnd"/>
+              <w:t>{%p if work_status</w:t>
+            </w:r>
             <w:r>
               <w:rPr>
                 <w:sz w:val="24"/>
@@ -2586,23 +2210,7 @@
                 <w:sz w:val="24"/>
                 <w:szCs w:val="24"/>
               </w:rPr>
-              <w:t xml:space="preserve">’ or </w:t>
-            </w:r>
-            <w:proofErr w:type="spellStart"/>
-            <w:r>
-              <w:rPr>
-                <w:sz w:val="24"/>
-                <w:szCs w:val="24"/>
-              </w:rPr>
-              <w:t>work_status</w:t>
-            </w:r>
-            <w:proofErr w:type="spellEnd"/>
-            <w:r>
-              <w:rPr>
-                <w:sz w:val="24"/>
-                <w:szCs w:val="24"/>
-              </w:rPr>
-              <w:t xml:space="preserve"> ==</w:t>
+              <w:t>’ or work_status ==</w:t>
             </w:r>
             <w:r>
               <w:rPr>
@@ -2641,7 +2249,6 @@
               </w:rPr>
               <w:t xml:space="preserve">%p if </w:t>
             </w:r>
-            <w:proofErr w:type="spellStart"/>
             <w:r>
               <w:rPr>
                 <w:sz w:val="24"/>
@@ -2649,7 +2256,6 @@
               </w:rPr>
               <w:t>leave_entitlement</w:t>
             </w:r>
-            <w:proofErr w:type="spellEnd"/>
             <w:r>
               <w:rPr>
                 <w:sz w:val="24"/>
@@ -2678,23 +2284,7 @@
                 <w:sz w:val="24"/>
                 <w:szCs w:val="24"/>
               </w:rPr>
-              <w:t xml:space="preserve">%p if </w:t>
-            </w:r>
-            <w:proofErr w:type="spellStart"/>
-            <w:r>
-              <w:rPr>
-                <w:sz w:val="24"/>
-                <w:szCs w:val="24"/>
-              </w:rPr>
-              <w:t>leave_owed</w:t>
-            </w:r>
-            <w:proofErr w:type="spellEnd"/>
-            <w:r>
-              <w:rPr>
-                <w:sz w:val="24"/>
-                <w:szCs w:val="24"/>
-              </w:rPr>
-              <w:t xml:space="preserve"> == ‘Yes’ %}</w:t>
+              <w:t>%p if leave_owed == ‘Yes’ %}</w:t>
             </w:r>
             <w:r>
               <w:rPr>
@@ -2741,7 +2331,6 @@
                 <w:szCs w:val="24"/>
               </w:rPr>
             </w:pPr>
-            <w:proofErr w:type="gramStart"/>
             <w:r>
               <w:rPr>
                 <w:sz w:val="24"/>
@@ -2756,23 +2345,13 @@
               </w:rPr>
               <w:t xml:space="preserve"> </w:t>
             </w:r>
-            <w:proofErr w:type="spellStart"/>
-            <w:r>
-              <w:rPr>
-                <w:sz w:val="24"/>
-                <w:szCs w:val="24"/>
-              </w:rPr>
-              <w:t>leave</w:t>
-            </w:r>
-            <w:proofErr w:type="gramEnd"/>
-            <w:r>
-              <w:rPr>
-                <w:sz w:val="24"/>
-                <w:szCs w:val="24"/>
-              </w:rPr>
-              <w:t>_owed</w:t>
-            </w:r>
-            <w:proofErr w:type="spellEnd"/>
+            <w:r>
+              <w:rPr>
+                <w:sz w:val="24"/>
+                <w:szCs w:val="24"/>
+              </w:rPr>
+              <w:t>leave_owed</w:t>
+            </w:r>
             <w:r>
               <w:rPr>
                 <w:sz w:val="24"/>
@@ -2807,14 +2386,14 @@
                 <w:sz w:val="24"/>
                 <w:szCs w:val="24"/>
               </w:rPr>
-              <w:t>(Will be paid</w:t>
-            </w:r>
-            <w:r>
-              <w:rPr>
-                <w:sz w:val="24"/>
-                <w:szCs w:val="24"/>
-              </w:rPr>
-              <w:t xml:space="preserve"> in accordance with National Employment Standard} </w:t>
+              <w:t>Will be paid</w:t>
+            </w:r>
+            <w:r>
+              <w:rPr>
+                <w:sz w:val="24"/>
+                <w:szCs w:val="24"/>
+              </w:rPr>
+              <w:t xml:space="preserve"> in accordance with National Employment Standard</w:t>
             </w:r>
           </w:p>
         </w:tc>
@@ -2901,17 +2480,8 @@
                 <w:sz w:val="24"/>
                 <w:szCs w:val="24"/>
               </w:rPr>
-              <w:t xml:space="preserve">{%p if </w:t>
-            </w:r>
-            <w:proofErr w:type="spellStart"/>
-            <w:r>
-              <w:rPr>
-                <w:sz w:val="24"/>
-                <w:szCs w:val="24"/>
-              </w:rPr>
-              <w:t>other_payment</w:t>
-            </w:r>
-            <w:proofErr w:type="spellEnd"/>
+              <w:t>{%p if other_payment</w:t>
+            </w:r>
             <w:r>
               <w:rPr>
                 <w:sz w:val="24"/>
@@ -2964,7 +2534,6 @@
                 <w:szCs w:val="24"/>
               </w:rPr>
             </w:pPr>
-            <w:proofErr w:type="gramStart"/>
             <w:r>
               <w:rPr>
                 <w:sz w:val="24"/>
@@ -2979,21 +2548,12 @@
               </w:rPr>
               <w:t xml:space="preserve"> </w:t>
             </w:r>
-            <w:proofErr w:type="spellStart"/>
-            <w:r>
-              <w:rPr>
-                <w:sz w:val="24"/>
-                <w:szCs w:val="24"/>
-              </w:rPr>
-              <w:t>other</w:t>
-            </w:r>
-            <w:proofErr w:type="gramEnd"/>
-            <w:r>
-              <w:rPr>
-                <w:sz w:val="24"/>
-                <w:szCs w:val="24"/>
-              </w:rPr>
-              <w:t>_pa</w:t>
+            <w:r>
+              <w:rPr>
+                <w:sz w:val="24"/>
+                <w:szCs w:val="24"/>
+              </w:rPr>
+              <w:t>other_pa</w:t>
             </w:r>
             <w:r>
               <w:rPr>
@@ -3002,7 +2562,6 @@
               </w:rPr>
               <w:t>yment_award</w:t>
             </w:r>
-            <w:proofErr w:type="spellEnd"/>
             <w:r>
               <w:rPr>
                 <w:sz w:val="24"/>
@@ -3032,7 +2591,6 @@
                 <w:szCs w:val="24"/>
               </w:rPr>
             </w:pPr>
-            <w:proofErr w:type="gramStart"/>
             <w:r>
               <w:rPr>
                 <w:sz w:val="24"/>
@@ -3047,23 +2605,13 @@
               </w:rPr>
               <w:t xml:space="preserve"> </w:t>
             </w:r>
-            <w:proofErr w:type="spellStart"/>
-            <w:r>
-              <w:rPr>
-                <w:sz w:val="24"/>
-                <w:szCs w:val="24"/>
-              </w:rPr>
-              <w:t>other</w:t>
-            </w:r>
-            <w:proofErr w:type="gramEnd"/>
-            <w:r>
-              <w:rPr>
-                <w:sz w:val="24"/>
-                <w:szCs w:val="24"/>
-              </w:rPr>
-              <w:t>_payment_amount</w:t>
-            </w:r>
-            <w:proofErr w:type="spellEnd"/>
+            <w:r>
+              <w:rPr>
+                <w:sz w:val="24"/>
+                <w:szCs w:val="24"/>
+              </w:rPr>
+              <w:t>other_payment_amount</w:t>
+            </w:r>
             <w:r>
               <w:rPr>
                 <w:sz w:val="24"/>
@@ -3093,7 +2641,6 @@
                 <w:szCs w:val="24"/>
               </w:rPr>
             </w:pPr>
-            <w:proofErr w:type="gramStart"/>
             <w:r>
               <w:rPr>
                 <w:sz w:val="24"/>
@@ -3108,39 +2655,13 @@
               </w:rPr>
               <w:t xml:space="preserve"> </w:t>
             </w:r>
-            <w:proofErr w:type="spellStart"/>
-            <w:r>
-              <w:rPr>
-                <w:sz w:val="24"/>
-                <w:szCs w:val="24"/>
-              </w:rPr>
-              <w:t>other</w:t>
-            </w:r>
-            <w:proofErr w:type="gramEnd"/>
-            <w:r>
-              <w:rPr>
-                <w:sz w:val="24"/>
-                <w:szCs w:val="24"/>
-              </w:rPr>
-              <w:t>_amount_award</w:t>
-            </w:r>
-            <w:proofErr w:type="spellEnd"/>
-            <w:r>
-              <w:rPr>
-                <w:sz w:val="24"/>
-                <w:szCs w:val="24"/>
-              </w:rPr>
-              <w:t xml:space="preserve"> - </w:t>
-            </w:r>
-            <w:proofErr w:type="spellStart"/>
-            <w:r>
-              <w:rPr>
-                <w:sz w:val="24"/>
-                <w:szCs w:val="24"/>
-              </w:rPr>
-              <w:t>other_payment_amount</w:t>
-            </w:r>
-            <w:proofErr w:type="spellEnd"/>
+            <w:r>
+              <w:rPr>
+                <w:sz w:val="24"/>
+                <w:szCs w:val="24"/>
+              </w:rPr>
+              <w:t>other_amount_award - other_payment_amount</w:t>
+            </w:r>
             <w:r>
               <w:rPr>
                 <w:sz w:val="24"/>
@@ -3241,7 +2762,6 @@
       </w:pPr>
     </w:p>
     <w:sectPr>
-      <w:headerReference w:type="default" r:id="rId6"/>
       <w:pgSz w:w="11906" w:h="16838"/>
       <w:pgMar w:top="1440" w:right="1440" w:bottom="1440" w:left="1440" w:header="708" w:footer="708" w:gutter="0"/>
       <w:cols w:space="708"/>
@@ -3299,25 +2819,6 @@
     </w:p>
   </w:footnote>
 </w:footnotes>
-</file>
-
-<file path=word/header1.xml><?xml version="1.0" encoding="utf-8"?>
-<w:hdr xmlns:wpc="http://schemas.microsoft.com/office/word/2010/wordprocessingCanvas" xmlns:cx="http://schemas.microsoft.com/office/drawing/2014/chartex" xmlns:cx1="http://schemas.microsoft.com/office/drawing/2015/9/8/chartex" xmlns:cx2="http://schemas.microsoft.com/office/drawing/2015/10/21/chartex" xmlns:cx3="http://schemas.microsoft.com/office/drawing/2016/5/9/chartex" xmlns:cx4="http://schemas.microsoft.com/office/drawing/2016/5/10/chartex" xmlns:cx5="http://schemas.microsoft.com/office/drawing/2016/5/11/chartex" xmlns:cx6="http://schemas.microsoft.com/office/drawing/2016/5/12/chartex" xmlns:cx7="http://schemas.microsoft.com/office/drawing/2016/5/13/chartex" xmlns:cx8="http://schemas.microsoft.com/office/drawing/2016/5/14/chartex" xmlns:mc="http://schemas.openxmlformats.org/markup-compatibility/2006" xmlns:aink="http://schemas.microsoft.com/office/drawing/2016/ink" xmlns:am3d="http://schemas.microsoft.com/office/drawing/2017/model3d" xmlns:o="urn:schemas-microsoft-com:office:office" xmlns:r="http://schemas.openxmlformats.org/officeDocument/2006/relationships" xmlns:m="http://schemas.openxmlformats.org/officeDocument/2006/math" xmlns:v="urn:schemas-microsoft-com:vml" xmlns:wp14="http://schemas.microsoft.com/office/word/2010/wordprocessingDrawing" xmlns:wp="http://schemas.openxmlformats.org/drawingml/2006/wordprocessingDrawing" xmlns:w10="urn:schemas-microsoft-com:office:word" xmlns:w="http://schemas.openxmlformats.org/wordprocessingml/2006/main" xmlns:w14="http://schemas.microsoft.com/office/word/2010/wordml" xmlns:w15="http://schemas.microsoft.com/office/word/2012/wordml" xmlns:w16cex="http://schemas.microsoft.com/office/word/2018/wordml/cex" xmlns:w16cid="http://schemas.microsoft.com/office/word/2016/wordml/cid" xmlns:w16="http://schemas.microsoft.com/office/word/2018/wordml" xmlns:w16sdtdh="http://schemas.microsoft.com/office/word/2020/wordml/sdtdatahash" xmlns:w16se="http://schemas.microsoft.com/office/word/2015/wordml/symex" xmlns:wpg="http://schemas.microsoft.com/office/word/2010/wordprocessingGroup" xmlns:wpi="http://schemas.microsoft.com/office/word/2010/wordprocessingInk" xmlns:wne="http://schemas.microsoft.com/office/word/2006/wordml" xmlns:wps="http://schemas.microsoft.com/office/word/2010/wordprocessingShape" mc:Ignorable="w14 w15 w16se w16cid w16 w16cex w16sdtdh wp14">
-  <w:p>
-    <w:pPr>
-      <w:pStyle w:val="Header"/>
-    </w:pPr>
-    <w:r>
-      <w:t xml:space="preserve"># </w:t>
-    </w:r>
-    <w:r>
-      <w:t xml:space="preserve">Logo will go here or just in line or above the title of the Document where </w:t>
-    </w:r>
-    <w:r>
-      <w:t xml:space="preserve">it will just say Money Claim Form </w:t>
-    </w:r>
-  </w:p>
-</w:hdr>
 </file>
 
 <file path=word/styles.xml><?xml version="1.0" encoding="utf-8"?>

</xml_diff>

<commit_message>
Added extra to document
</commit_message>
<xml_diff>
--- a/docassemble/LLAW33012021S1WWC1/data/templates/WWC_FORM.docx
+++ b/docassemble/LLAW33012021S1WWC1/data/templates/WWC_FORM.docx
@@ -507,7 +507,11 @@
       </w:r>
       <w:proofErr w:type="spellStart"/>
       <w:r>
-        <w:t>work_status</w:t>
+        <w:t>work_</w:t>
+      </w:r>
+      <w:proofErr w:type="gramStart"/>
+      <w:r>
+        <w:t>status</w:t>
       </w:r>
       <w:proofErr w:type="spellEnd"/>
       <w:r>
@@ -516,6 +520,7 @@
       <w:r>
         <w:t>!</w:t>
       </w:r>
+      <w:proofErr w:type="gramEnd"/>
       <w:r>
         <w:t>= ‘</w:t>
       </w:r>
@@ -909,11 +914,14 @@
       </w:tblPr>
       <w:tblGrid>
         <w:gridCol w:w="1560"/>
-        <w:gridCol w:w="283"/>
+        <w:gridCol w:w="233"/>
+        <w:gridCol w:w="50"/>
         <w:gridCol w:w="2268"/>
-        <w:gridCol w:w="425"/>
+        <w:gridCol w:w="376"/>
+        <w:gridCol w:w="49"/>
         <w:gridCol w:w="2127"/>
-        <w:gridCol w:w="708"/>
+        <w:gridCol w:w="659"/>
+        <w:gridCol w:w="49"/>
         <w:gridCol w:w="2977"/>
       </w:tblGrid>
       <w:tr>
@@ -923,7 +931,7 @@
         <w:tc>
           <w:tcPr>
             <w:tcW w:w="10348" w:type="dxa"/>
-            <w:gridSpan w:val="7"/>
+            <w:gridSpan w:val="10"/>
             <w:shd w:val="clear" w:color="auto" w:fill="FBE4D5" w:themeFill="accent2" w:themeFillTint="33"/>
           </w:tcPr>
           <w:p>
@@ -950,206 +958,150 @@
         </w:trPr>
         <w:tc>
           <w:tcPr>
-            <w:tcW w:w="10348" w:type="dxa"/>
-            <w:gridSpan w:val="7"/>
+            <w:tcW w:w="1793" w:type="dxa"/>
+            <w:gridSpan w:val="2"/>
             <w:shd w:val="clear" w:color="auto" w:fill="auto"/>
           </w:tcPr>
           <w:p>
             <w:pPr>
-              <w:rPr>
-                <w:sz w:val="24"/>
-                <w:szCs w:val="24"/>
-              </w:rPr>
-            </w:pPr>
-            <w:r>
-              <w:rPr>
-                <w:sz w:val="24"/>
-                <w:szCs w:val="24"/>
-              </w:rPr>
-              <w:t xml:space="preserve">{%p if </w:t>
-            </w:r>
-            <w:proofErr w:type="spellStart"/>
-            <w:r>
-              <w:rPr>
-                <w:sz w:val="24"/>
-                <w:szCs w:val="24"/>
-              </w:rPr>
-              <w:t>paid_overtime</w:t>
-            </w:r>
-            <w:proofErr w:type="spellEnd"/>
-            <w:r>
-              <w:rPr>
-                <w:sz w:val="24"/>
-                <w:szCs w:val="24"/>
-              </w:rPr>
-              <w:t xml:space="preserve"> == ‘Yes’</w:t>
-            </w:r>
-            <w:r>
-              <w:rPr>
-                <w:sz w:val="24"/>
-                <w:szCs w:val="24"/>
-              </w:rPr>
-              <w:t xml:space="preserve"> %</w:t>
-            </w:r>
-            <w:r>
-              <w:rPr>
-                <w:sz w:val="24"/>
-                <w:szCs w:val="24"/>
-              </w:rPr>
-              <w:t>}</w:t>
+              <w:jc w:val="center"/>
+              <w:rPr>
+                <w:sz w:val="24"/>
+                <w:szCs w:val="24"/>
+              </w:rPr>
+            </w:pPr>
+            <w:r>
+              <w:rPr>
+                <w:sz w:val="24"/>
+                <w:szCs w:val="24"/>
+              </w:rPr>
+              <w:t>Name</w:t>
+            </w:r>
+          </w:p>
+        </w:tc>
+        <w:tc>
+          <w:tcPr>
+            <w:tcW w:w="2694" w:type="dxa"/>
+            <w:gridSpan w:val="3"/>
+            <w:shd w:val="clear" w:color="auto" w:fill="auto"/>
+          </w:tcPr>
+          <w:p>
+            <w:pPr>
+              <w:jc w:val="center"/>
+              <w:rPr>
+                <w:sz w:val="24"/>
+                <w:szCs w:val="24"/>
+              </w:rPr>
+            </w:pPr>
+            <w:r>
+              <w:rPr>
+                <w:sz w:val="24"/>
+                <w:szCs w:val="24"/>
+              </w:rPr>
+              <w:t>Award Amount</w:t>
+            </w:r>
+          </w:p>
+        </w:tc>
+        <w:tc>
+          <w:tcPr>
+            <w:tcW w:w="2835" w:type="dxa"/>
+            <w:gridSpan w:val="3"/>
+            <w:shd w:val="clear" w:color="auto" w:fill="auto"/>
+          </w:tcPr>
+          <w:p>
+            <w:pPr>
+              <w:jc w:val="center"/>
+              <w:rPr>
+                <w:sz w:val="24"/>
+                <w:szCs w:val="24"/>
+              </w:rPr>
+            </w:pPr>
+            <w:r>
+              <w:rPr>
+                <w:sz w:val="24"/>
+                <w:szCs w:val="24"/>
+              </w:rPr>
+              <w:t xml:space="preserve">Given Amount </w:t>
+            </w:r>
+          </w:p>
+        </w:tc>
+        <w:tc>
+          <w:tcPr>
+            <w:tcW w:w="3026" w:type="dxa"/>
+            <w:gridSpan w:val="2"/>
+            <w:shd w:val="clear" w:color="auto" w:fill="auto"/>
+          </w:tcPr>
+          <w:p>
+            <w:pPr>
+              <w:jc w:val="center"/>
+              <w:rPr>
+                <w:sz w:val="24"/>
+                <w:szCs w:val="24"/>
+              </w:rPr>
+            </w:pPr>
+            <w:r>
+              <w:rPr>
+                <w:sz w:val="24"/>
+                <w:szCs w:val="24"/>
+              </w:rPr>
+              <w:t>The Difference</w:t>
             </w:r>
           </w:p>
         </w:tc>
       </w:tr>
       <w:tr>
-        <w:tc>
-          <w:tcPr>
-            <w:tcW w:w="1843" w:type="dxa"/>
-            <w:gridSpan w:val="2"/>
-          </w:tcPr>
-          <w:p>
-            <w:pPr>
-              <w:jc w:val="both"/>
-              <w:rPr>
-                <w:sz w:val="24"/>
-                <w:szCs w:val="24"/>
-              </w:rPr>
-            </w:pPr>
-            <w:r>
-              <w:rPr>
-                <w:sz w:val="24"/>
-                <w:szCs w:val="24"/>
-              </w:rPr>
-              <w:t xml:space="preserve">Overtime </w:t>
-            </w:r>
-          </w:p>
-        </w:tc>
-        <w:tc>
-          <w:tcPr>
-            <w:tcW w:w="2693" w:type="dxa"/>
-            <w:gridSpan w:val="2"/>
-          </w:tcPr>
-          <w:p>
-            <w:pPr>
-              <w:jc w:val="both"/>
-              <w:rPr>
-                <w:sz w:val="24"/>
-                <w:szCs w:val="24"/>
-              </w:rPr>
-            </w:pPr>
-            <w:r>
-              <w:rPr>
-                <w:sz w:val="24"/>
-                <w:szCs w:val="24"/>
-              </w:rPr>
-              <w:t>{{</w:t>
-            </w:r>
-            <w:proofErr w:type="spellStart"/>
-            <w:r>
-              <w:rPr>
-                <w:sz w:val="24"/>
-                <w:szCs w:val="24"/>
-              </w:rPr>
-              <w:t>overtime_award</w:t>
-            </w:r>
-            <w:proofErr w:type="spellEnd"/>
-            <w:r>
-              <w:rPr>
-                <w:sz w:val="24"/>
-                <w:szCs w:val="24"/>
-              </w:rPr>
-              <w:t>}}</w:t>
-            </w:r>
-          </w:p>
-        </w:tc>
-        <w:tc>
-          <w:tcPr>
-            <w:tcW w:w="2835" w:type="dxa"/>
-            <w:gridSpan w:val="2"/>
-          </w:tcPr>
-          <w:p>
-            <w:pPr>
-              <w:jc w:val="both"/>
-              <w:rPr>
-                <w:sz w:val="24"/>
-                <w:szCs w:val="24"/>
-              </w:rPr>
-            </w:pPr>
-            <w:r>
-              <w:rPr>
-                <w:sz w:val="24"/>
-                <w:szCs w:val="24"/>
-              </w:rPr>
-              <w:t xml:space="preserve">{{ </w:t>
-            </w:r>
-            <w:proofErr w:type="spellStart"/>
-            <w:r>
-              <w:rPr>
-                <w:sz w:val="24"/>
-                <w:szCs w:val="24"/>
-              </w:rPr>
-              <w:t>amount_overtime</w:t>
-            </w:r>
-            <w:proofErr w:type="spellEnd"/>
-            <w:r>
-              <w:rPr>
-                <w:sz w:val="24"/>
-                <w:szCs w:val="24"/>
-              </w:rPr>
-              <w:t xml:space="preserve"> }}</w:t>
-            </w:r>
-          </w:p>
-        </w:tc>
-        <w:tc>
-          <w:tcPr>
-            <w:tcW w:w="2977" w:type="dxa"/>
-          </w:tcPr>
-          <w:p>
-            <w:pPr>
-              <w:jc w:val="both"/>
-              <w:rPr>
-                <w:sz w:val="24"/>
-                <w:szCs w:val="24"/>
-              </w:rPr>
-            </w:pPr>
-            <w:r>
-              <w:rPr>
-                <w:sz w:val="24"/>
-                <w:szCs w:val="24"/>
-              </w:rPr>
-              <w:t xml:space="preserve">{{ </w:t>
-            </w:r>
-            <w:proofErr w:type="spellStart"/>
-            <w:r>
-              <w:rPr>
-                <w:sz w:val="24"/>
-                <w:szCs w:val="24"/>
-              </w:rPr>
-              <w:t>overtime_award</w:t>
-            </w:r>
-            <w:proofErr w:type="spellEnd"/>
-            <w:r>
-              <w:rPr>
-                <w:sz w:val="24"/>
-                <w:szCs w:val="24"/>
-              </w:rPr>
-              <w:t xml:space="preserve"> - </w:t>
-            </w:r>
-            <w:proofErr w:type="spellStart"/>
-            <w:r>
-              <w:rPr>
-                <w:sz w:val="24"/>
-                <w:szCs w:val="24"/>
-              </w:rPr>
-              <w:t>amount_overtime</w:t>
-            </w:r>
-            <w:proofErr w:type="spellEnd"/>
-            <w:r>
-              <w:rPr>
-                <w:sz w:val="24"/>
-                <w:szCs w:val="24"/>
-              </w:rPr>
-              <w:t xml:space="preserve"> }}</w:t>
+        <w:trPr>
+          <w:trHeight w:val="300"/>
+        </w:trPr>
+        <w:tc>
+          <w:tcPr>
+            <w:tcW w:w="10348" w:type="dxa"/>
+            <w:gridSpan w:val="10"/>
+            <w:shd w:val="clear" w:color="auto" w:fill="auto"/>
+          </w:tcPr>
+          <w:p>
+            <w:pPr>
+              <w:rPr>
+                <w:sz w:val="24"/>
+                <w:szCs w:val="24"/>
+              </w:rPr>
+            </w:pPr>
+            <w:r>
+              <w:rPr>
+                <w:sz w:val="24"/>
+                <w:szCs w:val="24"/>
+              </w:rPr>
+              <w:t xml:space="preserve">{%p if </w:t>
+            </w:r>
+            <w:proofErr w:type="spellStart"/>
+            <w:r>
+              <w:rPr>
+                <w:sz w:val="24"/>
+                <w:szCs w:val="24"/>
+              </w:rPr>
+              <w:t>paid_overtime</w:t>
+            </w:r>
+            <w:proofErr w:type="spellEnd"/>
+            <w:r>
+              <w:rPr>
+                <w:sz w:val="24"/>
+                <w:szCs w:val="24"/>
+              </w:rPr>
+              <w:t xml:space="preserve"> == ‘Yes’</w:t>
+            </w:r>
+            <w:r>
+              <w:rPr>
+                <w:sz w:val="24"/>
+                <w:szCs w:val="24"/>
+              </w:rPr>
+              <w:t xml:space="preserve"> %</w:t>
+            </w:r>
+            <w:r>
+              <w:rPr>
+                <w:sz w:val="24"/>
+                <w:szCs w:val="24"/>
+              </w:rPr>
+              <w:t>}</w:t>
             </w:r>
           </w:p>
         </w:tc>
@@ -1157,23 +1109,170 @@
       <w:tr>
         <w:tc>
           <w:tcPr>
-            <w:tcW w:w="10348" w:type="dxa"/>
-            <w:gridSpan w:val="7"/>
-          </w:tcPr>
-          <w:p>
-            <w:pPr>
-              <w:jc w:val="both"/>
-              <w:rPr>
-                <w:sz w:val="24"/>
-                <w:szCs w:val="24"/>
-              </w:rPr>
-            </w:pPr>
-            <w:r>
-              <w:rPr>
-                <w:sz w:val="24"/>
-                <w:szCs w:val="24"/>
-              </w:rPr>
-              <w:t>{%p endif %}</w:t>
+            <w:tcW w:w="1843" w:type="dxa"/>
+            <w:gridSpan w:val="3"/>
+          </w:tcPr>
+          <w:p>
+            <w:pPr>
+              <w:jc w:val="both"/>
+              <w:rPr>
+                <w:sz w:val="24"/>
+                <w:szCs w:val="24"/>
+              </w:rPr>
+            </w:pPr>
+            <w:r>
+              <w:rPr>
+                <w:sz w:val="24"/>
+                <w:szCs w:val="24"/>
+              </w:rPr>
+              <w:t xml:space="preserve">Overtime </w:t>
+            </w:r>
+          </w:p>
+        </w:tc>
+        <w:tc>
+          <w:tcPr>
+            <w:tcW w:w="2693" w:type="dxa"/>
+            <w:gridSpan w:val="3"/>
+          </w:tcPr>
+          <w:p>
+            <w:pPr>
+              <w:jc w:val="both"/>
+              <w:rPr>
+                <w:sz w:val="24"/>
+                <w:szCs w:val="24"/>
+              </w:rPr>
+            </w:pPr>
+            <w:r>
+              <w:rPr>
+                <w:sz w:val="24"/>
+                <w:szCs w:val="24"/>
+              </w:rPr>
+              <w:t>{{</w:t>
+            </w:r>
+            <w:proofErr w:type="spellStart"/>
+            <w:r>
+              <w:rPr>
+                <w:sz w:val="24"/>
+                <w:szCs w:val="24"/>
+              </w:rPr>
+              <w:t>overtime_award</w:t>
+            </w:r>
+            <w:proofErr w:type="spellEnd"/>
+            <w:r>
+              <w:rPr>
+                <w:sz w:val="24"/>
+                <w:szCs w:val="24"/>
+              </w:rPr>
+              <w:t>}}</w:t>
+            </w:r>
+          </w:p>
+        </w:tc>
+        <w:tc>
+          <w:tcPr>
+            <w:tcW w:w="2835" w:type="dxa"/>
+            <w:gridSpan w:val="3"/>
+          </w:tcPr>
+          <w:p>
+            <w:pPr>
+              <w:jc w:val="both"/>
+              <w:rPr>
+                <w:sz w:val="24"/>
+                <w:szCs w:val="24"/>
+              </w:rPr>
+            </w:pPr>
+            <w:proofErr w:type="gramStart"/>
+            <w:r>
+              <w:rPr>
+                <w:sz w:val="24"/>
+                <w:szCs w:val="24"/>
+              </w:rPr>
+              <w:t xml:space="preserve">{{ </w:t>
+            </w:r>
+            <w:proofErr w:type="spellStart"/>
+            <w:r>
+              <w:rPr>
+                <w:sz w:val="24"/>
+                <w:szCs w:val="24"/>
+              </w:rPr>
+              <w:t>amount</w:t>
+            </w:r>
+            <w:proofErr w:type="gramEnd"/>
+            <w:r>
+              <w:rPr>
+                <w:sz w:val="24"/>
+                <w:szCs w:val="24"/>
+              </w:rPr>
+              <w:t>_overtime</w:t>
+            </w:r>
+            <w:proofErr w:type="spellEnd"/>
+            <w:r>
+              <w:rPr>
+                <w:sz w:val="24"/>
+                <w:szCs w:val="24"/>
+              </w:rPr>
+              <w:t xml:space="preserve"> }}</w:t>
+            </w:r>
+          </w:p>
+        </w:tc>
+        <w:tc>
+          <w:tcPr>
+            <w:tcW w:w="2977" w:type="dxa"/>
+          </w:tcPr>
+          <w:p>
+            <w:pPr>
+              <w:jc w:val="both"/>
+              <w:rPr>
+                <w:sz w:val="24"/>
+                <w:szCs w:val="24"/>
+              </w:rPr>
+            </w:pPr>
+            <w:proofErr w:type="gramStart"/>
+            <w:r>
+              <w:rPr>
+                <w:sz w:val="24"/>
+                <w:szCs w:val="24"/>
+              </w:rPr>
+              <w:t xml:space="preserve">{{ </w:t>
+            </w:r>
+            <w:proofErr w:type="spellStart"/>
+            <w:r>
+              <w:rPr>
+                <w:sz w:val="24"/>
+                <w:szCs w:val="24"/>
+              </w:rPr>
+              <w:t>overtime</w:t>
+            </w:r>
+            <w:proofErr w:type="gramEnd"/>
+            <w:r>
+              <w:rPr>
+                <w:sz w:val="24"/>
+                <w:szCs w:val="24"/>
+              </w:rPr>
+              <w:t>_award</w:t>
+            </w:r>
+            <w:proofErr w:type="spellEnd"/>
+            <w:r>
+              <w:rPr>
+                <w:sz w:val="24"/>
+                <w:szCs w:val="24"/>
+              </w:rPr>
+              <w:t xml:space="preserve"> - </w:t>
+            </w:r>
+            <w:proofErr w:type="spellStart"/>
+            <w:r>
+              <w:rPr>
+                <w:sz w:val="24"/>
+                <w:szCs w:val="24"/>
+              </w:rPr>
+              <w:t>amount_overtime</w:t>
+            </w:r>
+            <w:proofErr w:type="spellEnd"/>
+            <w:r>
+              <w:rPr>
+                <w:sz w:val="24"/>
+                <w:szCs w:val="24"/>
+              </w:rPr>
+              <w:t xml:space="preserve"> }}</w:t>
             </w:r>
           </w:p>
         </w:tc>
@@ -1182,38 +1281,22 @@
         <w:tc>
           <w:tcPr>
             <w:tcW w:w="10348" w:type="dxa"/>
-            <w:gridSpan w:val="7"/>
-          </w:tcPr>
-          <w:p>
-            <w:pPr>
-              <w:jc w:val="both"/>
-              <w:rPr>
-                <w:sz w:val="24"/>
-                <w:szCs w:val="24"/>
-              </w:rPr>
-            </w:pPr>
-            <w:r>
-              <w:rPr>
-                <w:sz w:val="24"/>
-                <w:szCs w:val="24"/>
-              </w:rPr>
-              <w:t xml:space="preserve">{%p if </w:t>
-            </w:r>
-            <w:proofErr w:type="spellStart"/>
-            <w:r>
-              <w:rPr>
-                <w:sz w:val="24"/>
-                <w:szCs w:val="24"/>
-              </w:rPr>
-              <w:t>penalty_rates</w:t>
-            </w:r>
-            <w:proofErr w:type="spellEnd"/>
-            <w:r>
-              <w:rPr>
-                <w:sz w:val="24"/>
-                <w:szCs w:val="24"/>
-              </w:rPr>
-              <w:t xml:space="preserve"> == ‘Yes’ %}</w:t>
+            <w:gridSpan w:val="10"/>
+          </w:tcPr>
+          <w:p>
+            <w:pPr>
+              <w:jc w:val="both"/>
+              <w:rPr>
+                <w:sz w:val="24"/>
+                <w:szCs w:val="24"/>
+              </w:rPr>
+            </w:pPr>
+            <w:r>
+              <w:rPr>
+                <w:sz w:val="24"/>
+                <w:szCs w:val="24"/>
+              </w:rPr>
+              <w:t>{%p endif %}</w:t>
             </w:r>
           </w:p>
         </w:tc>
@@ -1221,8 +1304,48 @@
       <w:tr>
         <w:tc>
           <w:tcPr>
+            <w:tcW w:w="10348" w:type="dxa"/>
+            <w:gridSpan w:val="10"/>
+          </w:tcPr>
+          <w:p>
+            <w:pPr>
+              <w:jc w:val="both"/>
+              <w:rPr>
+                <w:sz w:val="24"/>
+                <w:szCs w:val="24"/>
+              </w:rPr>
+            </w:pPr>
+            <w:r>
+              <w:rPr>
+                <w:sz w:val="24"/>
+                <w:szCs w:val="24"/>
+              </w:rPr>
+              <w:t xml:space="preserve">{%p if </w:t>
+            </w:r>
+            <w:proofErr w:type="spellStart"/>
+            <w:r>
+              <w:rPr>
+                <w:sz w:val="24"/>
+                <w:szCs w:val="24"/>
+              </w:rPr>
+              <w:t>penalty_rates</w:t>
+            </w:r>
+            <w:proofErr w:type="spellEnd"/>
+            <w:r>
+              <w:rPr>
+                <w:sz w:val="24"/>
+                <w:szCs w:val="24"/>
+              </w:rPr>
+              <w:t xml:space="preserve"> == ‘Yes’ %}</w:t>
+            </w:r>
+          </w:p>
+        </w:tc>
+      </w:tr>
+      <w:tr>
+        <w:tc>
+          <w:tcPr>
             <w:tcW w:w="1843" w:type="dxa"/>
-            <w:gridSpan w:val="2"/>
+            <w:gridSpan w:val="3"/>
           </w:tcPr>
           <w:p>
             <w:pPr>
@@ -1245,16 +1368,17 @@
         <w:tc>
           <w:tcPr>
             <w:tcW w:w="2693" w:type="dxa"/>
-            <w:gridSpan w:val="2"/>
-          </w:tcPr>
-          <w:p>
-            <w:pPr>
-              <w:jc w:val="both"/>
-              <w:rPr>
-                <w:sz w:val="24"/>
-                <w:szCs w:val="24"/>
-              </w:rPr>
-            </w:pPr>
+            <w:gridSpan w:val="3"/>
+          </w:tcPr>
+          <w:p>
+            <w:pPr>
+              <w:jc w:val="both"/>
+              <w:rPr>
+                <w:sz w:val="24"/>
+                <w:szCs w:val="24"/>
+              </w:rPr>
+            </w:pPr>
+            <w:proofErr w:type="gramStart"/>
             <w:r>
               <w:rPr>
                 <w:sz w:val="24"/>
@@ -1268,7 +1392,15 @@
                 <w:sz w:val="24"/>
                 <w:szCs w:val="24"/>
               </w:rPr>
-              <w:t>penalty_award</w:t>
+              <w:t>penalty</w:t>
+            </w:r>
+            <w:proofErr w:type="gramEnd"/>
+            <w:r>
+              <w:rPr>
+                <w:sz w:val="24"/>
+                <w:szCs w:val="24"/>
+              </w:rPr>
+              <w:t>_award</w:t>
             </w:r>
             <w:proofErr w:type="spellEnd"/>
             <w:r>
@@ -1283,7 +1415,7 @@
         <w:tc>
           <w:tcPr>
             <w:tcW w:w="2835" w:type="dxa"/>
-            <w:gridSpan w:val="2"/>
+            <w:gridSpan w:val="3"/>
           </w:tcPr>
           <w:p>
             <w:pPr>
@@ -1330,6 +1462,7 @@
                 <w:szCs w:val="24"/>
               </w:rPr>
             </w:pPr>
+            <w:proofErr w:type="gramStart"/>
             <w:r>
               <w:rPr>
                 <w:sz w:val="24"/>
@@ -1343,7 +1476,15 @@
                 <w:sz w:val="24"/>
                 <w:szCs w:val="24"/>
               </w:rPr>
-              <w:t>penalty_award</w:t>
+              <w:t>penalty</w:t>
+            </w:r>
+            <w:proofErr w:type="gramEnd"/>
+            <w:r>
+              <w:rPr>
+                <w:sz w:val="24"/>
+                <w:szCs w:val="24"/>
+              </w:rPr>
+              <w:t>_award</w:t>
             </w:r>
             <w:proofErr w:type="spellEnd"/>
             <w:r>
@@ -1376,7 +1517,7 @@
         <w:tc>
           <w:tcPr>
             <w:tcW w:w="10348" w:type="dxa"/>
-            <w:gridSpan w:val="7"/>
+            <w:gridSpan w:val="10"/>
           </w:tcPr>
           <w:p>
             <w:pPr>
@@ -1407,7 +1548,7 @@
         <w:tc>
           <w:tcPr>
             <w:tcW w:w="10348" w:type="dxa"/>
-            <w:gridSpan w:val="7"/>
+            <w:gridSpan w:val="10"/>
           </w:tcPr>
           <w:p>
             <w:pPr>
@@ -1447,7 +1588,7 @@
         <w:tc>
           <w:tcPr>
             <w:tcW w:w="1843" w:type="dxa"/>
-            <w:gridSpan w:val="2"/>
+            <w:gridSpan w:val="3"/>
           </w:tcPr>
           <w:p>
             <w:pPr>
@@ -1469,16 +1610,17 @@
         <w:tc>
           <w:tcPr>
             <w:tcW w:w="2693" w:type="dxa"/>
-            <w:gridSpan w:val="2"/>
-          </w:tcPr>
-          <w:p>
-            <w:pPr>
-              <w:jc w:val="both"/>
-              <w:rPr>
-                <w:sz w:val="24"/>
-                <w:szCs w:val="24"/>
-              </w:rPr>
-            </w:pPr>
+            <w:gridSpan w:val="3"/>
+          </w:tcPr>
+          <w:p>
+            <w:pPr>
+              <w:jc w:val="both"/>
+              <w:rPr>
+                <w:sz w:val="24"/>
+                <w:szCs w:val="24"/>
+              </w:rPr>
+            </w:pPr>
+            <w:proofErr w:type="gramStart"/>
             <w:r>
               <w:rPr>
                 <w:sz w:val="24"/>
@@ -1492,7 +1634,15 @@
                 <w:sz w:val="24"/>
                 <w:szCs w:val="24"/>
               </w:rPr>
-              <w:t>allowance_award</w:t>
+              <w:t>allowance</w:t>
+            </w:r>
+            <w:proofErr w:type="gramEnd"/>
+            <w:r>
+              <w:rPr>
+                <w:sz w:val="24"/>
+                <w:szCs w:val="24"/>
+              </w:rPr>
+              <w:t>_award</w:t>
             </w:r>
             <w:proofErr w:type="spellEnd"/>
             <w:r>
@@ -1507,16 +1657,17 @@
         <w:tc>
           <w:tcPr>
             <w:tcW w:w="2835" w:type="dxa"/>
-            <w:gridSpan w:val="2"/>
-          </w:tcPr>
-          <w:p>
-            <w:pPr>
-              <w:jc w:val="both"/>
-              <w:rPr>
-                <w:sz w:val="24"/>
-                <w:szCs w:val="24"/>
-              </w:rPr>
-            </w:pPr>
+            <w:gridSpan w:val="3"/>
+          </w:tcPr>
+          <w:p>
+            <w:pPr>
+              <w:jc w:val="both"/>
+              <w:rPr>
+                <w:sz w:val="24"/>
+                <w:szCs w:val="24"/>
+              </w:rPr>
+            </w:pPr>
+            <w:proofErr w:type="gramStart"/>
             <w:r>
               <w:rPr>
                 <w:sz w:val="24"/>
@@ -1530,7 +1681,15 @@
                 <w:sz w:val="24"/>
                 <w:szCs w:val="24"/>
               </w:rPr>
-              <w:t>amount_allowance</w:t>
+              <w:t>amount</w:t>
+            </w:r>
+            <w:proofErr w:type="gramEnd"/>
+            <w:r>
+              <w:rPr>
+                <w:sz w:val="24"/>
+                <w:szCs w:val="24"/>
+              </w:rPr>
+              <w:t>_allowance</w:t>
             </w:r>
             <w:proofErr w:type="spellEnd"/>
             <w:r>
@@ -1561,6 +1720,7 @@
                 <w:szCs w:val="24"/>
               </w:rPr>
             </w:pPr>
+            <w:proofErr w:type="gramStart"/>
             <w:r>
               <w:rPr>
                 <w:sz w:val="24"/>
@@ -1574,7 +1734,15 @@
                 <w:sz w:val="24"/>
                 <w:szCs w:val="24"/>
               </w:rPr>
-              <w:t>allowance_award</w:t>
+              <w:t>allowance</w:t>
+            </w:r>
+            <w:proofErr w:type="gramEnd"/>
+            <w:r>
+              <w:rPr>
+                <w:sz w:val="24"/>
+                <w:szCs w:val="24"/>
+              </w:rPr>
+              <w:t>_award</w:t>
             </w:r>
             <w:proofErr w:type="spellEnd"/>
             <w:r>
@@ -1607,7 +1775,7 @@
         <w:tc>
           <w:tcPr>
             <w:tcW w:w="10348" w:type="dxa"/>
-            <w:gridSpan w:val="7"/>
+            <w:gridSpan w:val="10"/>
           </w:tcPr>
           <w:p>
             <w:pPr>
@@ -1631,7 +1799,7 @@
         <w:tc>
           <w:tcPr>
             <w:tcW w:w="10348" w:type="dxa"/>
-            <w:gridSpan w:val="7"/>
+            <w:gridSpan w:val="10"/>
           </w:tcPr>
           <w:p>
             <w:pPr>
@@ -1692,16 +1860,17 @@
         <w:tc>
           <w:tcPr>
             <w:tcW w:w="2551" w:type="dxa"/>
-            <w:gridSpan w:val="2"/>
-          </w:tcPr>
-          <w:p>
-            <w:pPr>
-              <w:jc w:val="both"/>
-              <w:rPr>
-                <w:sz w:val="24"/>
-                <w:szCs w:val="24"/>
-              </w:rPr>
-            </w:pPr>
+            <w:gridSpan w:val="3"/>
+          </w:tcPr>
+          <w:p>
+            <w:pPr>
+              <w:jc w:val="both"/>
+              <w:rPr>
+                <w:sz w:val="24"/>
+                <w:szCs w:val="24"/>
+              </w:rPr>
+            </w:pPr>
+            <w:proofErr w:type="gramStart"/>
             <w:r>
               <w:rPr>
                 <w:sz w:val="24"/>
@@ -1715,7 +1884,15 @@
                 <w:sz w:val="24"/>
                 <w:szCs w:val="24"/>
               </w:rPr>
-              <w:t>public_holiday_award</w:t>
+              <w:t>public</w:t>
+            </w:r>
+            <w:proofErr w:type="gramEnd"/>
+            <w:r>
+              <w:rPr>
+                <w:sz w:val="24"/>
+                <w:szCs w:val="24"/>
+              </w:rPr>
+              <w:t>_holiday_award</w:t>
             </w:r>
             <w:proofErr w:type="spellEnd"/>
             <w:r>
@@ -1730,16 +1907,17 @@
         <w:tc>
           <w:tcPr>
             <w:tcW w:w="3260" w:type="dxa"/>
-            <w:gridSpan w:val="3"/>
-          </w:tcPr>
-          <w:p>
-            <w:pPr>
-              <w:jc w:val="both"/>
-              <w:rPr>
-                <w:sz w:val="24"/>
-                <w:szCs w:val="24"/>
-              </w:rPr>
-            </w:pPr>
+            <w:gridSpan w:val="5"/>
+          </w:tcPr>
+          <w:p>
+            <w:pPr>
+              <w:jc w:val="both"/>
+              <w:rPr>
+                <w:sz w:val="24"/>
+                <w:szCs w:val="24"/>
+              </w:rPr>
+            </w:pPr>
+            <w:proofErr w:type="gramStart"/>
             <w:r>
               <w:rPr>
                 <w:sz w:val="24"/>
@@ -1753,7 +1931,15 @@
                 <w:sz w:val="24"/>
                 <w:szCs w:val="24"/>
               </w:rPr>
-              <w:t>paid_public_holiday_rates</w:t>
+              <w:t>paid</w:t>
+            </w:r>
+            <w:proofErr w:type="gramEnd"/>
+            <w:r>
+              <w:rPr>
+                <w:sz w:val="24"/>
+                <w:szCs w:val="24"/>
+              </w:rPr>
+              <w:t>_public_holiday_rates</w:t>
             </w:r>
             <w:proofErr w:type="spellEnd"/>
             <w:r>
@@ -1777,6 +1963,7 @@
                 <w:szCs w:val="24"/>
               </w:rPr>
             </w:pPr>
+            <w:proofErr w:type="gramStart"/>
             <w:r>
               <w:rPr>
                 <w:sz w:val="24"/>
@@ -1790,7 +1977,15 @@
                 <w:sz w:val="24"/>
                 <w:szCs w:val="24"/>
               </w:rPr>
-              <w:t>public_holiday_award</w:t>
+              <w:t>public</w:t>
+            </w:r>
+            <w:proofErr w:type="gramEnd"/>
+            <w:r>
+              <w:rPr>
+                <w:sz w:val="24"/>
+                <w:szCs w:val="24"/>
+              </w:rPr>
+              <w:t>_holiday_award</w:t>
             </w:r>
             <w:proofErr w:type="spellEnd"/>
             <w:r>
@@ -1823,7 +2018,7 @@
         <w:tc>
           <w:tcPr>
             <w:tcW w:w="10348" w:type="dxa"/>
-            <w:gridSpan w:val="7"/>
+            <w:gridSpan w:val="10"/>
           </w:tcPr>
           <w:p>
             <w:pPr>
@@ -1847,7 +2042,7 @@
         <w:tc>
           <w:tcPr>
             <w:tcW w:w="10348" w:type="dxa"/>
-            <w:gridSpan w:val="7"/>
+            <w:gridSpan w:val="10"/>
           </w:tcPr>
           <w:p>
             <w:pPr>
@@ -1988,16 +2183,17 @@
         <w:tc>
           <w:tcPr>
             <w:tcW w:w="2551" w:type="dxa"/>
-            <w:gridSpan w:val="2"/>
-          </w:tcPr>
-          <w:p>
-            <w:pPr>
-              <w:jc w:val="both"/>
-              <w:rPr>
-                <w:sz w:val="24"/>
-                <w:szCs w:val="24"/>
-              </w:rPr>
-            </w:pPr>
+            <w:gridSpan w:val="3"/>
+          </w:tcPr>
+          <w:p>
+            <w:pPr>
+              <w:jc w:val="both"/>
+              <w:rPr>
+                <w:sz w:val="24"/>
+                <w:szCs w:val="24"/>
+              </w:rPr>
+            </w:pPr>
+            <w:proofErr w:type="gramStart"/>
             <w:r>
               <w:rPr>
                 <w:sz w:val="24"/>
@@ -2011,7 +2207,15 @@
                 <w:sz w:val="24"/>
                 <w:szCs w:val="24"/>
               </w:rPr>
-              <w:t>leave_owed</w:t>
+              <w:t>leave</w:t>
+            </w:r>
+            <w:proofErr w:type="gramEnd"/>
+            <w:r>
+              <w:rPr>
+                <w:sz w:val="24"/>
+                <w:szCs w:val="24"/>
+              </w:rPr>
+              <w:t>_owed</w:t>
             </w:r>
             <w:proofErr w:type="spellEnd"/>
             <w:r>
@@ -2026,7 +2230,7 @@
         <w:tc>
           <w:tcPr>
             <w:tcW w:w="6237" w:type="dxa"/>
-            <w:gridSpan w:val="4"/>
+            <w:gridSpan w:val="6"/>
           </w:tcPr>
           <w:p>
             <w:pPr>
@@ -2050,7 +2254,7 @@
         <w:tc>
           <w:tcPr>
             <w:tcW w:w="10348" w:type="dxa"/>
-            <w:gridSpan w:val="7"/>
+            <w:gridSpan w:val="10"/>
           </w:tcPr>
           <w:p>
             <w:pPr>
@@ -2106,7 +2310,7 @@
         <w:tc>
           <w:tcPr>
             <w:tcW w:w="10348" w:type="dxa"/>
-            <w:gridSpan w:val="7"/>
+            <w:gridSpan w:val="10"/>
           </w:tcPr>
           <w:p>
             <w:pPr>
@@ -2167,16 +2371,17 @@
         <w:tc>
           <w:tcPr>
             <w:tcW w:w="2551" w:type="dxa"/>
-            <w:gridSpan w:val="2"/>
-          </w:tcPr>
-          <w:p>
-            <w:pPr>
-              <w:jc w:val="both"/>
-              <w:rPr>
-                <w:sz w:val="24"/>
-                <w:szCs w:val="24"/>
-              </w:rPr>
-            </w:pPr>
+            <w:gridSpan w:val="3"/>
+          </w:tcPr>
+          <w:p>
+            <w:pPr>
+              <w:jc w:val="both"/>
+              <w:rPr>
+                <w:sz w:val="24"/>
+                <w:szCs w:val="24"/>
+              </w:rPr>
+            </w:pPr>
+            <w:proofErr w:type="gramStart"/>
             <w:r>
               <w:rPr>
                 <w:sz w:val="24"/>
@@ -2190,7 +2395,15 @@
                 <w:sz w:val="24"/>
                 <w:szCs w:val="24"/>
               </w:rPr>
-              <w:t>other_</w:t>
+              <w:t>other</w:t>
+            </w:r>
+            <w:proofErr w:type="gramEnd"/>
+            <w:r>
+              <w:rPr>
+                <w:sz w:val="24"/>
+                <w:szCs w:val="24"/>
+              </w:rPr>
+              <w:t>_</w:t>
             </w:r>
             <w:r>
               <w:rPr>
@@ -2219,16 +2432,17 @@
         <w:tc>
           <w:tcPr>
             <w:tcW w:w="2552" w:type="dxa"/>
-            <w:gridSpan w:val="2"/>
-          </w:tcPr>
-          <w:p>
-            <w:pPr>
-              <w:jc w:val="both"/>
-              <w:rPr>
-                <w:sz w:val="24"/>
-                <w:szCs w:val="24"/>
-              </w:rPr>
-            </w:pPr>
+            <w:gridSpan w:val="3"/>
+          </w:tcPr>
+          <w:p>
+            <w:pPr>
+              <w:jc w:val="both"/>
+              <w:rPr>
+                <w:sz w:val="24"/>
+                <w:szCs w:val="24"/>
+              </w:rPr>
+            </w:pPr>
+            <w:proofErr w:type="gramStart"/>
             <w:r>
               <w:rPr>
                 <w:sz w:val="24"/>
@@ -2242,7 +2456,15 @@
                 <w:sz w:val="24"/>
                 <w:szCs w:val="24"/>
               </w:rPr>
-              <w:t>other_payment_amount</w:t>
+              <w:t>other</w:t>
+            </w:r>
+            <w:proofErr w:type="gramEnd"/>
+            <w:r>
+              <w:rPr>
+                <w:sz w:val="24"/>
+                <w:szCs w:val="24"/>
+              </w:rPr>
+              <w:t>_payment_amount</w:t>
             </w:r>
             <w:proofErr w:type="spellEnd"/>
             <w:r>
@@ -2257,16 +2479,17 @@
         <w:tc>
           <w:tcPr>
             <w:tcW w:w="3685" w:type="dxa"/>
-            <w:gridSpan w:val="2"/>
-          </w:tcPr>
-          <w:p>
-            <w:pPr>
-              <w:jc w:val="both"/>
-              <w:rPr>
-                <w:sz w:val="24"/>
-                <w:szCs w:val="24"/>
-              </w:rPr>
-            </w:pPr>
+            <w:gridSpan w:val="3"/>
+          </w:tcPr>
+          <w:p>
+            <w:pPr>
+              <w:jc w:val="both"/>
+              <w:rPr>
+                <w:sz w:val="24"/>
+                <w:szCs w:val="24"/>
+              </w:rPr>
+            </w:pPr>
+            <w:proofErr w:type="gramStart"/>
             <w:r>
               <w:rPr>
                 <w:sz w:val="24"/>
@@ -2280,7 +2503,15 @@
                 <w:sz w:val="24"/>
                 <w:szCs w:val="24"/>
               </w:rPr>
-              <w:t>other_amount_award</w:t>
+              <w:t>other</w:t>
+            </w:r>
+            <w:proofErr w:type="gramEnd"/>
+            <w:r>
+              <w:rPr>
+                <w:sz w:val="24"/>
+                <w:szCs w:val="24"/>
+              </w:rPr>
+              <w:t>_amount_award</w:t>
             </w:r>
             <w:proofErr w:type="spellEnd"/>
             <w:r>
@@ -2313,7 +2544,7 @@
         <w:tc>
           <w:tcPr>
             <w:tcW w:w="10348" w:type="dxa"/>
-            <w:gridSpan w:val="7"/>
+            <w:gridSpan w:val="10"/>
           </w:tcPr>
           <w:p>
             <w:pPr>

</xml_diff>

<commit_message>
Made the tables in endpoints and changed things in presentation and added bits
</commit_message>
<xml_diff>
--- a/docassemble/LLAW33012021S1WWC1/data/templates/WWC_FORM.docx
+++ b/docassemble/LLAW33012021S1WWC1/data/templates/WWC_FORM.docx
@@ -100,7 +100,39 @@
                 <w:sz w:val="24"/>
                 <w:szCs w:val="24"/>
               </w:rPr>
-              <w:t>{{first_name}} {{last_name}}</w:t>
+              <w:t>{{</w:t>
+            </w:r>
+            <w:proofErr w:type="spellStart"/>
+            <w:r>
+              <w:rPr>
+                <w:sz w:val="24"/>
+                <w:szCs w:val="24"/>
+              </w:rPr>
+              <w:t>first_name</w:t>
+            </w:r>
+            <w:proofErr w:type="spellEnd"/>
+            <w:r>
+              <w:rPr>
+                <w:sz w:val="24"/>
+                <w:szCs w:val="24"/>
+              </w:rPr>
+              <w:t>}} {{</w:t>
+            </w:r>
+            <w:proofErr w:type="spellStart"/>
+            <w:r>
+              <w:rPr>
+                <w:sz w:val="24"/>
+                <w:szCs w:val="24"/>
+              </w:rPr>
+              <w:t>last_name</w:t>
+            </w:r>
+            <w:proofErr w:type="spellEnd"/>
+            <w:r>
+              <w:rPr>
+                <w:sz w:val="24"/>
+                <w:szCs w:val="24"/>
+              </w:rPr>
+              <w:t>}}</w:t>
             </w:r>
           </w:p>
         </w:tc>
@@ -292,7 +324,23 @@
                 <w:sz w:val="24"/>
                 <w:szCs w:val="24"/>
               </w:rPr>
-              <w:t>{{work_status}}</w:t>
+              <w:t>{{</w:t>
+            </w:r>
+            <w:proofErr w:type="spellStart"/>
+            <w:r>
+              <w:rPr>
+                <w:sz w:val="24"/>
+                <w:szCs w:val="24"/>
+              </w:rPr>
+              <w:t>work_status</w:t>
+            </w:r>
+            <w:proofErr w:type="spellEnd"/>
+            <w:r>
+              <w:rPr>
+                <w:sz w:val="24"/>
+                <w:szCs w:val="24"/>
+              </w:rPr>
+              <w:t>}}</w:t>
             </w:r>
           </w:p>
         </w:tc>
@@ -336,7 +384,23 @@
                 <w:sz w:val="24"/>
                 <w:szCs w:val="24"/>
               </w:rPr>
-              <w:t>{{the_award}}</w:t>
+              <w:t>{{</w:t>
+            </w:r>
+            <w:proofErr w:type="spellStart"/>
+            <w:r>
+              <w:rPr>
+                <w:sz w:val="24"/>
+                <w:szCs w:val="24"/>
+              </w:rPr>
+              <w:t>the_award</w:t>
+            </w:r>
+            <w:proofErr w:type="spellEnd"/>
+            <w:r>
+              <w:rPr>
+                <w:sz w:val="24"/>
+                <w:szCs w:val="24"/>
+              </w:rPr>
+              <w:t>}}</w:t>
             </w:r>
           </w:p>
         </w:tc>
@@ -402,11 +466,19 @@
     <w:p/>
     <w:p>
       <w:r>
-        <w:t>{%p if work_</w:t>
+        <w:t xml:space="preserve">{%p if </w:t>
+      </w:r>
+      <w:proofErr w:type="spellStart"/>
+      <w:r>
+        <w:t>work_</w:t>
       </w:r>
       <w:proofErr w:type="gramStart"/>
       <w:r>
-        <w:t xml:space="preserve">status </w:t>
+        <w:t>status</w:t>
+      </w:r>
+      <w:proofErr w:type="spellEnd"/>
+      <w:r>
+        <w:t xml:space="preserve"> </w:t>
       </w:r>
       <w:r>
         <w:t>!</w:t>
@@ -428,7 +500,15 @@
         <w:t xml:space="preserve"> </w:t>
       </w:r>
       <w:r>
-        <w:t>or regular_hours == ‘Yes’ %}</w:t>
+        <w:t xml:space="preserve">or </w:t>
+      </w:r>
+      <w:proofErr w:type="spellStart"/>
+      <w:r>
+        <w:t>regular_hours</w:t>
+      </w:r>
+      <w:proofErr w:type="spellEnd"/>
+      <w:r>
+        <w:t xml:space="preserve"> == ‘Yes’ %}</w:t>
       </w:r>
     </w:p>
     <w:p>
@@ -567,7 +647,15 @@
               <w:spacing w:after="160" w:line="259" w:lineRule="auto"/>
             </w:pPr>
             <w:r>
-              <w:t>{{hours_week}}</w:t>
+              <w:t>{{</w:t>
+            </w:r>
+            <w:proofErr w:type="spellStart"/>
+            <w:r>
+              <w:t>hours_week</w:t>
+            </w:r>
+            <w:proofErr w:type="spellEnd"/>
+            <w:r>
+              <w:t>}}</w:t>
             </w:r>
           </w:p>
         </w:tc>
@@ -598,7 +686,15 @@
               <w:t xml:space="preserve">$ </w:t>
             </w:r>
             <w:r>
-              <w:t>{{paid_hour}}</w:t>
+              <w:t>{{</w:t>
+            </w:r>
+            <w:proofErr w:type="spellStart"/>
+            <w:r>
+              <w:t>paid_hour</w:t>
+            </w:r>
+            <w:proofErr w:type="spellEnd"/>
+            <w:r>
+              <w:t>}}</w:t>
             </w:r>
           </w:p>
         </w:tc>
@@ -618,7 +714,19 @@
           <w:tcPr>
             <w:tcW w:w="3005" w:type="dxa"/>
           </w:tcPr>
-          <w:p/>
+          <w:p>
+            <w:r>
+              <w:t>$ {{</w:t>
+            </w:r>
+            <w:proofErr w:type="spellStart"/>
+            <w:r>
+              <w:t>award_paid_hour</w:t>
+            </w:r>
+            <w:proofErr w:type="spellEnd"/>
+            <w:r>
+              <w:t>}}</w:t>
+            </w:r>
+          </w:p>
         </w:tc>
       </w:tr>
     </w:tbl>
@@ -633,7 +741,23 @@
         <w:jc w:val="both"/>
       </w:pPr>
       <w:r>
-        <w:t xml:space="preserve">{%p if work_status == ‘Casual’ and regular_hours == ‘No’ %}  </w:t>
+        <w:t xml:space="preserve">{%p if </w:t>
+      </w:r>
+      <w:proofErr w:type="spellStart"/>
+      <w:r>
+        <w:t>work_status</w:t>
+      </w:r>
+      <w:proofErr w:type="spellEnd"/>
+      <w:r>
+        <w:t xml:space="preserve"> == ‘Casual’ and </w:t>
+      </w:r>
+      <w:proofErr w:type="spellStart"/>
+      <w:r>
+        <w:t>regular_hours</w:t>
+      </w:r>
+      <w:proofErr w:type="spellEnd"/>
+      <w:r>
+        <w:t xml:space="preserve"> == ‘No’ %}  </w:t>
       </w:r>
     </w:p>
     <w:p>
@@ -655,19 +779,19 @@
     <w:tbl>
       <w:tblPr>
         <w:tblStyle w:val="TableGrid"/>
-        <w:tblW w:w="0" w:type="auto"/>
+        <w:tblW w:w="7953" w:type="dxa"/>
         <w:tblLook w:val="04A0" w:firstRow="1" w:lastRow="0" w:firstColumn="1" w:lastColumn="0" w:noHBand="0" w:noVBand="1"/>
       </w:tblPr>
       <w:tblGrid>
-        <w:gridCol w:w="2395"/>
-        <w:gridCol w:w="2396"/>
-        <w:gridCol w:w="2322"/>
-        <w:gridCol w:w="1903"/>
+        <w:gridCol w:w="2061"/>
+        <w:gridCol w:w="2063"/>
+        <w:gridCol w:w="1947"/>
+        <w:gridCol w:w="1882"/>
       </w:tblGrid>
       <w:tr>
         <w:tc>
           <w:tcPr>
-            <w:tcW w:w="9016" w:type="dxa"/>
+            <w:tcW w:w="7953" w:type="dxa"/>
             <w:gridSpan w:val="4"/>
             <w:tcBorders>
               <w:top w:val="single" w:sz="4" w:space="0" w:color="auto"/>
@@ -699,7 +823,7 @@
       <w:tr>
         <w:tc>
           <w:tcPr>
-            <w:tcW w:w="2395" w:type="dxa"/>
+            <w:tcW w:w="2061" w:type="dxa"/>
             <w:tcBorders>
               <w:top w:val="single" w:sz="4" w:space="0" w:color="auto"/>
               <w:left w:val="single" w:sz="4" w:space="0" w:color="auto"/>
@@ -725,7 +849,7 @@
         </w:tc>
         <w:tc>
           <w:tcPr>
-            <w:tcW w:w="2396" w:type="dxa"/>
+            <w:tcW w:w="2063" w:type="dxa"/>
             <w:tcBorders>
               <w:top w:val="single" w:sz="4" w:space="0" w:color="auto"/>
               <w:left w:val="single" w:sz="4" w:space="0" w:color="auto"/>
@@ -751,7 +875,7 @@
         </w:tc>
         <w:tc>
           <w:tcPr>
-            <w:tcW w:w="2322" w:type="dxa"/>
+            <w:tcW w:w="1947" w:type="dxa"/>
             <w:tcBorders>
               <w:top w:val="single" w:sz="4" w:space="0" w:color="auto"/>
               <w:left w:val="single" w:sz="4" w:space="0" w:color="auto"/>
@@ -777,7 +901,7 @@
         </w:tc>
         <w:tc>
           <w:tcPr>
-            <w:tcW w:w="1903" w:type="dxa"/>
+            <w:tcW w:w="1882" w:type="dxa"/>
             <w:tcBorders>
               <w:top w:val="single" w:sz="4" w:space="0" w:color="auto"/>
               <w:left w:val="single" w:sz="4" w:space="0" w:color="auto"/>
@@ -805,7 +929,7 @@
       <w:tr>
         <w:tc>
           <w:tcPr>
-            <w:tcW w:w="9016" w:type="dxa"/>
+            <w:tcW w:w="7953" w:type="dxa"/>
             <w:gridSpan w:val="4"/>
             <w:tcBorders>
               <w:top w:val="single" w:sz="4" w:space="0" w:color="auto"/>
@@ -816,7 +940,15 @@
           </w:tcPr>
           <w:p>
             <w:r>
-              <w:t>{%tr for item in casualHours %}</w:t>
+              <w:t xml:space="preserve">{%tr for item in </w:t>
+            </w:r>
+            <w:proofErr w:type="spellStart"/>
+            <w:r>
+              <w:t>casualHours</w:t>
+            </w:r>
+            <w:proofErr w:type="spellEnd"/>
+            <w:r>
+              <w:t xml:space="preserve"> %}</w:t>
             </w:r>
           </w:p>
         </w:tc>
@@ -824,7 +956,7 @@
       <w:tr>
         <w:tc>
           <w:tcPr>
-            <w:tcW w:w="2395" w:type="dxa"/>
+            <w:tcW w:w="2061" w:type="dxa"/>
             <w:tcBorders>
               <w:top w:val="single" w:sz="4" w:space="0" w:color="auto"/>
               <w:left w:val="single" w:sz="4" w:space="0" w:color="auto"/>
@@ -846,7 +978,7 @@
         </w:tc>
         <w:tc>
           <w:tcPr>
-            <w:tcW w:w="2396" w:type="dxa"/>
+            <w:tcW w:w="2063" w:type="dxa"/>
             <w:tcBorders>
               <w:top w:val="single" w:sz="4" w:space="0" w:color="auto"/>
               <w:left w:val="single" w:sz="4" w:space="0" w:color="auto"/>
@@ -861,6 +993,7 @@
             <w:r>
               <w:t>{{</w:t>
             </w:r>
+            <w:proofErr w:type="spellStart"/>
             <w:proofErr w:type="gramStart"/>
             <w:r>
               <w:t>item</w:t>
@@ -868,6 +1001,7 @@
             <w:r>
               <w:t>.hours</w:t>
             </w:r>
+            <w:proofErr w:type="spellEnd"/>
             <w:proofErr w:type="gramEnd"/>
             <w:r>
               <w:t>}}</w:t>
@@ -876,7 +1010,7 @@
         </w:tc>
         <w:tc>
           <w:tcPr>
-            <w:tcW w:w="2322" w:type="dxa"/>
+            <w:tcW w:w="1947" w:type="dxa"/>
             <w:tcBorders>
               <w:top w:val="single" w:sz="4" w:space="0" w:color="auto"/>
               <w:left w:val="single" w:sz="4" w:space="0" w:color="auto"/>
@@ -889,11 +1023,16 @@
               <w:spacing w:after="160" w:line="259" w:lineRule="auto"/>
             </w:pPr>
             <w:r>
-              <w:t>$ {{item</w:t>
+              <w:t>$ {{</w:t>
+            </w:r>
+            <w:proofErr w:type="spellStart"/>
+            <w:r>
+              <w:t>item</w:t>
             </w:r>
             <w:r>
               <w:t>.pay</w:t>
             </w:r>
+            <w:proofErr w:type="spellEnd"/>
             <w:r>
               <w:t>}}</w:t>
             </w:r>
@@ -901,7 +1040,7 @@
         </w:tc>
         <w:tc>
           <w:tcPr>
-            <w:tcW w:w="1903" w:type="dxa"/>
+            <w:tcW w:w="1882" w:type="dxa"/>
             <w:tcBorders>
               <w:top w:val="single" w:sz="4" w:space="0" w:color="auto"/>
               <w:left w:val="single" w:sz="4" w:space="0" w:color="auto"/>
@@ -909,13 +1048,27 @@
               <w:right w:val="single" w:sz="4" w:space="0" w:color="auto"/>
             </w:tcBorders>
           </w:tcPr>
-          <w:p/>
+          <w:p>
+            <w:r>
+              <w:t>$ {{</w:t>
+            </w:r>
+            <w:proofErr w:type="spellStart"/>
+            <w:proofErr w:type="gramStart"/>
+            <w:r>
+              <w:t>item.award</w:t>
+            </w:r>
+            <w:proofErr w:type="spellEnd"/>
+            <w:proofErr w:type="gramEnd"/>
+            <w:r>
+              <w:t>}}</w:t>
+            </w:r>
+          </w:p>
         </w:tc>
       </w:tr>
       <w:tr>
         <w:tc>
           <w:tcPr>
-            <w:tcW w:w="9016" w:type="dxa"/>
+            <w:tcW w:w="7953" w:type="dxa"/>
             <w:gridSpan w:val="4"/>
             <w:tcBorders>
               <w:top w:val="single" w:sz="4" w:space="0" w:color="auto"/>
@@ -926,7 +1079,15 @@
           </w:tcPr>
           <w:p>
             <w:r>
-              <w:t>{%tr endfor %}</w:t>
+              <w:t xml:space="preserve">{%tr </w:t>
+            </w:r>
+            <w:proofErr w:type="spellStart"/>
+            <w:r>
+              <w:t>endfor</w:t>
+            </w:r>
+            <w:proofErr w:type="spellEnd"/>
+            <w:r>
+              <w:t xml:space="preserve"> %}</w:t>
             </w:r>
           </w:p>
         </w:tc>
@@ -1208,7 +1369,25 @@
                 <w:sz w:val="24"/>
                 <w:szCs w:val="24"/>
               </w:rPr>
-              <w:t xml:space="preserve"> if paid_overtime == ‘Yes’ %}</w:t>
+              <w:t xml:space="preserve"> if </w:t>
+            </w:r>
+            <w:proofErr w:type="spellStart"/>
+            <w:r>
+              <w:rPr>
+                <w:rFonts w:cstheme="minorHAnsi"/>
+                <w:sz w:val="24"/>
+                <w:szCs w:val="24"/>
+              </w:rPr>
+              <w:t>paid_overtime</w:t>
+            </w:r>
+            <w:proofErr w:type="spellEnd"/>
+            <w:r>
+              <w:rPr>
+                <w:rFonts w:cstheme="minorHAnsi"/>
+                <w:sz w:val="24"/>
+                <w:szCs w:val="24"/>
+              </w:rPr>
+              <w:t xml:space="preserve"> == ‘Yes’ %}</w:t>
             </w:r>
           </w:p>
         </w:tc>
@@ -1236,7 +1415,50 @@
                 <w:sz w:val="24"/>
                 <w:szCs w:val="24"/>
               </w:rPr>
-              <w:t xml:space="preserve">Overtime </w:t>
+              <w:t>Overtime</w:t>
+            </w:r>
+            <w:r>
+              <w:rPr>
+                <w:rFonts w:cstheme="minorHAnsi"/>
+                <w:sz w:val="24"/>
+                <w:szCs w:val="24"/>
+              </w:rPr>
+              <w:t>:</w:t>
+            </w:r>
+          </w:p>
+          <w:p>
+            <w:pPr>
+              <w:rPr>
+                <w:rFonts w:cstheme="minorHAnsi"/>
+                <w:sz w:val="24"/>
+                <w:szCs w:val="24"/>
+              </w:rPr>
+            </w:pPr>
+            <w:r>
+              <w:rPr>
+                <w:rFonts w:cstheme="minorHAnsi"/>
+                <w:sz w:val="24"/>
+                <w:szCs w:val="24"/>
+              </w:rPr>
+              <w:t>{{</w:t>
+            </w:r>
+            <w:proofErr w:type="spellStart"/>
+            <w:r>
+              <w:rPr>
+                <w:rFonts w:cstheme="minorHAnsi"/>
+                <w:sz w:val="24"/>
+                <w:szCs w:val="24"/>
+              </w:rPr>
+              <w:t>hours_overtime</w:t>
+            </w:r>
+            <w:proofErr w:type="spellEnd"/>
+            <w:r>
+              <w:rPr>
+                <w:rFonts w:cstheme="minorHAnsi"/>
+                <w:sz w:val="24"/>
+                <w:szCs w:val="24"/>
+              </w:rPr>
+              <w:t>}}</w:t>
             </w:r>
           </w:p>
         </w:tc>
@@ -1266,7 +1488,25 @@
                 <w:sz w:val="24"/>
                 <w:szCs w:val="24"/>
               </w:rPr>
-              <w:t>{{overtime_award}}</w:t>
+              <w:t>{{</w:t>
+            </w:r>
+            <w:proofErr w:type="spellStart"/>
+            <w:r>
+              <w:rPr>
+                <w:rFonts w:cstheme="minorHAnsi"/>
+                <w:sz w:val="24"/>
+                <w:szCs w:val="24"/>
+              </w:rPr>
+              <w:t>overtime_award</w:t>
+            </w:r>
+            <w:proofErr w:type="spellEnd"/>
+            <w:r>
+              <w:rPr>
+                <w:rFonts w:cstheme="minorHAnsi"/>
+                <w:sz w:val="24"/>
+                <w:szCs w:val="24"/>
+              </w:rPr>
+              <w:t>}}</w:t>
             </w:r>
           </w:p>
         </w:tc>
@@ -1296,7 +1536,25 @@
                 <w:sz w:val="24"/>
                 <w:szCs w:val="24"/>
               </w:rPr>
-              <w:t>{{amount_overtime}}</w:t>
+              <w:t>{{</w:t>
+            </w:r>
+            <w:proofErr w:type="spellStart"/>
+            <w:r>
+              <w:rPr>
+                <w:rFonts w:cstheme="minorHAnsi"/>
+                <w:sz w:val="24"/>
+                <w:szCs w:val="24"/>
+              </w:rPr>
+              <w:t>amount_overtime</w:t>
+            </w:r>
+            <w:proofErr w:type="spellEnd"/>
+            <w:r>
+              <w:rPr>
+                <w:rFonts w:cstheme="minorHAnsi"/>
+                <w:sz w:val="24"/>
+                <w:szCs w:val="24"/>
+              </w:rPr>
+              <w:t>}}</w:t>
             </w:r>
           </w:p>
         </w:tc>
@@ -1326,7 +1584,43 @@
                 <w:sz w:val="24"/>
                 <w:szCs w:val="24"/>
               </w:rPr>
-              <w:t>{{overtime_award - amount_overtime}}</w:t>
+              <w:t>{{</w:t>
+            </w:r>
+            <w:proofErr w:type="spellStart"/>
+            <w:r>
+              <w:rPr>
+                <w:rFonts w:cstheme="minorHAnsi"/>
+                <w:sz w:val="24"/>
+                <w:szCs w:val="24"/>
+              </w:rPr>
+              <w:t>overtime_award</w:t>
+            </w:r>
+            <w:proofErr w:type="spellEnd"/>
+            <w:r>
+              <w:rPr>
+                <w:rFonts w:cstheme="minorHAnsi"/>
+                <w:sz w:val="24"/>
+                <w:szCs w:val="24"/>
+              </w:rPr>
+              <w:t xml:space="preserve"> - </w:t>
+            </w:r>
+            <w:proofErr w:type="spellStart"/>
+            <w:r>
+              <w:rPr>
+                <w:rFonts w:cstheme="minorHAnsi"/>
+                <w:sz w:val="24"/>
+                <w:szCs w:val="24"/>
+              </w:rPr>
+              <w:t>amount_overtime</w:t>
+            </w:r>
+            <w:proofErr w:type="spellEnd"/>
+            <w:r>
+              <w:rPr>
+                <w:rFonts w:cstheme="minorHAnsi"/>
+                <w:sz w:val="24"/>
+                <w:szCs w:val="24"/>
+              </w:rPr>
+              <w:t>}}</w:t>
             </w:r>
           </w:p>
         </w:tc>
@@ -1416,7 +1710,25 @@
                 <w:sz w:val="24"/>
                 <w:szCs w:val="24"/>
               </w:rPr>
-              <w:t>if penalty_rates == ‘Yes’ %}</w:t>
+              <w:t xml:space="preserve">if </w:t>
+            </w:r>
+            <w:proofErr w:type="spellStart"/>
+            <w:r>
+              <w:rPr>
+                <w:rFonts w:cstheme="minorHAnsi"/>
+                <w:sz w:val="24"/>
+                <w:szCs w:val="24"/>
+              </w:rPr>
+              <w:t>penalty_rates</w:t>
+            </w:r>
+            <w:proofErr w:type="spellEnd"/>
+            <w:r>
+              <w:rPr>
+                <w:rFonts w:cstheme="minorHAnsi"/>
+                <w:sz w:val="24"/>
+                <w:szCs w:val="24"/>
+              </w:rPr>
+              <w:t xml:space="preserve"> == ‘Yes’ %}</w:t>
             </w:r>
           </w:p>
         </w:tc>
@@ -1446,6 +1758,49 @@
               </w:rPr>
               <w:t>Penalty Rates</w:t>
             </w:r>
+            <w:r>
+              <w:rPr>
+                <w:rFonts w:cstheme="minorHAnsi"/>
+                <w:sz w:val="24"/>
+                <w:szCs w:val="24"/>
+              </w:rPr>
+              <w:t>:</w:t>
+            </w:r>
+          </w:p>
+          <w:p>
+            <w:pPr>
+              <w:rPr>
+                <w:rFonts w:cstheme="minorHAnsi"/>
+                <w:sz w:val="24"/>
+                <w:szCs w:val="24"/>
+              </w:rPr>
+            </w:pPr>
+            <w:r>
+              <w:rPr>
+                <w:rFonts w:cstheme="minorHAnsi"/>
+                <w:sz w:val="24"/>
+                <w:szCs w:val="24"/>
+              </w:rPr>
+              <w:t>{{</w:t>
+            </w:r>
+            <w:proofErr w:type="spellStart"/>
+            <w:r>
+              <w:rPr>
+                <w:rFonts w:cstheme="minorHAnsi"/>
+                <w:sz w:val="24"/>
+                <w:szCs w:val="24"/>
+              </w:rPr>
+              <w:t>name_penalty_rates</w:t>
+            </w:r>
+            <w:proofErr w:type="spellEnd"/>
+            <w:r>
+              <w:rPr>
+                <w:rFonts w:cstheme="minorHAnsi"/>
+                <w:sz w:val="24"/>
+                <w:szCs w:val="24"/>
+              </w:rPr>
+              <w:t>}}</w:t>
+            </w:r>
           </w:p>
         </w:tc>
         <w:tc>
@@ -1474,7 +1829,25 @@
                 <w:sz w:val="24"/>
                 <w:szCs w:val="24"/>
               </w:rPr>
-              <w:t>{{penalty_award}}</w:t>
+              <w:t>{{</w:t>
+            </w:r>
+            <w:proofErr w:type="spellStart"/>
+            <w:r>
+              <w:rPr>
+                <w:rFonts w:cstheme="minorHAnsi"/>
+                <w:sz w:val="24"/>
+                <w:szCs w:val="24"/>
+              </w:rPr>
+              <w:t>penalty_award</w:t>
+            </w:r>
+            <w:proofErr w:type="spellEnd"/>
+            <w:r>
+              <w:rPr>
+                <w:rFonts w:cstheme="minorHAnsi"/>
+                <w:sz w:val="24"/>
+                <w:szCs w:val="24"/>
+              </w:rPr>
+              <w:t>}}</w:t>
             </w:r>
           </w:p>
         </w:tc>
@@ -1504,7 +1877,25 @@
                 <w:sz w:val="24"/>
                 <w:szCs w:val="24"/>
               </w:rPr>
-              <w:t>{{paid_penalty_rates}}</w:t>
+              <w:t>{{</w:t>
+            </w:r>
+            <w:proofErr w:type="spellStart"/>
+            <w:r>
+              <w:rPr>
+                <w:rFonts w:cstheme="minorHAnsi"/>
+                <w:sz w:val="24"/>
+                <w:szCs w:val="24"/>
+              </w:rPr>
+              <w:t>paid_penalty_rates</w:t>
+            </w:r>
+            <w:proofErr w:type="spellEnd"/>
+            <w:r>
+              <w:rPr>
+                <w:rFonts w:cstheme="minorHAnsi"/>
+                <w:sz w:val="24"/>
+                <w:szCs w:val="24"/>
+              </w:rPr>
+              <w:t>}}</w:t>
             </w:r>
           </w:p>
         </w:tc>
@@ -1534,7 +1925,43 @@
                 <w:sz w:val="24"/>
                 <w:szCs w:val="24"/>
               </w:rPr>
-              <w:t>{{penalty_award - paid_penalty_rates}}</w:t>
+              <w:t>{{</w:t>
+            </w:r>
+            <w:proofErr w:type="spellStart"/>
+            <w:r>
+              <w:rPr>
+                <w:rFonts w:cstheme="minorHAnsi"/>
+                <w:sz w:val="24"/>
+                <w:szCs w:val="24"/>
+              </w:rPr>
+              <w:t>penalty_award</w:t>
+            </w:r>
+            <w:proofErr w:type="spellEnd"/>
+            <w:r>
+              <w:rPr>
+                <w:rFonts w:cstheme="minorHAnsi"/>
+                <w:sz w:val="24"/>
+                <w:szCs w:val="24"/>
+              </w:rPr>
+              <w:t xml:space="preserve"> - </w:t>
+            </w:r>
+            <w:proofErr w:type="spellStart"/>
+            <w:r>
+              <w:rPr>
+                <w:rFonts w:cstheme="minorHAnsi"/>
+                <w:sz w:val="24"/>
+                <w:szCs w:val="24"/>
+              </w:rPr>
+              <w:t>paid_penalty_rates</w:t>
+            </w:r>
+            <w:proofErr w:type="spellEnd"/>
+            <w:r>
+              <w:rPr>
+                <w:rFonts w:cstheme="minorHAnsi"/>
+                <w:sz w:val="24"/>
+                <w:szCs w:val="24"/>
+              </w:rPr>
+              <w:t>}}</w:t>
             </w:r>
           </w:p>
         </w:tc>
@@ -1632,7 +2059,25 @@
                 <w:sz w:val="24"/>
                 <w:szCs w:val="24"/>
               </w:rPr>
-              <w:t xml:space="preserve"> if what_allowance == ‘Yes’ %}</w:t>
+              <w:t xml:space="preserve"> if </w:t>
+            </w:r>
+            <w:proofErr w:type="spellStart"/>
+            <w:r>
+              <w:rPr>
+                <w:rFonts w:cstheme="minorHAnsi"/>
+                <w:sz w:val="24"/>
+                <w:szCs w:val="24"/>
+              </w:rPr>
+              <w:t>what_allowance</w:t>
+            </w:r>
+            <w:proofErr w:type="spellEnd"/>
+            <w:r>
+              <w:rPr>
+                <w:rFonts w:cstheme="minorHAnsi"/>
+                <w:sz w:val="24"/>
+                <w:szCs w:val="24"/>
+              </w:rPr>
+              <w:t xml:space="preserve"> == ‘Yes’ %}</w:t>
             </w:r>
           </w:p>
         </w:tc>
@@ -1660,7 +2105,50 @@
                 <w:sz w:val="24"/>
                 <w:szCs w:val="24"/>
               </w:rPr>
-              <w:t xml:space="preserve">Allowance </w:t>
+              <w:t>Allowance</w:t>
+            </w:r>
+            <w:r>
+              <w:rPr>
+                <w:rFonts w:cstheme="minorHAnsi"/>
+                <w:sz w:val="24"/>
+                <w:szCs w:val="24"/>
+              </w:rPr>
+              <w:t>:</w:t>
+            </w:r>
+          </w:p>
+          <w:p>
+            <w:pPr>
+              <w:rPr>
+                <w:rFonts w:cstheme="minorHAnsi"/>
+                <w:sz w:val="24"/>
+                <w:szCs w:val="24"/>
+              </w:rPr>
+            </w:pPr>
+            <w:r>
+              <w:rPr>
+                <w:rFonts w:cstheme="minorHAnsi"/>
+                <w:sz w:val="24"/>
+                <w:szCs w:val="24"/>
+              </w:rPr>
+              <w:t>{{</w:t>
+            </w:r>
+            <w:proofErr w:type="spellStart"/>
+            <w:r>
+              <w:rPr>
+                <w:rFonts w:cstheme="minorHAnsi"/>
+                <w:sz w:val="24"/>
+                <w:szCs w:val="24"/>
+              </w:rPr>
+              <w:t>name_allowance</w:t>
+            </w:r>
+            <w:proofErr w:type="spellEnd"/>
+            <w:r>
+              <w:rPr>
+                <w:rFonts w:cstheme="minorHAnsi"/>
+                <w:sz w:val="24"/>
+                <w:szCs w:val="24"/>
+              </w:rPr>
+              <w:t>}}</w:t>
             </w:r>
           </w:p>
         </w:tc>
@@ -1690,7 +2178,25 @@
                 <w:sz w:val="24"/>
                 <w:szCs w:val="24"/>
               </w:rPr>
-              <w:t>{{allowance_award}}</w:t>
+              <w:t>{{</w:t>
+            </w:r>
+            <w:proofErr w:type="spellStart"/>
+            <w:r>
+              <w:rPr>
+                <w:rFonts w:cstheme="minorHAnsi"/>
+                <w:sz w:val="24"/>
+                <w:szCs w:val="24"/>
+              </w:rPr>
+              <w:t>allowance_award</w:t>
+            </w:r>
+            <w:proofErr w:type="spellEnd"/>
+            <w:r>
+              <w:rPr>
+                <w:rFonts w:cstheme="minorHAnsi"/>
+                <w:sz w:val="24"/>
+                <w:szCs w:val="24"/>
+              </w:rPr>
+              <w:t>}}</w:t>
             </w:r>
           </w:p>
         </w:tc>
@@ -1720,8 +2226,18 @@
                 <w:sz w:val="24"/>
                 <w:szCs w:val="24"/>
               </w:rPr>
-              <w:t>{{amount_allowance</w:t>
-            </w:r>
+              <w:t>{{</w:t>
+            </w:r>
+            <w:proofErr w:type="spellStart"/>
+            <w:r>
+              <w:rPr>
+                <w:rFonts w:cstheme="minorHAnsi"/>
+                <w:sz w:val="24"/>
+                <w:szCs w:val="24"/>
+              </w:rPr>
+              <w:t>amount_allowance</w:t>
+            </w:r>
+            <w:proofErr w:type="spellEnd"/>
             <w:r>
               <w:rPr>
                 <w:rFonts w:cstheme="minorHAnsi"/>
@@ -1766,7 +2282,43 @@
                 <w:sz w:val="24"/>
                 <w:szCs w:val="24"/>
               </w:rPr>
-              <w:t>{{allowance_award - amount_allowance}}</w:t>
+              <w:t>{{</w:t>
+            </w:r>
+            <w:proofErr w:type="spellStart"/>
+            <w:r>
+              <w:rPr>
+                <w:rFonts w:cstheme="minorHAnsi"/>
+                <w:sz w:val="24"/>
+                <w:szCs w:val="24"/>
+              </w:rPr>
+              <w:t>allowance_award</w:t>
+            </w:r>
+            <w:proofErr w:type="spellEnd"/>
+            <w:r>
+              <w:rPr>
+                <w:rFonts w:cstheme="minorHAnsi"/>
+                <w:sz w:val="24"/>
+                <w:szCs w:val="24"/>
+              </w:rPr>
+              <w:t xml:space="preserve"> - </w:t>
+            </w:r>
+            <w:proofErr w:type="spellStart"/>
+            <w:r>
+              <w:rPr>
+                <w:rFonts w:cstheme="minorHAnsi"/>
+                <w:sz w:val="24"/>
+                <w:szCs w:val="24"/>
+              </w:rPr>
+              <w:t>amount_allowance</w:t>
+            </w:r>
+            <w:proofErr w:type="spellEnd"/>
+            <w:r>
+              <w:rPr>
+                <w:rFonts w:cstheme="minorHAnsi"/>
+                <w:sz w:val="24"/>
+                <w:szCs w:val="24"/>
+              </w:rPr>
+              <w:t>}}</w:t>
             </w:r>
           </w:p>
         </w:tc>
@@ -1856,7 +2408,25 @@
                 <w:sz w:val="24"/>
                 <w:szCs w:val="24"/>
               </w:rPr>
-              <w:t xml:space="preserve"> if public_holiday_rates == ‘Yes’ %}</w:t>
+              <w:t xml:space="preserve"> if </w:t>
+            </w:r>
+            <w:proofErr w:type="spellStart"/>
+            <w:r>
+              <w:rPr>
+                <w:rFonts w:cstheme="minorHAnsi"/>
+                <w:sz w:val="24"/>
+                <w:szCs w:val="24"/>
+              </w:rPr>
+              <w:t>public_holiday_rates</w:t>
+            </w:r>
+            <w:proofErr w:type="spellEnd"/>
+            <w:r>
+              <w:rPr>
+                <w:rFonts w:cstheme="minorHAnsi"/>
+                <w:sz w:val="24"/>
+                <w:szCs w:val="24"/>
+              </w:rPr>
+              <w:t xml:space="preserve"> == ‘Yes’ %}</w:t>
             </w:r>
           </w:p>
         </w:tc>
@@ -1886,6 +2456,49 @@
               </w:rPr>
               <w:t>Public Holiday</w:t>
             </w:r>
+            <w:r>
+              <w:rPr>
+                <w:rFonts w:cstheme="minorHAnsi"/>
+                <w:sz w:val="24"/>
+                <w:szCs w:val="24"/>
+              </w:rPr>
+              <w:t>:</w:t>
+            </w:r>
+          </w:p>
+          <w:p>
+            <w:pPr>
+              <w:rPr>
+                <w:rFonts w:cstheme="minorHAnsi"/>
+                <w:sz w:val="24"/>
+                <w:szCs w:val="24"/>
+              </w:rPr>
+            </w:pPr>
+            <w:r>
+              <w:rPr>
+                <w:rFonts w:cstheme="minorHAnsi"/>
+                <w:sz w:val="24"/>
+                <w:szCs w:val="24"/>
+              </w:rPr>
+              <w:t>{{</w:t>
+            </w:r>
+            <w:proofErr w:type="spellStart"/>
+            <w:r>
+              <w:rPr>
+                <w:rFonts w:cstheme="minorHAnsi"/>
+                <w:sz w:val="24"/>
+                <w:szCs w:val="24"/>
+              </w:rPr>
+              <w:t>what_public_holiday_rates</w:t>
+            </w:r>
+            <w:proofErr w:type="spellEnd"/>
+            <w:r>
+              <w:rPr>
+                <w:rFonts w:cstheme="minorHAnsi"/>
+                <w:sz w:val="24"/>
+                <w:szCs w:val="24"/>
+              </w:rPr>
+              <w:t>}}</w:t>
+            </w:r>
           </w:p>
         </w:tc>
         <w:tc>
@@ -1914,7 +2527,16 @@
                 <w:sz w:val="24"/>
                 <w:szCs w:val="24"/>
               </w:rPr>
-              <w:t>{{public_holiday_awar</w:t>
+              <w:t>{{</w:t>
+            </w:r>
+            <w:proofErr w:type="spellStart"/>
+            <w:r>
+              <w:rPr>
+                <w:rFonts w:cstheme="minorHAnsi"/>
+                <w:sz w:val="24"/>
+                <w:szCs w:val="24"/>
+              </w:rPr>
+              <w:t>public_holiday_awar</w:t>
             </w:r>
             <w:r>
               <w:rPr>
@@ -1924,6 +2546,7 @@
               </w:rPr>
               <w:t>d</w:t>
             </w:r>
+            <w:proofErr w:type="spellEnd"/>
             <w:r>
               <w:rPr>
                 <w:rFonts w:cstheme="minorHAnsi"/>
@@ -1960,7 +2583,25 @@
                 <w:sz w:val="24"/>
                 <w:szCs w:val="24"/>
               </w:rPr>
-              <w:t>{{paid_public_holiday_rates}}</w:t>
+              <w:t>{{</w:t>
+            </w:r>
+            <w:proofErr w:type="spellStart"/>
+            <w:r>
+              <w:rPr>
+                <w:rFonts w:cstheme="minorHAnsi"/>
+                <w:sz w:val="24"/>
+                <w:szCs w:val="24"/>
+              </w:rPr>
+              <w:t>paid_public_holiday_rates</w:t>
+            </w:r>
+            <w:proofErr w:type="spellEnd"/>
+            <w:r>
+              <w:rPr>
+                <w:rFonts w:cstheme="minorHAnsi"/>
+                <w:sz w:val="24"/>
+                <w:szCs w:val="24"/>
+              </w:rPr>
+              <w:t>}}</w:t>
             </w:r>
           </w:p>
         </w:tc>
@@ -1990,7 +2631,34 @@
                 <w:sz w:val="24"/>
                 <w:szCs w:val="24"/>
               </w:rPr>
-              <w:t>{{public_holiday_award - paid_public_holiday_rate</w:t>
+              <w:t>{{</w:t>
+            </w:r>
+            <w:proofErr w:type="spellStart"/>
+            <w:r>
+              <w:rPr>
+                <w:rFonts w:cstheme="minorHAnsi"/>
+                <w:sz w:val="24"/>
+                <w:szCs w:val="24"/>
+              </w:rPr>
+              <w:t>public_holiday_award</w:t>
+            </w:r>
+            <w:proofErr w:type="spellEnd"/>
+            <w:r>
+              <w:rPr>
+                <w:rFonts w:cstheme="minorHAnsi"/>
+                <w:sz w:val="24"/>
+                <w:szCs w:val="24"/>
+              </w:rPr>
+              <w:t xml:space="preserve"> - </w:t>
+            </w:r>
+            <w:proofErr w:type="spellStart"/>
+            <w:r>
+              <w:rPr>
+                <w:rFonts w:cstheme="minorHAnsi"/>
+                <w:sz w:val="24"/>
+                <w:szCs w:val="24"/>
+              </w:rPr>
+              <w:t>paid_public_holiday_rate</w:t>
             </w:r>
             <w:r>
               <w:rPr>
@@ -2000,6 +2668,7 @@
               </w:rPr>
               <w:t>s</w:t>
             </w:r>
+            <w:proofErr w:type="spellEnd"/>
             <w:r>
               <w:rPr>
                 <w:rFonts w:cstheme="minorHAnsi"/>
@@ -2096,7 +2765,16 @@
                 <w:sz w:val="24"/>
                 <w:szCs w:val="24"/>
               </w:rPr>
-              <w:t xml:space="preserve"> if work_</w:t>
+              <w:t xml:space="preserve"> if </w:t>
+            </w:r>
+            <w:proofErr w:type="spellStart"/>
+            <w:r>
+              <w:rPr>
+                <w:rFonts w:cstheme="minorHAnsi"/>
+                <w:sz w:val="24"/>
+                <w:szCs w:val="24"/>
+              </w:rPr>
+              <w:t>work_</w:t>
             </w:r>
             <w:proofErr w:type="gramStart"/>
             <w:r>
@@ -2105,7 +2783,16 @@
                 <w:sz w:val="24"/>
                 <w:szCs w:val="24"/>
               </w:rPr>
-              <w:t xml:space="preserve">status </w:t>
+              <w:t>status</w:t>
+            </w:r>
+            <w:proofErr w:type="spellEnd"/>
+            <w:r>
+              <w:rPr>
+                <w:rFonts w:cstheme="minorHAnsi"/>
+                <w:sz w:val="24"/>
+                <w:szCs w:val="24"/>
+              </w:rPr>
+              <w:t xml:space="preserve"> </w:t>
             </w:r>
             <w:r>
               <w:rPr>
@@ -2162,7 +2849,25 @@
                 <w:sz w:val="24"/>
                 <w:szCs w:val="24"/>
               </w:rPr>
-              <w:t xml:space="preserve"> leave_entitlement == ‘Yes’ </w:t>
+              <w:t xml:space="preserve"> </w:t>
+            </w:r>
+            <w:proofErr w:type="spellStart"/>
+            <w:r>
+              <w:rPr>
+                <w:rFonts w:cstheme="minorHAnsi"/>
+                <w:sz w:val="24"/>
+                <w:szCs w:val="24"/>
+              </w:rPr>
+              <w:t>leave_entitlement</w:t>
+            </w:r>
+            <w:proofErr w:type="spellEnd"/>
+            <w:r>
+              <w:rPr>
+                <w:rFonts w:cstheme="minorHAnsi"/>
+                <w:sz w:val="24"/>
+                <w:szCs w:val="24"/>
+              </w:rPr>
+              <w:t xml:space="preserve"> == ‘Yes’ </w:t>
             </w:r>
             <w:r>
               <w:rPr>
@@ -2172,6 +2877,7 @@
               </w:rPr>
               <w:t xml:space="preserve">and </w:t>
             </w:r>
+            <w:proofErr w:type="spellStart"/>
             <w:r>
               <w:rPr>
                 <w:rFonts w:cstheme="minorHAnsi"/>
@@ -2188,6 +2894,7 @@
               </w:rPr>
               <w:t>ing</w:t>
             </w:r>
+            <w:proofErr w:type="spellEnd"/>
             <w:r>
               <w:rPr>
                 <w:rFonts w:cstheme="minorHAnsi"/>
@@ -2260,7 +2967,25 @@
                 <w:sz w:val="24"/>
                 <w:szCs w:val="24"/>
               </w:rPr>
-              <w:t>{{leave_owed}}</w:t>
+              <w:t>{{</w:t>
+            </w:r>
+            <w:proofErr w:type="spellStart"/>
+            <w:r>
+              <w:rPr>
+                <w:rFonts w:cstheme="minorHAnsi"/>
+                <w:sz w:val="24"/>
+                <w:szCs w:val="24"/>
+              </w:rPr>
+              <w:t>leave_owed</w:t>
+            </w:r>
+            <w:proofErr w:type="spellEnd"/>
+            <w:r>
+              <w:rPr>
+                <w:rFonts w:cstheme="minorHAnsi"/>
+                <w:sz w:val="24"/>
+                <w:szCs w:val="24"/>
+              </w:rPr>
+              <w:t>}}</w:t>
             </w:r>
           </w:p>
         </w:tc>
@@ -2381,7 +3106,25 @@
                 <w:sz w:val="24"/>
                 <w:szCs w:val="24"/>
               </w:rPr>
-              <w:t xml:space="preserve"> if other_payment == ‘Yes’ %}</w:t>
+              <w:t xml:space="preserve"> if </w:t>
+            </w:r>
+            <w:proofErr w:type="spellStart"/>
+            <w:r>
+              <w:rPr>
+                <w:rFonts w:cstheme="minorHAnsi"/>
+                <w:sz w:val="24"/>
+                <w:szCs w:val="24"/>
+              </w:rPr>
+              <w:t>other_payment</w:t>
+            </w:r>
+            <w:proofErr w:type="spellEnd"/>
+            <w:r>
+              <w:rPr>
+                <w:rFonts w:cstheme="minorHAnsi"/>
+                <w:sz w:val="24"/>
+                <w:szCs w:val="24"/>
+              </w:rPr>
+              <w:t xml:space="preserve"> == ‘Yes’ %}</w:t>
             </w:r>
           </w:p>
         </w:tc>
@@ -2411,6 +3154,49 @@
               </w:rPr>
               <w:t>Other Payment</w:t>
             </w:r>
+            <w:r>
+              <w:rPr>
+                <w:rFonts w:cstheme="minorHAnsi"/>
+                <w:sz w:val="24"/>
+                <w:szCs w:val="24"/>
+              </w:rPr>
+              <w:t>:</w:t>
+            </w:r>
+          </w:p>
+          <w:p>
+            <w:pPr>
+              <w:rPr>
+                <w:rFonts w:cstheme="minorHAnsi"/>
+                <w:sz w:val="24"/>
+                <w:szCs w:val="24"/>
+              </w:rPr>
+            </w:pPr>
+            <w:r>
+              <w:rPr>
+                <w:rFonts w:cstheme="minorHAnsi"/>
+                <w:sz w:val="24"/>
+                <w:szCs w:val="24"/>
+              </w:rPr>
+              <w:t>{{</w:t>
+            </w:r>
+            <w:proofErr w:type="spellStart"/>
+            <w:r>
+              <w:rPr>
+                <w:rFonts w:cstheme="minorHAnsi"/>
+                <w:sz w:val="24"/>
+                <w:szCs w:val="24"/>
+              </w:rPr>
+              <w:t>other_payment_info</w:t>
+            </w:r>
+            <w:proofErr w:type="spellEnd"/>
+            <w:r>
+              <w:rPr>
+                <w:rFonts w:cstheme="minorHAnsi"/>
+                <w:sz w:val="24"/>
+                <w:szCs w:val="24"/>
+              </w:rPr>
+              <w:t>}}</w:t>
+            </w:r>
           </w:p>
         </w:tc>
         <w:tc>
@@ -2439,7 +3225,16 @@
                 <w:sz w:val="24"/>
                 <w:szCs w:val="24"/>
               </w:rPr>
-              <w:t>{{other_</w:t>
+              <w:t>{{</w:t>
+            </w:r>
+            <w:proofErr w:type="spellStart"/>
+            <w:r>
+              <w:rPr>
+                <w:rFonts w:cstheme="minorHAnsi"/>
+                <w:sz w:val="24"/>
+                <w:szCs w:val="24"/>
+              </w:rPr>
+              <w:t>other_</w:t>
             </w:r>
             <w:r>
               <w:rPr>
@@ -2465,6 +3260,7 @@
               </w:rPr>
               <w:t>d</w:t>
             </w:r>
+            <w:proofErr w:type="spellEnd"/>
             <w:r>
               <w:rPr>
                 <w:rFonts w:cstheme="minorHAnsi"/>
@@ -2501,7 +3297,25 @@
                 <w:sz w:val="24"/>
                 <w:szCs w:val="24"/>
               </w:rPr>
-              <w:t>{{other_payment_amount}}</w:t>
+              <w:t>{{</w:t>
+            </w:r>
+            <w:proofErr w:type="spellStart"/>
+            <w:r>
+              <w:rPr>
+                <w:rFonts w:cstheme="minorHAnsi"/>
+                <w:sz w:val="24"/>
+                <w:szCs w:val="24"/>
+              </w:rPr>
+              <w:t>other_payment_amount</w:t>
+            </w:r>
+            <w:proofErr w:type="spellEnd"/>
+            <w:r>
+              <w:rPr>
+                <w:rFonts w:cstheme="minorHAnsi"/>
+                <w:sz w:val="24"/>
+                <w:szCs w:val="24"/>
+              </w:rPr>
+              <w:t>}}</w:t>
             </w:r>
           </w:p>
         </w:tc>
@@ -2531,7 +3345,43 @@
                 <w:sz w:val="24"/>
                 <w:szCs w:val="24"/>
               </w:rPr>
-              <w:t>{{other_amount_award - other_payment_amount}}</w:t>
+              <w:t>{{</w:t>
+            </w:r>
+            <w:proofErr w:type="spellStart"/>
+            <w:r>
+              <w:rPr>
+                <w:rFonts w:cstheme="minorHAnsi"/>
+                <w:sz w:val="24"/>
+                <w:szCs w:val="24"/>
+              </w:rPr>
+              <w:t>other_amount_award</w:t>
+            </w:r>
+            <w:proofErr w:type="spellEnd"/>
+            <w:r>
+              <w:rPr>
+                <w:rFonts w:cstheme="minorHAnsi"/>
+                <w:sz w:val="24"/>
+                <w:szCs w:val="24"/>
+              </w:rPr>
+              <w:t xml:space="preserve"> - </w:t>
+            </w:r>
+            <w:proofErr w:type="spellStart"/>
+            <w:r>
+              <w:rPr>
+                <w:rFonts w:cstheme="minorHAnsi"/>
+                <w:sz w:val="24"/>
+                <w:szCs w:val="24"/>
+              </w:rPr>
+              <w:t>other_payment_amount</w:t>
+            </w:r>
+            <w:proofErr w:type="spellEnd"/>
+            <w:r>
+              <w:rPr>
+                <w:rFonts w:cstheme="minorHAnsi"/>
+                <w:sz w:val="24"/>
+                <w:szCs w:val="24"/>
+              </w:rPr>
+              <w:t>}}</w:t>
             </w:r>
           </w:p>
         </w:tc>
@@ -3084,6 +3934,7 @@
   <w:style w:type="character" w:default="1" w:styleId="DefaultParagraphFont">
     <w:name w:val="Default Paragraph Font"/>
     <w:uiPriority w:val="1"/>
+    <w:semiHidden/>
     <w:unhideWhenUsed/>
   </w:style>
   <w:style w:type="table" w:default="1" w:styleId="TableNormal">

</xml_diff>

<commit_message>
making the sentences nice and added to readme
</commit_message>
<xml_diff>
--- a/docassemble/LLAW33012021S1WWC1/data/templates/WWC_FORM.docx
+++ b/docassemble/LLAW33012021S1WWC1/data/templates/WWC_FORM.docx
@@ -171,39 +171,7 @@
                 <w:sz w:val="24"/>
                 <w:szCs w:val="24"/>
               </w:rPr>
-              <w:t>{{</w:t>
-            </w:r>
-            <w:proofErr w:type="spellStart"/>
-            <w:r>
-              <w:rPr>
-                <w:sz w:val="24"/>
-                <w:szCs w:val="24"/>
-              </w:rPr>
-              <w:t>first_name</w:t>
-            </w:r>
-            <w:proofErr w:type="spellEnd"/>
-            <w:r>
-              <w:rPr>
-                <w:sz w:val="24"/>
-                <w:szCs w:val="24"/>
-              </w:rPr>
-              <w:t>}} {{</w:t>
-            </w:r>
-            <w:proofErr w:type="spellStart"/>
-            <w:r>
-              <w:rPr>
-                <w:sz w:val="24"/>
-                <w:szCs w:val="24"/>
-              </w:rPr>
-              <w:t>last_name</w:t>
-            </w:r>
-            <w:proofErr w:type="spellEnd"/>
-            <w:r>
-              <w:rPr>
-                <w:sz w:val="24"/>
-                <w:szCs w:val="24"/>
-              </w:rPr>
-              <w:t>}}</w:t>
+              <w:t>{{first_name}} {{last_name}}</w:t>
             </w:r>
           </w:p>
         </w:tc>
@@ -390,23 +358,7 @@
                 <w:sz w:val="24"/>
                 <w:szCs w:val="24"/>
               </w:rPr>
-              <w:t>{{</w:t>
-            </w:r>
-            <w:proofErr w:type="spellStart"/>
-            <w:r>
-              <w:rPr>
-                <w:sz w:val="24"/>
-                <w:szCs w:val="24"/>
-              </w:rPr>
-              <w:t>work_status</w:t>
-            </w:r>
-            <w:proofErr w:type="spellEnd"/>
-            <w:r>
-              <w:rPr>
-                <w:sz w:val="24"/>
-                <w:szCs w:val="24"/>
-              </w:rPr>
-              <w:t>}}</w:t>
+              <w:t>{{work_status}}</w:t>
             </w:r>
           </w:p>
         </w:tc>
@@ -449,23 +401,7 @@
                 <w:sz w:val="24"/>
                 <w:szCs w:val="24"/>
               </w:rPr>
-              <w:t>{{</w:t>
-            </w:r>
-            <w:proofErr w:type="spellStart"/>
-            <w:r>
-              <w:rPr>
-                <w:sz w:val="24"/>
-                <w:szCs w:val="24"/>
-              </w:rPr>
-              <w:t>the_award</w:t>
-            </w:r>
-            <w:proofErr w:type="spellEnd"/>
-            <w:r>
-              <w:rPr>
-                <w:sz w:val="24"/>
-                <w:szCs w:val="24"/>
-              </w:rPr>
-              <w:t>}}</w:t>
+              <w:t>{{the_award}}</w:t>
             </w:r>
           </w:p>
         </w:tc>
@@ -475,49 +411,28 @@
     <w:p/>
     <w:p>
       <w:r>
-        <w:t xml:space="preserve">{%p if </w:t>
-      </w:r>
-      <w:proofErr w:type="spellStart"/>
-      <w:r>
-        <w:t>work_</w:t>
-      </w:r>
-      <w:proofErr w:type="gramStart"/>
-      <w:r>
-        <w:t>status</w:t>
-      </w:r>
-      <w:proofErr w:type="spellEnd"/>
+        <w:t xml:space="preserve">{%p if work_status </w:t>
+      </w:r>
+      <w:r>
+        <w:t>!</w:t>
+      </w:r>
+      <w:r>
+        <w:t>= ‘</w:t>
+      </w:r>
+      <w:r>
+        <w:t>C</w:t>
+      </w:r>
+      <w:r>
+        <w:t>asual</w:t>
+      </w:r>
+      <w:r>
+        <w:t>’</w:t>
+      </w:r>
       <w:r>
         <w:t xml:space="preserve"> </w:t>
       </w:r>
       <w:r>
-        <w:t>!</w:t>
-      </w:r>
-      <w:proofErr w:type="gramEnd"/>
-      <w:r>
-        <w:t>= ‘</w:t>
-      </w:r>
-      <w:r>
-        <w:t>C</w:t>
-      </w:r>
-      <w:r>
-        <w:t>asual</w:t>
-      </w:r>
-      <w:r>
-        <w:t>’</w:t>
-      </w:r>
-      <w:r>
-        <w:t xml:space="preserve"> </w:t>
-      </w:r>
-      <w:r>
-        <w:t xml:space="preserve">or </w:t>
-      </w:r>
-      <w:proofErr w:type="spellStart"/>
-      <w:r>
-        <w:t>regular_hours</w:t>
-      </w:r>
-      <w:proofErr w:type="spellEnd"/>
-      <w:r>
-        <w:t xml:space="preserve"> == ‘Yes’ %}</w:t>
+        <w:t>or regular_hours == ‘Yes’ %}</w:t>
       </w:r>
     </w:p>
     <w:p>
@@ -602,28 +517,63 @@
           <w:sz w:val="24"/>
           <w:szCs w:val="24"/>
         </w:rPr>
-        <w:t xml:space="preserve"> and what you should </w:t>
-      </w:r>
-      <w:r>
-        <w:rPr>
-          <w:sz w:val="24"/>
-          <w:szCs w:val="24"/>
-        </w:rPr>
-        <w:t>be</w:t>
-      </w:r>
-      <w:r>
-        <w:rPr>
-          <w:sz w:val="24"/>
-          <w:szCs w:val="24"/>
-        </w:rPr>
-        <w:t xml:space="preserve"> receiving per hour</w:t>
-      </w:r>
-      <w:r>
-        <w:rPr>
-          <w:sz w:val="24"/>
-          <w:szCs w:val="24"/>
-        </w:rPr>
-        <w:t xml:space="preserve"> according to your award. </w:t>
+        <w:t xml:space="preserve"> </w:t>
+      </w:r>
+      <w:r>
+        <w:rPr>
+          <w:sz w:val="24"/>
+          <w:szCs w:val="24"/>
+        </w:rPr>
+        <w:t>the rates</w:t>
+      </w:r>
+      <w:r>
+        <w:rPr>
+          <w:sz w:val="24"/>
+          <w:szCs w:val="24"/>
+        </w:rPr>
+        <w:t xml:space="preserve"> per hour</w:t>
+      </w:r>
+      <w:r>
+        <w:rPr>
+          <w:sz w:val="24"/>
+          <w:szCs w:val="24"/>
+        </w:rPr>
+        <w:t xml:space="preserve"> </w:t>
+      </w:r>
+      <w:r>
+        <w:rPr>
+          <w:sz w:val="24"/>
+          <w:szCs w:val="24"/>
+        </w:rPr>
+        <w:t>according to</w:t>
+      </w:r>
+      <w:r>
+        <w:rPr>
+          <w:sz w:val="24"/>
+          <w:szCs w:val="24"/>
+        </w:rPr>
+        <w:t xml:space="preserve"> </w:t>
+      </w:r>
+      <w:r>
+        <w:rPr>
+          <w:sz w:val="24"/>
+          <w:szCs w:val="24"/>
+        </w:rPr>
+        <w:t>the</w:t>
+      </w:r>
+      <w:r>
+        <w:rPr>
+          <w:sz w:val="24"/>
+          <w:szCs w:val="24"/>
+        </w:rPr>
+        <w:t xml:space="preserve"> award</w:t>
+      </w:r>
+      <w:r>
+        <w:rPr>
+          <w:sz w:val="24"/>
+          <w:szCs w:val="24"/>
+        </w:rPr>
+        <w:t xml:space="preserve">, and the difference in the hours. </w:t>
       </w:r>
     </w:p>
     <w:tbl>
@@ -690,15 +640,7 @@
               <w:spacing w:after="160" w:line="259" w:lineRule="auto"/>
             </w:pPr>
             <w:r>
-              <w:t>{{</w:t>
-            </w:r>
-            <w:proofErr w:type="spellStart"/>
-            <w:r>
-              <w:t>hours_week</w:t>
-            </w:r>
-            <w:proofErr w:type="spellEnd"/>
-            <w:r>
-              <w:t>}}</w:t>
+              <w:t>{{hours_week}}</w:t>
             </w:r>
           </w:p>
         </w:tc>
@@ -729,15 +671,7 @@
               <w:t xml:space="preserve">$ </w:t>
             </w:r>
             <w:r>
-              <w:t>{{</w:t>
-            </w:r>
-            <w:proofErr w:type="spellStart"/>
-            <w:r>
-              <w:t>paid_hour</w:t>
-            </w:r>
-            <w:proofErr w:type="spellEnd"/>
-            <w:r>
-              <w:t>}}</w:t>
+              <w:t>{{paid_hour}}</w:t>
             </w:r>
           </w:p>
         </w:tc>
@@ -761,11 +695,9 @@
             <w:r>
               <w:t>$ {{</w:t>
             </w:r>
-            <w:proofErr w:type="spellStart"/>
             <w:r>
               <w:t>award_paid_hour</w:t>
             </w:r>
-            <w:proofErr w:type="spellEnd"/>
             <w:r>
               <w:t>}}</w:t>
             </w:r>
@@ -787,7 +719,13 @@
           </w:tcPr>
           <w:p>
             <w:r>
-              <w:t>The hourly difference</w:t>
+              <w:t xml:space="preserve">The hourly </w:t>
+            </w:r>
+            <w:r>
+              <w:t xml:space="preserve">rate </w:t>
+            </w:r>
+            <w:r>
+              <w:t>difference</w:t>
             </w:r>
           </w:p>
         </w:tc>
@@ -804,46 +742,13 @@
           </w:tcPr>
           <w:p>
             <w:r>
-              <w:t xml:space="preserve">$ </w:t>
-            </w:r>
-            <w:proofErr w:type="gramStart"/>
-            <w:r>
-              <w:t>{{</w:t>
-            </w:r>
-            <w:r>
-              <w:t xml:space="preserve"> </w:t>
-            </w:r>
-            <w:proofErr w:type="spellStart"/>
-            <w:r>
-              <w:t>award</w:t>
-            </w:r>
-            <w:proofErr w:type="gramEnd"/>
-            <w:r>
-              <w:t>_paid_hour</w:t>
-            </w:r>
-            <w:proofErr w:type="spellEnd"/>
-            <w:r>
-              <w:t xml:space="preserve"> </w:t>
-            </w:r>
-            <w:r>
-              <w:rPr>
-                <w:rFonts w:cstheme="minorHAnsi"/>
-              </w:rPr>
-              <w:t>-</w:t>
-            </w:r>
-            <w:proofErr w:type="spellStart"/>
-            <w:r>
-              <w:rPr>
-                <w:rFonts w:cstheme="minorHAnsi"/>
-              </w:rPr>
-              <w:t>paid_hour</w:t>
-            </w:r>
-            <w:proofErr w:type="spellEnd"/>
-            <w:r>
-              <w:rPr>
-                <w:rFonts w:cstheme="minorHAnsi"/>
-              </w:rPr>
-              <w:t xml:space="preserve"> }}</w:t>
+              <w:t xml:space="preserve">$ {{ award_paid_hour </w:t>
+            </w:r>
+            <w:r>
+              <w:rPr>
+                <w:rFonts w:cstheme="minorHAnsi"/>
+              </w:rPr>
+              <w:t>-paid_hour }}</w:t>
             </w:r>
           </w:p>
         </w:tc>
@@ -859,23 +764,7 @@
         <w:jc w:val="both"/>
       </w:pPr>
       <w:r>
-        <w:t xml:space="preserve">{%p if </w:t>
-      </w:r>
-      <w:proofErr w:type="spellStart"/>
-      <w:r>
-        <w:t>work_status</w:t>
-      </w:r>
-      <w:proofErr w:type="spellEnd"/>
-      <w:r>
-        <w:t xml:space="preserve"> == ‘Casual’ and </w:t>
-      </w:r>
-      <w:proofErr w:type="spellStart"/>
-      <w:r>
-        <w:t>regular_hours</w:t>
-      </w:r>
-      <w:proofErr w:type="spellEnd"/>
-      <w:r>
-        <w:t xml:space="preserve"> == ‘No’ %}  </w:t>
+        <w:t xml:space="preserve">{%p if work_status == ‘Casual’ and regular_hours == ‘No’ %}  </w:t>
       </w:r>
     </w:p>
     <w:p>
@@ -925,7 +814,35 @@
           <w:sz w:val="24"/>
           <w:szCs w:val="24"/>
         </w:rPr>
-        <w:t xml:space="preserve"> and what you should be receiving per hour according to your award. </w:t>
+        <w:t xml:space="preserve"> the rates </w:t>
+      </w:r>
+      <w:r>
+        <w:rPr>
+          <w:sz w:val="24"/>
+          <w:szCs w:val="24"/>
+        </w:rPr>
+        <w:t xml:space="preserve">per hour according to </w:t>
+      </w:r>
+      <w:r>
+        <w:rPr>
+          <w:sz w:val="24"/>
+          <w:szCs w:val="24"/>
+        </w:rPr>
+        <w:t>the</w:t>
+      </w:r>
+      <w:r>
+        <w:rPr>
+          <w:sz w:val="24"/>
+          <w:szCs w:val="24"/>
+        </w:rPr>
+        <w:t xml:space="preserve"> award</w:t>
+      </w:r>
+      <w:r>
+        <w:rPr>
+          <w:sz w:val="24"/>
+          <w:szCs w:val="24"/>
+        </w:rPr>
+        <w:t>, and the difference in the hours.</w:t>
       </w:r>
     </w:p>
     <w:tbl>
@@ -1150,15 +1067,7 @@
           </w:tcPr>
           <w:p>
             <w:r>
-              <w:t xml:space="preserve">{%tr for item in </w:t>
-            </w:r>
-            <w:proofErr w:type="spellStart"/>
-            <w:r>
-              <w:t>casualHours</w:t>
-            </w:r>
-            <w:proofErr w:type="spellEnd"/>
-            <w:r>
-              <w:t xml:space="preserve"> %}</w:t>
+              <w:t>{%tr for item in casualHours %}</w:t>
             </w:r>
           </w:p>
         </w:tc>
@@ -1206,16 +1115,12 @@
             <w:r>
               <w:t>{{</w:t>
             </w:r>
-            <w:proofErr w:type="spellStart"/>
-            <w:proofErr w:type="gramStart"/>
             <w:r>
               <w:t>item</w:t>
             </w:r>
             <w:r>
               <w:t>.hours</w:t>
             </w:r>
-            <w:proofErr w:type="spellEnd"/>
-            <w:proofErr w:type="gramEnd"/>
             <w:r>
               <w:t>}}</w:t>
             </w:r>
@@ -1236,16 +1141,11 @@
               <w:spacing w:after="160" w:line="259" w:lineRule="auto"/>
             </w:pPr>
             <w:r>
-              <w:t>$ {{</w:t>
-            </w:r>
-            <w:proofErr w:type="spellStart"/>
-            <w:r>
-              <w:t>item</w:t>
+              <w:t>$ {{item</w:t>
             </w:r>
             <w:r>
               <w:t>.pay</w:t>
             </w:r>
-            <w:proofErr w:type="spellEnd"/>
             <w:r>
               <w:t>}}</w:t>
             </w:r>
@@ -1263,17 +1163,7 @@
           </w:tcPr>
           <w:p>
             <w:r>
-              <w:t>$ {{</w:t>
-            </w:r>
-            <w:proofErr w:type="spellStart"/>
-            <w:proofErr w:type="gramStart"/>
-            <w:r>
-              <w:t>item.award</w:t>
-            </w:r>
-            <w:proofErr w:type="spellEnd"/>
-            <w:proofErr w:type="gramEnd"/>
-            <w:r>
-              <w:t>}}</w:t>
+              <w:t>$ {{item.award}}</w:t>
             </w:r>
           </w:p>
         </w:tc>
@@ -1289,27 +1179,17 @@
           </w:tcPr>
           <w:p>
             <w:r>
-              <w:t xml:space="preserve">$ </w:t>
-            </w:r>
-            <w:proofErr w:type="gramStart"/>
-            <w:r>
-              <w:t>{{</w:t>
+              <w:t>$ {{</w:t>
             </w:r>
             <w:r>
               <w:t xml:space="preserve"> </w:t>
             </w:r>
-            <w:proofErr w:type="spellStart"/>
-            <w:r>
-              <w:t>item</w:t>
-            </w:r>
-            <w:proofErr w:type="gramEnd"/>
-            <w:r>
-              <w:t>.</w:t>
+            <w:r>
+              <w:t>item.</w:t>
             </w:r>
             <w:r>
               <w:t>award</w:t>
             </w:r>
-            <w:proofErr w:type="spellEnd"/>
             <w:r>
               <w:t xml:space="preserve"> </w:t>
             </w:r>
@@ -1319,11 +1199,9 @@
             <w:r>
               <w:t xml:space="preserve"> </w:t>
             </w:r>
-            <w:proofErr w:type="spellStart"/>
             <w:r>
               <w:t>item.pay</w:t>
             </w:r>
-            <w:proofErr w:type="spellEnd"/>
             <w:r>
               <w:t xml:space="preserve"> </w:t>
             </w:r>
@@ -1350,15 +1228,7 @@
           </w:tcPr>
           <w:p>
             <w:r>
-              <w:t xml:space="preserve">{%tr </w:t>
-            </w:r>
-            <w:proofErr w:type="spellStart"/>
-            <w:r>
-              <w:t>endfor</w:t>
-            </w:r>
-            <w:proofErr w:type="spellEnd"/>
-            <w:r>
-              <w:t xml:space="preserve"> %}</w:t>
+              <w:t>{%tr endfor %}</w:t>
             </w:r>
           </w:p>
         </w:tc>
@@ -1533,25 +1403,7 @@
                 <w:sz w:val="24"/>
                 <w:szCs w:val="24"/>
               </w:rPr>
-              <w:t xml:space="preserve">{%tr if </w:t>
-            </w:r>
-            <w:proofErr w:type="spellStart"/>
-            <w:r>
-              <w:rPr>
-                <w:rFonts w:cstheme="minorHAnsi"/>
-                <w:sz w:val="24"/>
-                <w:szCs w:val="24"/>
-              </w:rPr>
-              <w:t>paid_overtime</w:t>
-            </w:r>
-            <w:proofErr w:type="spellEnd"/>
-            <w:r>
-              <w:rPr>
-                <w:rFonts w:cstheme="minorHAnsi"/>
-                <w:sz w:val="24"/>
-                <w:szCs w:val="24"/>
-              </w:rPr>
-              <w:t xml:space="preserve"> == ‘Yes’ %}</w:t>
+              <w:t>{%tr if paid_overtime == ‘Yes’ %}</w:t>
             </w:r>
           </w:p>
         </w:tc>
@@ -1603,25 +1455,7 @@
                 <w:sz w:val="24"/>
                 <w:szCs w:val="24"/>
               </w:rPr>
-              <w:t>{{</w:t>
-            </w:r>
-            <w:proofErr w:type="spellStart"/>
-            <w:r>
-              <w:rPr>
-                <w:rFonts w:cstheme="minorHAnsi"/>
-                <w:sz w:val="24"/>
-                <w:szCs w:val="24"/>
-              </w:rPr>
-              <w:t>hours_overtime</w:t>
-            </w:r>
-            <w:proofErr w:type="spellEnd"/>
-            <w:r>
-              <w:rPr>
-                <w:rFonts w:cstheme="minorHAnsi"/>
-                <w:sz w:val="24"/>
-                <w:szCs w:val="24"/>
-              </w:rPr>
-              <w:t>}}</w:t>
+              <w:t>{{hours_overtime}}</w:t>
             </w:r>
           </w:p>
         </w:tc>
@@ -1643,97 +1477,52 @@
                 <w:sz w:val="24"/>
                 <w:szCs w:val="24"/>
               </w:rPr>
+              <w:t>$ {{overtime_award}}</w:t>
+            </w:r>
+          </w:p>
+        </w:tc>
+        <w:tc>
+          <w:tcPr>
+            <w:tcW w:w="2791" w:type="dxa"/>
+          </w:tcPr>
+          <w:p>
+            <w:pPr>
+              <w:rPr>
+                <w:rFonts w:cstheme="minorHAnsi"/>
+                <w:sz w:val="24"/>
+                <w:szCs w:val="24"/>
+              </w:rPr>
+            </w:pPr>
+            <w:r>
+              <w:rPr>
+                <w:rFonts w:cstheme="minorHAnsi"/>
+                <w:sz w:val="24"/>
+                <w:szCs w:val="24"/>
+              </w:rPr>
+              <w:t>$ {{amount_overtime}}</w:t>
+            </w:r>
+          </w:p>
+        </w:tc>
+        <w:tc>
+          <w:tcPr>
+            <w:tcW w:w="3026" w:type="dxa"/>
+          </w:tcPr>
+          <w:p>
+            <w:pPr>
+              <w:rPr>
+                <w:rFonts w:cstheme="minorHAnsi"/>
+                <w:sz w:val="24"/>
+                <w:szCs w:val="24"/>
+              </w:rPr>
+            </w:pPr>
+            <w:r>
+              <w:rPr>
+                <w:rFonts w:cstheme="minorHAnsi"/>
+                <w:sz w:val="24"/>
+                <w:szCs w:val="24"/>
+              </w:rPr>
               <w:t>$ {{</w:t>
             </w:r>
-            <w:proofErr w:type="spellStart"/>
-            <w:r>
-              <w:rPr>
-                <w:rFonts w:cstheme="minorHAnsi"/>
-                <w:sz w:val="24"/>
-                <w:szCs w:val="24"/>
-              </w:rPr>
-              <w:t>overtime_award</w:t>
-            </w:r>
-            <w:proofErr w:type="spellEnd"/>
-            <w:r>
-              <w:rPr>
-                <w:rFonts w:cstheme="minorHAnsi"/>
-                <w:sz w:val="24"/>
-                <w:szCs w:val="24"/>
-              </w:rPr>
-              <w:t>}}</w:t>
-            </w:r>
-          </w:p>
-        </w:tc>
-        <w:tc>
-          <w:tcPr>
-            <w:tcW w:w="2791" w:type="dxa"/>
-          </w:tcPr>
-          <w:p>
-            <w:pPr>
-              <w:rPr>
-                <w:rFonts w:cstheme="minorHAnsi"/>
-                <w:sz w:val="24"/>
-                <w:szCs w:val="24"/>
-              </w:rPr>
-            </w:pPr>
-            <w:r>
-              <w:rPr>
-                <w:rFonts w:cstheme="minorHAnsi"/>
-                <w:sz w:val="24"/>
-                <w:szCs w:val="24"/>
-              </w:rPr>
-              <w:t>$ {{</w:t>
-            </w:r>
-            <w:proofErr w:type="spellStart"/>
-            <w:r>
-              <w:rPr>
-                <w:rFonts w:cstheme="minorHAnsi"/>
-                <w:sz w:val="24"/>
-                <w:szCs w:val="24"/>
-              </w:rPr>
-              <w:t>amount_overtime</w:t>
-            </w:r>
-            <w:proofErr w:type="spellEnd"/>
-            <w:r>
-              <w:rPr>
-                <w:rFonts w:cstheme="minorHAnsi"/>
-                <w:sz w:val="24"/>
-                <w:szCs w:val="24"/>
-              </w:rPr>
-              <w:t>}}</w:t>
-            </w:r>
-          </w:p>
-        </w:tc>
-        <w:tc>
-          <w:tcPr>
-            <w:tcW w:w="3026" w:type="dxa"/>
-          </w:tcPr>
-          <w:p>
-            <w:pPr>
-              <w:rPr>
-                <w:rFonts w:cstheme="minorHAnsi"/>
-                <w:sz w:val="24"/>
-                <w:szCs w:val="24"/>
-              </w:rPr>
-            </w:pPr>
-            <w:r>
-              <w:rPr>
-                <w:rFonts w:cstheme="minorHAnsi"/>
-                <w:sz w:val="24"/>
-                <w:szCs w:val="24"/>
-              </w:rPr>
-              <w:t xml:space="preserve">$ </w:t>
-            </w:r>
-            <w:proofErr w:type="gramStart"/>
-            <w:r>
-              <w:rPr>
-                <w:rFonts w:cstheme="minorHAnsi"/>
-                <w:sz w:val="24"/>
-                <w:szCs w:val="24"/>
-              </w:rPr>
-              <w:t>{{</w:t>
-            </w:r>
             <w:r>
               <w:rPr>
                 <w:rFonts w:cstheme="minorHAnsi"/>
@@ -1742,32 +1531,13 @@
               </w:rPr>
               <w:t xml:space="preserve"> </w:t>
             </w:r>
-            <w:proofErr w:type="spellStart"/>
-            <w:r>
-              <w:rPr>
-                <w:rFonts w:cstheme="minorHAnsi"/>
-                <w:sz w:val="24"/>
-                <w:szCs w:val="24"/>
-              </w:rPr>
-              <w:t>overtime</w:t>
-            </w:r>
-            <w:proofErr w:type="gramEnd"/>
-            <w:r>
-              <w:rPr>
-                <w:rFonts w:cstheme="minorHAnsi"/>
-                <w:sz w:val="24"/>
-                <w:szCs w:val="24"/>
-              </w:rPr>
-              <w:t>_award</w:t>
-            </w:r>
-            <w:proofErr w:type="spellEnd"/>
-            <w:r>
-              <w:rPr>
-                <w:rFonts w:cstheme="minorHAnsi"/>
-                <w:sz w:val="24"/>
-                <w:szCs w:val="24"/>
-              </w:rPr>
-              <w:t xml:space="preserve"> </w:t>
+            <w:r>
+              <w:rPr>
+                <w:rFonts w:cstheme="minorHAnsi"/>
+                <w:sz w:val="24"/>
+                <w:szCs w:val="24"/>
+              </w:rPr>
+              <w:t xml:space="preserve">overtime_award </w:t>
             </w:r>
             <w:r>
               <w:rPr>
@@ -1783,18 +1553,8 @@
                 <w:sz w:val="24"/>
                 <w:szCs w:val="24"/>
               </w:rPr>
-              <w:t xml:space="preserve"> </w:t>
-            </w:r>
-            <w:proofErr w:type="spellStart"/>
-            <w:r>
-              <w:rPr>
-                <w:rFonts w:cstheme="minorHAnsi"/>
-                <w:sz w:val="24"/>
-                <w:szCs w:val="24"/>
-              </w:rPr>
-              <w:t>amount_overtime</w:t>
-            </w:r>
-            <w:proofErr w:type="spellEnd"/>
+              <w:t xml:space="preserve"> amount_overtime</w:t>
+            </w:r>
             <w:r>
               <w:rPr>
                 <w:rFonts w:cstheme="minorHAnsi"/>
@@ -1865,79 +1625,7 @@
                 <w:sz w:val="24"/>
                 <w:szCs w:val="24"/>
               </w:rPr>
-              <w:t xml:space="preserve">{%tr if </w:t>
-            </w:r>
-            <w:proofErr w:type="spellStart"/>
-            <w:r>
-              <w:rPr>
-                <w:rFonts w:cstheme="minorHAnsi"/>
-                <w:sz w:val="24"/>
-                <w:szCs w:val="24"/>
-              </w:rPr>
-              <w:t>work_</w:t>
-            </w:r>
-            <w:proofErr w:type="gramStart"/>
-            <w:r>
-              <w:rPr>
-                <w:rFonts w:cstheme="minorHAnsi"/>
-                <w:sz w:val="24"/>
-                <w:szCs w:val="24"/>
-              </w:rPr>
-              <w:t>status</w:t>
-            </w:r>
-            <w:proofErr w:type="spellEnd"/>
-            <w:r>
-              <w:rPr>
-                <w:rFonts w:cstheme="minorHAnsi"/>
-                <w:sz w:val="24"/>
-                <w:szCs w:val="24"/>
-              </w:rPr>
-              <w:t xml:space="preserve"> !</w:t>
-            </w:r>
-            <w:proofErr w:type="gramEnd"/>
-            <w:r>
-              <w:rPr>
-                <w:rFonts w:cstheme="minorHAnsi"/>
-                <w:sz w:val="24"/>
-                <w:szCs w:val="24"/>
-              </w:rPr>
-              <w:t xml:space="preserve">= ‘Casual’ and </w:t>
-            </w:r>
-            <w:proofErr w:type="spellStart"/>
-            <w:r>
-              <w:rPr>
-                <w:rFonts w:cstheme="minorHAnsi"/>
-                <w:sz w:val="24"/>
-                <w:szCs w:val="24"/>
-              </w:rPr>
-              <w:t>leave_entitlement</w:t>
-            </w:r>
-            <w:proofErr w:type="spellEnd"/>
-            <w:r>
-              <w:rPr>
-                <w:rFonts w:cstheme="minorHAnsi"/>
-                <w:sz w:val="24"/>
-                <w:szCs w:val="24"/>
-              </w:rPr>
-              <w:t xml:space="preserve"> == ‘Yes’ and </w:t>
-            </w:r>
-            <w:proofErr w:type="spellStart"/>
-            <w:r>
-              <w:rPr>
-                <w:rFonts w:cstheme="minorHAnsi"/>
-                <w:sz w:val="24"/>
-                <w:szCs w:val="24"/>
-              </w:rPr>
-              <w:t>leave_owing</w:t>
-            </w:r>
-            <w:proofErr w:type="spellEnd"/>
-            <w:r>
-              <w:rPr>
-                <w:rFonts w:cstheme="minorHAnsi"/>
-                <w:sz w:val="24"/>
-                <w:szCs w:val="24"/>
-              </w:rPr>
-              <w:t xml:space="preserve"> == ‘Yes’ %}</w:t>
+              <w:t>{%tr if work_status != ‘Casual’ and leave_entitlement == ‘Yes’ and leave_owing == ‘Yes’ %}</w:t>
             </w:r>
           </w:p>
         </w:tc>
@@ -1986,25 +1674,7 @@
                 <w:sz w:val="24"/>
                 <w:szCs w:val="24"/>
               </w:rPr>
-              <w:t>$ {{</w:t>
-            </w:r>
-            <w:proofErr w:type="spellStart"/>
-            <w:r>
-              <w:rPr>
-                <w:rFonts w:cstheme="minorHAnsi"/>
-                <w:sz w:val="24"/>
-                <w:szCs w:val="24"/>
-              </w:rPr>
-              <w:t>leave_owed</w:t>
-            </w:r>
-            <w:proofErr w:type="spellEnd"/>
-            <w:r>
-              <w:rPr>
-                <w:rFonts w:cstheme="minorHAnsi"/>
-                <w:sz w:val="24"/>
-                <w:szCs w:val="24"/>
-              </w:rPr>
-              <w:t>}}</w:t>
+              <w:t>$ {{leave_owed}}</w:t>
             </w:r>
           </w:p>
         </w:tc>
@@ -2332,16 +2002,7 @@
                 <w:sz w:val="24"/>
                 <w:szCs w:val="24"/>
               </w:rPr>
-              <w:t xml:space="preserve">{%tr for rate in </w:t>
-            </w:r>
-            <w:proofErr w:type="spellStart"/>
-            <w:r>
-              <w:rPr>
-                <w:rFonts w:cstheme="minorHAnsi"/>
-                <w:sz w:val="24"/>
-                <w:szCs w:val="24"/>
-              </w:rPr>
-              <w:t>penRate</w:t>
+              <w:t>{%tr for rate in penRate</w:t>
             </w:r>
             <w:r>
               <w:rPr>
@@ -2351,7 +2012,6 @@
               </w:rPr>
               <w:t>s</w:t>
             </w:r>
-            <w:proofErr w:type="spellEnd"/>
             <w:r>
               <w:rPr>
                 <w:rFonts w:cstheme="minorHAnsi"/>
@@ -2409,8 +2069,6 @@
               </w:rPr>
               <w:t>$ {{</w:t>
             </w:r>
-            <w:proofErr w:type="spellStart"/>
-            <w:proofErr w:type="gramStart"/>
             <w:r>
               <w:rPr>
                 <w:rFonts w:cstheme="minorHAnsi"/>
@@ -2435,8 +2093,6 @@
               </w:rPr>
               <w:t>ward</w:t>
             </w:r>
-            <w:proofErr w:type="spellEnd"/>
-            <w:proofErr w:type="gramEnd"/>
             <w:r>
               <w:rPr>
                 <w:rFonts w:cstheme="minorHAnsi"/>
@@ -2467,17 +2123,100 @@
               </w:rPr>
               <w:t>$ {{</w:t>
             </w:r>
-            <w:proofErr w:type="spellStart"/>
-            <w:proofErr w:type="gramStart"/>
-            <w:r>
-              <w:rPr>
-                <w:rFonts w:cstheme="minorHAnsi"/>
-                <w:sz w:val="24"/>
-                <w:szCs w:val="24"/>
-              </w:rPr>
-              <w:t>rate.paid</w:t>
-            </w:r>
-            <w:proofErr w:type="gramEnd"/>
+            <w:r>
+              <w:rPr>
+                <w:rFonts w:cstheme="minorHAnsi"/>
+                <w:sz w:val="24"/>
+                <w:szCs w:val="24"/>
+              </w:rPr>
+              <w:t>rate.paid_rates</w:t>
+            </w:r>
+            <w:r>
+              <w:rPr>
+                <w:rFonts w:cstheme="minorHAnsi"/>
+                <w:sz w:val="24"/>
+                <w:szCs w:val="24"/>
+              </w:rPr>
+              <w:t>}}</w:t>
+            </w:r>
+          </w:p>
+        </w:tc>
+        <w:tc>
+          <w:tcPr>
+            <w:tcW w:w="2982" w:type="dxa"/>
+          </w:tcPr>
+          <w:p>
+            <w:pPr>
+              <w:rPr>
+                <w:rFonts w:cstheme="minorHAnsi"/>
+                <w:sz w:val="24"/>
+                <w:szCs w:val="24"/>
+              </w:rPr>
+            </w:pPr>
+            <w:r>
+              <w:rPr>
+                <w:rFonts w:cstheme="minorHAnsi"/>
+                <w:sz w:val="24"/>
+                <w:szCs w:val="24"/>
+              </w:rPr>
+              <w:t>$ {{</w:t>
+            </w:r>
+            <w:r>
+              <w:rPr>
+                <w:rFonts w:cstheme="minorHAnsi"/>
+                <w:sz w:val="24"/>
+                <w:szCs w:val="24"/>
+              </w:rPr>
+              <w:t xml:space="preserve"> </w:t>
+            </w:r>
+            <w:r>
+              <w:rPr>
+                <w:rFonts w:cstheme="minorHAnsi"/>
+                <w:sz w:val="24"/>
+                <w:szCs w:val="24"/>
+              </w:rPr>
+              <w:t>rate.penRateAward</w:t>
+            </w:r>
+            <w:r>
+              <w:rPr>
+                <w:rFonts w:cstheme="minorHAnsi"/>
+                <w:sz w:val="24"/>
+                <w:szCs w:val="24"/>
+              </w:rPr>
+              <w:t xml:space="preserve"> </w:t>
+            </w:r>
+            <w:r>
+              <w:rPr>
+                <w:rFonts w:cstheme="minorHAnsi"/>
+                <w:sz w:val="24"/>
+                <w:szCs w:val="24"/>
+              </w:rPr>
+              <w:t>-</w:t>
+            </w:r>
+            <w:r>
+              <w:rPr>
+                <w:rFonts w:cstheme="minorHAnsi"/>
+                <w:sz w:val="24"/>
+                <w:szCs w:val="24"/>
+              </w:rPr>
+              <w:t xml:space="preserve"> </w:t>
+            </w:r>
+            <w:r>
+              <w:rPr>
+                <w:rFonts w:cstheme="minorHAnsi"/>
+                <w:sz w:val="24"/>
+                <w:szCs w:val="24"/>
+              </w:rPr>
+              <w:t>rate.</w:t>
+            </w:r>
+            <w:r>
+              <w:rPr>
+                <w:rFonts w:cstheme="minorHAnsi"/>
+                <w:sz w:val="24"/>
+                <w:szCs w:val="24"/>
+              </w:rPr>
+              <w:t>paid</w:t>
+            </w:r>
             <w:r>
               <w:rPr>
                 <w:rFonts w:cstheme="minorHAnsi"/>
@@ -2486,123 +2225,6 @@
               </w:rPr>
               <w:t>_rates</w:t>
             </w:r>
-            <w:proofErr w:type="spellEnd"/>
-            <w:r>
-              <w:rPr>
-                <w:rFonts w:cstheme="minorHAnsi"/>
-                <w:sz w:val="24"/>
-                <w:szCs w:val="24"/>
-              </w:rPr>
-              <w:t>}}</w:t>
-            </w:r>
-          </w:p>
-        </w:tc>
-        <w:tc>
-          <w:tcPr>
-            <w:tcW w:w="2982" w:type="dxa"/>
-          </w:tcPr>
-          <w:p>
-            <w:pPr>
-              <w:rPr>
-                <w:rFonts w:cstheme="minorHAnsi"/>
-                <w:sz w:val="24"/>
-                <w:szCs w:val="24"/>
-              </w:rPr>
-            </w:pPr>
-            <w:r>
-              <w:rPr>
-                <w:rFonts w:cstheme="minorHAnsi"/>
-                <w:sz w:val="24"/>
-                <w:szCs w:val="24"/>
-              </w:rPr>
-              <w:t xml:space="preserve">$ </w:t>
-            </w:r>
-            <w:proofErr w:type="gramStart"/>
-            <w:r>
-              <w:rPr>
-                <w:rFonts w:cstheme="minorHAnsi"/>
-                <w:sz w:val="24"/>
-                <w:szCs w:val="24"/>
-              </w:rPr>
-              <w:t>{{</w:t>
-            </w:r>
-            <w:r>
-              <w:rPr>
-                <w:rFonts w:cstheme="minorHAnsi"/>
-                <w:sz w:val="24"/>
-                <w:szCs w:val="24"/>
-              </w:rPr>
-              <w:t xml:space="preserve"> </w:t>
-            </w:r>
-            <w:proofErr w:type="spellStart"/>
-            <w:r>
-              <w:rPr>
-                <w:rFonts w:cstheme="minorHAnsi"/>
-                <w:sz w:val="24"/>
-                <w:szCs w:val="24"/>
-              </w:rPr>
-              <w:t>rate</w:t>
-            </w:r>
-            <w:proofErr w:type="gramEnd"/>
-            <w:r>
-              <w:rPr>
-                <w:rFonts w:cstheme="minorHAnsi"/>
-                <w:sz w:val="24"/>
-                <w:szCs w:val="24"/>
-              </w:rPr>
-              <w:t>.penRateAward</w:t>
-            </w:r>
-            <w:proofErr w:type="spellEnd"/>
-            <w:r>
-              <w:rPr>
-                <w:rFonts w:cstheme="minorHAnsi"/>
-                <w:sz w:val="24"/>
-                <w:szCs w:val="24"/>
-              </w:rPr>
-              <w:t xml:space="preserve"> </w:t>
-            </w:r>
-            <w:r>
-              <w:rPr>
-                <w:rFonts w:cstheme="minorHAnsi"/>
-                <w:sz w:val="24"/>
-                <w:szCs w:val="24"/>
-              </w:rPr>
-              <w:t>-</w:t>
-            </w:r>
-            <w:r>
-              <w:rPr>
-                <w:rFonts w:cstheme="minorHAnsi"/>
-                <w:sz w:val="24"/>
-                <w:szCs w:val="24"/>
-              </w:rPr>
-              <w:t xml:space="preserve"> </w:t>
-            </w:r>
-            <w:proofErr w:type="spellStart"/>
-            <w:r>
-              <w:rPr>
-                <w:rFonts w:cstheme="minorHAnsi"/>
-                <w:sz w:val="24"/>
-                <w:szCs w:val="24"/>
-              </w:rPr>
-              <w:t>rate.</w:t>
-            </w:r>
-            <w:r>
-              <w:rPr>
-                <w:rFonts w:cstheme="minorHAnsi"/>
-                <w:sz w:val="24"/>
-                <w:szCs w:val="24"/>
-              </w:rPr>
-              <w:t>paid</w:t>
-            </w:r>
-            <w:r>
-              <w:rPr>
-                <w:rFonts w:cstheme="minorHAnsi"/>
-                <w:sz w:val="24"/>
-                <w:szCs w:val="24"/>
-              </w:rPr>
-              <w:t>_rates</w:t>
-            </w:r>
-            <w:proofErr w:type="spellEnd"/>
             <w:r>
               <w:rPr>
                 <w:rFonts w:cstheme="minorHAnsi"/>
@@ -2645,25 +2267,7 @@
                 <w:sz w:val="24"/>
                 <w:szCs w:val="24"/>
               </w:rPr>
-              <w:t xml:space="preserve">{%tr </w:t>
-            </w:r>
-            <w:proofErr w:type="spellStart"/>
-            <w:r>
-              <w:rPr>
-                <w:rFonts w:cstheme="minorHAnsi"/>
-                <w:sz w:val="24"/>
-                <w:szCs w:val="24"/>
-              </w:rPr>
-              <w:t>endfor</w:t>
-            </w:r>
-            <w:proofErr w:type="spellEnd"/>
-            <w:r>
-              <w:rPr>
-                <w:rFonts w:cstheme="minorHAnsi"/>
-                <w:sz w:val="24"/>
-                <w:szCs w:val="24"/>
-              </w:rPr>
-              <w:t xml:space="preserve"> %}</w:t>
+              <w:t>{%tr endfor %}</w:t>
             </w:r>
           </w:p>
         </w:tc>
@@ -2677,15 +2281,7 @@
         <w:t xml:space="preserve">%p </w:t>
       </w:r>
       <w:r>
-        <w:t xml:space="preserve">if </w:t>
-      </w:r>
-      <w:proofErr w:type="spellStart"/>
-      <w:r>
-        <w:t>penalty_rates</w:t>
-      </w:r>
-      <w:proofErr w:type="spellEnd"/>
-      <w:r>
-        <w:t xml:space="preserve"> == ‘Yes’ %}</w:t>
+        <w:t>if penalty_rates == ‘Yes’ %}</w:t>
       </w:r>
     </w:p>
     <w:p>
@@ -2924,8 +2520,6 @@
               </w:rPr>
               <w:t>$ {{</w:t>
             </w:r>
-            <w:proofErr w:type="spellStart"/>
-            <w:proofErr w:type="gramStart"/>
             <w:r>
               <w:rPr>
                 <w:rFonts w:cstheme="minorHAnsi"/>
@@ -2940,25 +2534,7 @@
                 <w:sz w:val="24"/>
                 <w:szCs w:val="24"/>
               </w:rPr>
-              <w:t>allowance</w:t>
-            </w:r>
-            <w:proofErr w:type="gramEnd"/>
-            <w:r>
-              <w:rPr>
-                <w:rFonts w:cstheme="minorHAnsi"/>
-                <w:sz w:val="24"/>
-                <w:szCs w:val="24"/>
-              </w:rPr>
-              <w:t>_award</w:t>
-            </w:r>
-            <w:proofErr w:type="spellEnd"/>
-            <w:r>
-              <w:rPr>
-                <w:rFonts w:cstheme="minorHAnsi"/>
-                <w:sz w:val="24"/>
-                <w:szCs w:val="24"/>
-              </w:rPr>
-              <w:t>}}</w:t>
+              <w:t>allowance_award}}</w:t>
             </w:r>
           </w:p>
         </w:tc>
@@ -2982,8 +2558,6 @@
               </w:rPr>
               <w:t>$ {{</w:t>
             </w:r>
-            <w:proofErr w:type="spellStart"/>
-            <w:proofErr w:type="gramStart"/>
             <w:r>
               <w:rPr>
                 <w:rFonts w:cstheme="minorHAnsi"/>
@@ -2998,25 +2572,7 @@
                 <w:sz w:val="24"/>
                 <w:szCs w:val="24"/>
               </w:rPr>
-              <w:t>amount</w:t>
-            </w:r>
-            <w:proofErr w:type="gramEnd"/>
-            <w:r>
-              <w:rPr>
-                <w:rFonts w:cstheme="minorHAnsi"/>
-                <w:sz w:val="24"/>
-                <w:szCs w:val="24"/>
-              </w:rPr>
-              <w:t>_allowance</w:t>
-            </w:r>
-            <w:proofErr w:type="spellEnd"/>
-            <w:r>
-              <w:rPr>
-                <w:rFonts w:cstheme="minorHAnsi"/>
-                <w:sz w:val="24"/>
-                <w:szCs w:val="24"/>
-              </w:rPr>
-              <w:t>}}</w:t>
+              <w:t>amount_allowance}}</w:t>
             </w:r>
           </w:p>
         </w:tc>
@@ -3038,16 +2594,7 @@
                 <w:sz w:val="24"/>
                 <w:szCs w:val="24"/>
               </w:rPr>
-              <w:t xml:space="preserve">$ </w:t>
-            </w:r>
-            <w:proofErr w:type="gramStart"/>
-            <w:r>
-              <w:rPr>
-                <w:rFonts w:cstheme="minorHAnsi"/>
-                <w:sz w:val="24"/>
-                <w:szCs w:val="24"/>
-              </w:rPr>
-              <w:t>{{</w:t>
+              <w:t>$ {{</w:t>
             </w:r>
             <w:r>
               <w:rPr>
@@ -3057,33 +2604,30 @@
               </w:rPr>
               <w:t xml:space="preserve"> </w:t>
             </w:r>
-            <w:proofErr w:type="spellStart"/>
-            <w:r>
-              <w:rPr>
-                <w:rFonts w:cstheme="minorHAnsi"/>
-                <w:sz w:val="24"/>
-                <w:szCs w:val="24"/>
-              </w:rPr>
-              <w:t>allowance</w:t>
-            </w:r>
-            <w:proofErr w:type="gramEnd"/>
-            <w:r>
-              <w:rPr>
-                <w:rFonts w:cstheme="minorHAnsi"/>
-                <w:sz w:val="24"/>
-                <w:szCs w:val="24"/>
-              </w:rPr>
-              <w:t>.</w:t>
-            </w:r>
-            <w:r>
-              <w:rPr>
-                <w:rFonts w:cstheme="minorHAnsi"/>
-                <w:sz w:val="24"/>
-                <w:szCs w:val="24"/>
-              </w:rPr>
-              <w:t>allowance_award</w:t>
-            </w:r>
-            <w:proofErr w:type="spellEnd"/>
+            <w:r>
+              <w:rPr>
+                <w:rFonts w:cstheme="minorHAnsi"/>
+                <w:sz w:val="24"/>
+                <w:szCs w:val="24"/>
+              </w:rPr>
+              <w:t>allowance.</w:t>
+            </w:r>
+            <w:r>
+              <w:rPr>
+                <w:rFonts w:cstheme="minorHAnsi"/>
+                <w:sz w:val="24"/>
+                <w:szCs w:val="24"/>
+              </w:rPr>
+              <w:t xml:space="preserve">allowance_award </w:t>
+            </w:r>
+            <w:r>
+              <w:rPr>
+                <w:rFonts w:cstheme="minorHAnsi"/>
+                <w:sz w:val="24"/>
+                <w:szCs w:val="24"/>
+              </w:rPr>
+              <w:t>-</w:t>
+            </w:r>
             <w:r>
               <w:rPr>
                 <w:rFonts w:cstheme="minorHAnsi"/>
@@ -3098,23 +2642,6 @@
                 <w:sz w:val="24"/>
                 <w:szCs w:val="24"/>
               </w:rPr>
-              <w:t>-</w:t>
-            </w:r>
-            <w:r>
-              <w:rPr>
-                <w:rFonts w:cstheme="minorHAnsi"/>
-                <w:sz w:val="24"/>
-                <w:szCs w:val="24"/>
-              </w:rPr>
-              <w:t xml:space="preserve"> </w:t>
-            </w:r>
-            <w:proofErr w:type="spellStart"/>
-            <w:r>
-              <w:rPr>
-                <w:rFonts w:cstheme="minorHAnsi"/>
-                <w:sz w:val="24"/>
-                <w:szCs w:val="24"/>
-              </w:rPr>
               <w:t>allowance.</w:t>
             </w:r>
             <w:r>
@@ -3125,7 +2652,6 @@
               </w:rPr>
               <w:t>amount_allowance</w:t>
             </w:r>
-            <w:proofErr w:type="spellEnd"/>
             <w:r>
               <w:rPr>
                 <w:rFonts w:cstheme="minorHAnsi"/>
@@ -3168,25 +2694,7 @@
                 <w:sz w:val="24"/>
                 <w:szCs w:val="24"/>
               </w:rPr>
-              <w:t xml:space="preserve">{%tr </w:t>
-            </w:r>
-            <w:proofErr w:type="spellStart"/>
-            <w:r>
-              <w:rPr>
-                <w:rFonts w:cstheme="minorHAnsi"/>
-                <w:sz w:val="24"/>
-                <w:szCs w:val="24"/>
-              </w:rPr>
-              <w:t>endfor</w:t>
-            </w:r>
-            <w:proofErr w:type="spellEnd"/>
-            <w:r>
-              <w:rPr>
-                <w:rFonts w:cstheme="minorHAnsi"/>
-                <w:sz w:val="24"/>
-                <w:szCs w:val="24"/>
-              </w:rPr>
-              <w:t xml:space="preserve"> %}</w:t>
+              <w:t>{%tr endfor %}</w:t>
             </w:r>
           </w:p>
         </w:tc>
@@ -3200,15 +2708,7 @@
         <w:t>p</w:t>
       </w:r>
       <w:r>
-        <w:t xml:space="preserve"> if </w:t>
-      </w:r>
-      <w:proofErr w:type="spellStart"/>
-      <w:r>
-        <w:t>what_allowance</w:t>
-      </w:r>
-      <w:proofErr w:type="spellEnd"/>
-      <w:r>
-        <w:t xml:space="preserve"> == ‘Yes’ %}</w:t>
+        <w:t xml:space="preserve"> if what_allowance == ‘Yes’ %}</w:t>
       </w:r>
     </w:p>
     <w:p>
@@ -3224,15 +2724,7 @@
         <w:t>p</w:t>
       </w:r>
       <w:r>
-        <w:t xml:space="preserve"> if </w:t>
-      </w:r>
-      <w:proofErr w:type="spellStart"/>
-      <w:r>
-        <w:t>public_holiday_rates</w:t>
-      </w:r>
-      <w:proofErr w:type="spellEnd"/>
-      <w:r>
-        <w:t xml:space="preserve"> == ‘Yes’ %}</w:t>
+        <w:t xml:space="preserve"> if public_holiday_rates == ‘Yes’ %}</w:t>
       </w:r>
     </w:p>
     <w:p/>
@@ -3407,25 +2899,7 @@
                 <w:sz w:val="24"/>
                 <w:szCs w:val="24"/>
               </w:rPr>
-              <w:t xml:space="preserve">{%tr for day in </w:t>
-            </w:r>
-            <w:proofErr w:type="spellStart"/>
-            <w:r>
-              <w:rPr>
-                <w:rFonts w:cstheme="minorHAnsi"/>
-                <w:sz w:val="24"/>
-                <w:szCs w:val="24"/>
-              </w:rPr>
-              <w:t>pubHol</w:t>
-            </w:r>
-            <w:proofErr w:type="spellEnd"/>
-            <w:r>
-              <w:rPr>
-                <w:rFonts w:cstheme="minorHAnsi"/>
-                <w:sz w:val="24"/>
-                <w:szCs w:val="24"/>
-              </w:rPr>
-              <w:t xml:space="preserve"> %}</w:t>
+              <w:t>{%tr for day in pubHol %}</w:t>
             </w:r>
           </w:p>
         </w:tc>
@@ -3476,8 +2950,6 @@
               </w:rPr>
               <w:t>$ {{</w:t>
             </w:r>
-            <w:proofErr w:type="spellStart"/>
-            <w:proofErr w:type="gramStart"/>
             <w:r>
               <w:rPr>
                 <w:rFonts w:cstheme="minorHAnsi"/>
@@ -3492,25 +2964,7 @@
                 <w:sz w:val="24"/>
                 <w:szCs w:val="24"/>
               </w:rPr>
-              <w:t>public</w:t>
-            </w:r>
-            <w:proofErr w:type="gramEnd"/>
-            <w:r>
-              <w:rPr>
-                <w:rFonts w:cstheme="minorHAnsi"/>
-                <w:sz w:val="24"/>
-                <w:szCs w:val="24"/>
-              </w:rPr>
-              <w:t>_holiday_award</w:t>
-            </w:r>
-            <w:proofErr w:type="spellEnd"/>
-            <w:r>
-              <w:rPr>
-                <w:rFonts w:cstheme="minorHAnsi"/>
-                <w:sz w:val="24"/>
-                <w:szCs w:val="24"/>
-              </w:rPr>
-              <w:t>}}</w:t>
+              <w:t>public_holiday_award}}</w:t>
             </w:r>
           </w:p>
         </w:tc>
@@ -3534,8 +2988,6 @@
               </w:rPr>
               <w:t>$ {{</w:t>
             </w:r>
-            <w:proofErr w:type="spellStart"/>
-            <w:proofErr w:type="gramStart"/>
             <w:r>
               <w:rPr>
                 <w:rFonts w:cstheme="minorHAnsi"/>
@@ -3550,18 +3002,8 @@
                 <w:sz w:val="24"/>
                 <w:szCs w:val="24"/>
               </w:rPr>
-              <w:t>paid</w:t>
-            </w:r>
-            <w:proofErr w:type="gramEnd"/>
-            <w:r>
-              <w:rPr>
-                <w:rFonts w:cstheme="minorHAnsi"/>
-                <w:sz w:val="24"/>
-                <w:szCs w:val="24"/>
-              </w:rPr>
-              <w:t>_public_holiday_rates</w:t>
-            </w:r>
-            <w:proofErr w:type="spellEnd"/>
+              <w:t>paid_public_holiday_rates}</w:t>
+            </w:r>
             <w:r>
               <w:rPr>
                 <w:rFonts w:cstheme="minorHAnsi"/>
@@ -3570,14 +3012,6 @@
               </w:rPr>
               <w:t>}</w:t>
             </w:r>
-            <w:r>
-              <w:rPr>
-                <w:rFonts w:cstheme="minorHAnsi"/>
-                <w:sz w:val="24"/>
-                <w:szCs w:val="24"/>
-              </w:rPr>
-              <w:t>}</w:t>
-            </w:r>
           </w:p>
         </w:tc>
         <w:tc>
@@ -3598,16 +3032,7 @@
                 <w:sz w:val="24"/>
                 <w:szCs w:val="24"/>
               </w:rPr>
-              <w:t xml:space="preserve">$ </w:t>
-            </w:r>
-            <w:proofErr w:type="gramStart"/>
-            <w:r>
-              <w:rPr>
-                <w:rFonts w:cstheme="minorHAnsi"/>
-                <w:sz w:val="24"/>
-                <w:szCs w:val="24"/>
-              </w:rPr>
-              <w:t>{{</w:t>
+              <w:t>$ {{</w:t>
             </w:r>
             <w:r>
               <w:rPr>
@@ -3617,40 +3042,21 @@
               </w:rPr>
               <w:t xml:space="preserve"> </w:t>
             </w:r>
-            <w:proofErr w:type="spellStart"/>
-            <w:r>
-              <w:rPr>
-                <w:rFonts w:cstheme="minorHAnsi"/>
-                <w:sz w:val="24"/>
-                <w:szCs w:val="24"/>
-              </w:rPr>
-              <w:t>day</w:t>
-            </w:r>
-            <w:proofErr w:type="gramEnd"/>
-            <w:r>
-              <w:rPr>
-                <w:rFonts w:cstheme="minorHAnsi"/>
-                <w:sz w:val="24"/>
-                <w:szCs w:val="24"/>
-              </w:rPr>
-              <w:t>.</w:t>
-            </w:r>
-            <w:r>
-              <w:rPr>
-                <w:rFonts w:cstheme="minorHAnsi"/>
-                <w:sz w:val="24"/>
-                <w:szCs w:val="24"/>
-              </w:rPr>
-              <w:t>public_holiday_award</w:t>
-            </w:r>
-            <w:proofErr w:type="spellEnd"/>
-            <w:r>
-              <w:rPr>
-                <w:rFonts w:cstheme="minorHAnsi"/>
-                <w:sz w:val="24"/>
-                <w:szCs w:val="24"/>
-              </w:rPr>
-              <w:t xml:space="preserve"> </w:t>
+            <w:r>
+              <w:rPr>
+                <w:rFonts w:cstheme="minorHAnsi"/>
+                <w:sz w:val="24"/>
+                <w:szCs w:val="24"/>
+              </w:rPr>
+              <w:t>day.</w:t>
+            </w:r>
+            <w:r>
+              <w:rPr>
+                <w:rFonts w:cstheme="minorHAnsi"/>
+                <w:sz w:val="24"/>
+                <w:szCs w:val="24"/>
+              </w:rPr>
+              <w:t xml:space="preserve">public_holiday_award </w:t>
             </w:r>
             <w:r>
               <w:rPr>
@@ -3666,16 +3072,7 @@
                 <w:sz w:val="24"/>
                 <w:szCs w:val="24"/>
               </w:rPr>
-              <w:t xml:space="preserve"> </w:t>
-            </w:r>
-            <w:proofErr w:type="spellStart"/>
-            <w:r>
-              <w:rPr>
-                <w:rFonts w:cstheme="minorHAnsi"/>
-                <w:sz w:val="24"/>
-                <w:szCs w:val="24"/>
-              </w:rPr>
-              <w:t>day.</w:t>
+              <w:t xml:space="preserve"> day.</w:t>
             </w:r>
             <w:r>
               <w:rPr>
@@ -3685,7 +3082,6 @@
               </w:rPr>
               <w:t>paid_public_holiday_rates</w:t>
             </w:r>
-            <w:proofErr w:type="spellEnd"/>
             <w:r>
               <w:rPr>
                 <w:rFonts w:cstheme="minorHAnsi"/>
@@ -3728,25 +3124,7 @@
                 <w:sz w:val="24"/>
                 <w:szCs w:val="24"/>
               </w:rPr>
-              <w:t xml:space="preserve">{%tr </w:t>
-            </w:r>
-            <w:proofErr w:type="spellStart"/>
-            <w:r>
-              <w:rPr>
-                <w:rFonts w:cstheme="minorHAnsi"/>
-                <w:sz w:val="24"/>
-                <w:szCs w:val="24"/>
-              </w:rPr>
-              <w:t>endfor</w:t>
-            </w:r>
-            <w:proofErr w:type="spellEnd"/>
-            <w:r>
-              <w:rPr>
-                <w:rFonts w:cstheme="minorHAnsi"/>
-                <w:sz w:val="24"/>
-                <w:szCs w:val="24"/>
-              </w:rPr>
-              <w:t xml:space="preserve"> %}</w:t>
+              <w:t>{%tr endfor %}</w:t>
             </w:r>
           </w:p>
         </w:tc>
@@ -3921,25 +3299,7 @@
                 <w:sz w:val="24"/>
                 <w:szCs w:val="24"/>
               </w:rPr>
-              <w:t xml:space="preserve">{%tr for other in </w:t>
-            </w:r>
-            <w:proofErr w:type="spellStart"/>
-            <w:r>
-              <w:rPr>
-                <w:rFonts w:cstheme="minorHAnsi"/>
-                <w:sz w:val="24"/>
-                <w:szCs w:val="24"/>
-              </w:rPr>
-              <w:t>otherPayment</w:t>
-            </w:r>
-            <w:proofErr w:type="spellEnd"/>
-            <w:r>
-              <w:rPr>
-                <w:rFonts w:cstheme="minorHAnsi"/>
-                <w:sz w:val="24"/>
-                <w:szCs w:val="24"/>
-              </w:rPr>
-              <w:t xml:space="preserve"> %}</w:t>
+              <w:t>{%tr for other in otherPayment %}</w:t>
             </w:r>
           </w:p>
         </w:tc>
@@ -3988,10 +3348,92 @@
                 <w:sz w:val="24"/>
                 <w:szCs w:val="24"/>
               </w:rPr>
+              <w:t>$ {{other</w:t>
+            </w:r>
+            <w:r>
+              <w:rPr>
+                <w:rFonts w:cstheme="minorHAnsi"/>
+                <w:sz w:val="24"/>
+                <w:szCs w:val="24"/>
+              </w:rPr>
+              <w:t>.</w:t>
+            </w:r>
+            <w:r>
+              <w:rPr>
+                <w:rFonts w:cstheme="minorHAnsi"/>
+                <w:sz w:val="24"/>
+                <w:szCs w:val="24"/>
+              </w:rPr>
+              <w:t>amount_award}}</w:t>
+            </w:r>
+          </w:p>
+        </w:tc>
+        <w:tc>
+          <w:tcPr>
+            <w:tcW w:w="2835" w:type="dxa"/>
+          </w:tcPr>
+          <w:p>
+            <w:pPr>
+              <w:rPr>
+                <w:rFonts w:cstheme="minorHAnsi"/>
+                <w:sz w:val="24"/>
+                <w:szCs w:val="24"/>
+              </w:rPr>
+            </w:pPr>
+            <w:r>
+              <w:rPr>
+                <w:rFonts w:cstheme="minorHAnsi"/>
+                <w:sz w:val="24"/>
+                <w:szCs w:val="24"/>
+              </w:rPr>
+              <w:t>$ {{other</w:t>
+            </w:r>
+            <w:r>
+              <w:rPr>
+                <w:rFonts w:cstheme="minorHAnsi"/>
+                <w:sz w:val="24"/>
+                <w:szCs w:val="24"/>
+              </w:rPr>
+              <w:t>.</w:t>
+            </w:r>
+            <w:r>
+              <w:rPr>
+                <w:rFonts w:cstheme="minorHAnsi"/>
+                <w:sz w:val="24"/>
+                <w:szCs w:val="24"/>
+              </w:rPr>
+              <w:t>amount}}</w:t>
+            </w:r>
+          </w:p>
+        </w:tc>
+        <w:tc>
+          <w:tcPr>
+            <w:tcW w:w="2982" w:type="dxa"/>
+          </w:tcPr>
+          <w:p>
+            <w:pPr>
+              <w:rPr>
+                <w:rFonts w:cstheme="minorHAnsi"/>
+                <w:sz w:val="24"/>
+                <w:szCs w:val="24"/>
+              </w:rPr>
+            </w:pPr>
+            <w:r>
+              <w:rPr>
+                <w:rFonts w:cstheme="minorHAnsi"/>
+                <w:sz w:val="24"/>
+                <w:szCs w:val="24"/>
+              </w:rPr>
               <w:t>$ {{</w:t>
             </w:r>
-            <w:proofErr w:type="spellStart"/>
-            <w:proofErr w:type="gramStart"/>
+            <w:r>
+              <w:rPr>
+                <w:rFonts w:cstheme="minorHAnsi"/>
+                <w:sz w:val="24"/>
+                <w:szCs w:val="24"/>
+              </w:rPr>
+              <w:t xml:space="preserve"> </w:t>
+            </w:r>
             <w:r>
               <w:rPr>
                 <w:rFonts w:cstheme="minorHAnsi"/>
@@ -4014,200 +3456,40 @@
                 <w:sz w:val="24"/>
                 <w:szCs w:val="24"/>
               </w:rPr>
+              <w:t xml:space="preserve">amount_award </w:t>
+            </w:r>
+            <w:r>
+              <w:rPr>
+                <w:rFonts w:cstheme="minorHAnsi"/>
+                <w:sz w:val="24"/>
+                <w:szCs w:val="24"/>
+              </w:rPr>
+              <w:t>-</w:t>
+            </w:r>
+            <w:r>
+              <w:rPr>
+                <w:rFonts w:cstheme="minorHAnsi"/>
+                <w:sz w:val="24"/>
+                <w:szCs w:val="24"/>
+              </w:rPr>
+              <w:t xml:space="preserve"> other</w:t>
+            </w:r>
+            <w:r>
+              <w:rPr>
+                <w:rFonts w:cstheme="minorHAnsi"/>
+                <w:sz w:val="24"/>
+                <w:szCs w:val="24"/>
+              </w:rPr>
+              <w:t>.</w:t>
+            </w:r>
+            <w:r>
+              <w:rPr>
+                <w:rFonts w:cstheme="minorHAnsi"/>
+                <w:sz w:val="24"/>
+                <w:szCs w:val="24"/>
+              </w:rPr>
               <w:t>amount</w:t>
             </w:r>
-            <w:proofErr w:type="gramEnd"/>
-            <w:r>
-              <w:rPr>
-                <w:rFonts w:cstheme="minorHAnsi"/>
-                <w:sz w:val="24"/>
-                <w:szCs w:val="24"/>
-              </w:rPr>
-              <w:t>_award</w:t>
-            </w:r>
-            <w:proofErr w:type="spellEnd"/>
-            <w:r>
-              <w:rPr>
-                <w:rFonts w:cstheme="minorHAnsi"/>
-                <w:sz w:val="24"/>
-                <w:szCs w:val="24"/>
-              </w:rPr>
-              <w:t>}}</w:t>
-            </w:r>
-          </w:p>
-        </w:tc>
-        <w:tc>
-          <w:tcPr>
-            <w:tcW w:w="2835" w:type="dxa"/>
-          </w:tcPr>
-          <w:p>
-            <w:pPr>
-              <w:rPr>
-                <w:rFonts w:cstheme="minorHAnsi"/>
-                <w:sz w:val="24"/>
-                <w:szCs w:val="24"/>
-              </w:rPr>
-            </w:pPr>
-            <w:r>
-              <w:rPr>
-                <w:rFonts w:cstheme="minorHAnsi"/>
-                <w:sz w:val="24"/>
-                <w:szCs w:val="24"/>
-              </w:rPr>
-              <w:t>$ {{</w:t>
-            </w:r>
-            <w:proofErr w:type="spellStart"/>
-            <w:proofErr w:type="gramStart"/>
-            <w:r>
-              <w:rPr>
-                <w:rFonts w:cstheme="minorHAnsi"/>
-                <w:sz w:val="24"/>
-                <w:szCs w:val="24"/>
-              </w:rPr>
-              <w:t>other</w:t>
-            </w:r>
-            <w:r>
-              <w:rPr>
-                <w:rFonts w:cstheme="minorHAnsi"/>
-                <w:sz w:val="24"/>
-                <w:szCs w:val="24"/>
-              </w:rPr>
-              <w:t>.</w:t>
-            </w:r>
-            <w:r>
-              <w:rPr>
-                <w:rFonts w:cstheme="minorHAnsi"/>
-                <w:sz w:val="24"/>
-                <w:szCs w:val="24"/>
-              </w:rPr>
-              <w:t>amount</w:t>
-            </w:r>
-            <w:proofErr w:type="spellEnd"/>
-            <w:proofErr w:type="gramEnd"/>
-            <w:r>
-              <w:rPr>
-                <w:rFonts w:cstheme="minorHAnsi"/>
-                <w:sz w:val="24"/>
-                <w:szCs w:val="24"/>
-              </w:rPr>
-              <w:t>}}</w:t>
-            </w:r>
-          </w:p>
-        </w:tc>
-        <w:tc>
-          <w:tcPr>
-            <w:tcW w:w="2982" w:type="dxa"/>
-          </w:tcPr>
-          <w:p>
-            <w:pPr>
-              <w:rPr>
-                <w:rFonts w:cstheme="minorHAnsi"/>
-                <w:sz w:val="24"/>
-                <w:szCs w:val="24"/>
-              </w:rPr>
-            </w:pPr>
-            <w:r>
-              <w:rPr>
-                <w:rFonts w:cstheme="minorHAnsi"/>
-                <w:sz w:val="24"/>
-                <w:szCs w:val="24"/>
-              </w:rPr>
-              <w:t xml:space="preserve">$ </w:t>
-            </w:r>
-            <w:proofErr w:type="gramStart"/>
-            <w:r>
-              <w:rPr>
-                <w:rFonts w:cstheme="minorHAnsi"/>
-                <w:sz w:val="24"/>
-                <w:szCs w:val="24"/>
-              </w:rPr>
-              <w:t>{{</w:t>
-            </w:r>
-            <w:r>
-              <w:rPr>
-                <w:rFonts w:cstheme="minorHAnsi"/>
-                <w:sz w:val="24"/>
-                <w:szCs w:val="24"/>
-              </w:rPr>
-              <w:t xml:space="preserve"> </w:t>
-            </w:r>
-            <w:proofErr w:type="spellStart"/>
-            <w:r>
-              <w:rPr>
-                <w:rFonts w:cstheme="minorHAnsi"/>
-                <w:sz w:val="24"/>
-                <w:szCs w:val="24"/>
-              </w:rPr>
-              <w:t>other</w:t>
-            </w:r>
-            <w:proofErr w:type="gramEnd"/>
-            <w:r>
-              <w:rPr>
-                <w:rFonts w:cstheme="minorHAnsi"/>
-                <w:sz w:val="24"/>
-                <w:szCs w:val="24"/>
-              </w:rPr>
-              <w:t>.</w:t>
-            </w:r>
-            <w:r>
-              <w:rPr>
-                <w:rFonts w:cstheme="minorHAnsi"/>
-                <w:sz w:val="24"/>
-                <w:szCs w:val="24"/>
-              </w:rPr>
-              <w:t>amount_award</w:t>
-            </w:r>
-            <w:proofErr w:type="spellEnd"/>
-            <w:r>
-              <w:rPr>
-                <w:rFonts w:cstheme="minorHAnsi"/>
-                <w:sz w:val="24"/>
-                <w:szCs w:val="24"/>
-              </w:rPr>
-              <w:t xml:space="preserve"> </w:t>
-            </w:r>
-            <w:r>
-              <w:rPr>
-                <w:rFonts w:cstheme="minorHAnsi"/>
-                <w:sz w:val="24"/>
-                <w:szCs w:val="24"/>
-              </w:rPr>
-              <w:t>-</w:t>
-            </w:r>
-            <w:r>
-              <w:rPr>
-                <w:rFonts w:cstheme="minorHAnsi"/>
-                <w:sz w:val="24"/>
-                <w:szCs w:val="24"/>
-              </w:rPr>
-              <w:t xml:space="preserve"> </w:t>
-            </w:r>
-            <w:proofErr w:type="spellStart"/>
-            <w:r>
-              <w:rPr>
-                <w:rFonts w:cstheme="minorHAnsi"/>
-                <w:sz w:val="24"/>
-                <w:szCs w:val="24"/>
-              </w:rPr>
-              <w:t>other</w:t>
-            </w:r>
-            <w:r>
-              <w:rPr>
-                <w:rFonts w:cstheme="minorHAnsi"/>
-                <w:sz w:val="24"/>
-                <w:szCs w:val="24"/>
-              </w:rPr>
-              <w:t>.</w:t>
-            </w:r>
-            <w:r>
-              <w:rPr>
-                <w:rFonts w:cstheme="minorHAnsi"/>
-                <w:sz w:val="24"/>
-                <w:szCs w:val="24"/>
-              </w:rPr>
-              <w:t>amount</w:t>
-            </w:r>
-            <w:proofErr w:type="spellEnd"/>
             <w:r>
               <w:rPr>
                 <w:rFonts w:cstheme="minorHAnsi"/>
@@ -4250,25 +3532,7 @@
                 <w:sz w:val="24"/>
                 <w:szCs w:val="24"/>
               </w:rPr>
-              <w:t xml:space="preserve">{%tr </w:t>
-            </w:r>
-            <w:proofErr w:type="spellStart"/>
-            <w:r>
-              <w:rPr>
-                <w:rFonts w:cstheme="minorHAnsi"/>
-                <w:sz w:val="24"/>
-                <w:szCs w:val="24"/>
-              </w:rPr>
-              <w:t>endfor</w:t>
-            </w:r>
-            <w:proofErr w:type="spellEnd"/>
-            <w:r>
-              <w:rPr>
-                <w:rFonts w:cstheme="minorHAnsi"/>
-                <w:sz w:val="24"/>
-                <w:szCs w:val="24"/>
-              </w:rPr>
-              <w:t xml:space="preserve"> %}</w:t>
+              <w:t>{%tr endfor %}</w:t>
             </w:r>
           </w:p>
         </w:tc>
@@ -4282,15 +3546,7 @@
         <w:t>p</w:t>
       </w:r>
       <w:r>
-        <w:t xml:space="preserve"> if </w:t>
-      </w:r>
-      <w:proofErr w:type="spellStart"/>
-      <w:r>
-        <w:t>other_payment</w:t>
-      </w:r>
-      <w:proofErr w:type="spellEnd"/>
-      <w:r>
-        <w:t xml:space="preserve"> == ‘Yes’ %}</w:t>
+        <w:t xml:space="preserve"> if other_payment == ‘Yes’ %}</w:t>
       </w:r>
     </w:p>
     <w:p>

</xml_diff>

<commit_message>
Fixed Document no more bug yay
</commit_message>
<xml_diff>
--- a/docassemble/LLAW33012021S1WWC1/data/templates/WWC_FORM.docx
+++ b/docassemble/LLAW33012021S1WWC1/data/templates/WWC_FORM.docx
@@ -170,7 +170,39 @@
                 <w:sz w:val="24"/>
                 <w:szCs w:val="24"/>
               </w:rPr>
-              <w:t>{{first_name}} {{last_name}}</w:t>
+              <w:t>{{</w:t>
+            </w:r>
+            <w:proofErr w:type="spellStart"/>
+            <w:r>
+              <w:rPr>
+                <w:sz w:val="24"/>
+                <w:szCs w:val="24"/>
+              </w:rPr>
+              <w:t>first_name</w:t>
+            </w:r>
+            <w:proofErr w:type="spellEnd"/>
+            <w:r>
+              <w:rPr>
+                <w:sz w:val="24"/>
+                <w:szCs w:val="24"/>
+              </w:rPr>
+              <w:t>}} {{</w:t>
+            </w:r>
+            <w:proofErr w:type="spellStart"/>
+            <w:r>
+              <w:rPr>
+                <w:sz w:val="24"/>
+                <w:szCs w:val="24"/>
+              </w:rPr>
+              <w:t>last_name</w:t>
+            </w:r>
+            <w:proofErr w:type="spellEnd"/>
+            <w:r>
+              <w:rPr>
+                <w:sz w:val="24"/>
+                <w:szCs w:val="24"/>
+              </w:rPr>
+              <w:t>}}</w:t>
             </w:r>
           </w:p>
         </w:tc>
@@ -352,7 +384,23 @@
                 <w:sz w:val="24"/>
                 <w:szCs w:val="24"/>
               </w:rPr>
-              <w:t>{{work_status}}</w:t>
+              <w:t>{{</w:t>
+            </w:r>
+            <w:proofErr w:type="spellStart"/>
+            <w:r>
+              <w:rPr>
+                <w:sz w:val="24"/>
+                <w:szCs w:val="24"/>
+              </w:rPr>
+              <w:t>work_status</w:t>
+            </w:r>
+            <w:proofErr w:type="spellEnd"/>
+            <w:r>
+              <w:rPr>
+                <w:sz w:val="24"/>
+                <w:szCs w:val="24"/>
+              </w:rPr>
+              <w:t>}}</w:t>
             </w:r>
           </w:p>
         </w:tc>
@@ -394,7 +442,23 @@
                 <w:sz w:val="24"/>
                 <w:szCs w:val="24"/>
               </w:rPr>
-              <w:t>{{the_award}}</w:t>
+              <w:t>{{</w:t>
+            </w:r>
+            <w:proofErr w:type="spellStart"/>
+            <w:r>
+              <w:rPr>
+                <w:sz w:val="24"/>
+                <w:szCs w:val="24"/>
+              </w:rPr>
+              <w:t>the_award</w:t>
+            </w:r>
+            <w:proofErr w:type="spellEnd"/>
+            <w:r>
+              <w:rPr>
+                <w:sz w:val="24"/>
+                <w:szCs w:val="24"/>
+              </w:rPr>
+              <w:t>}}</w:t>
             </w:r>
           </w:p>
         </w:tc>
@@ -403,16 +467,19 @@
     <w:p/>
     <w:p>
       <w:r>
-        <w:t>{%p if work_</w:t>
-      </w:r>
-      <w:proofErr w:type="gramStart"/>
-      <w:r>
-        <w:t xml:space="preserve">status </w:t>
+        <w:t xml:space="preserve">{%p if </w:t>
+      </w:r>
+      <w:proofErr w:type="spellStart"/>
+      <w:r>
+        <w:t>work_status</w:t>
+      </w:r>
+      <w:proofErr w:type="spellEnd"/>
+      <w:r>
+        <w:t xml:space="preserve"> </w:t>
       </w:r>
       <w:r>
         <w:t>!</w:t>
       </w:r>
-      <w:proofErr w:type="gramEnd"/>
       <w:r>
         <w:t>= ‘</w:t>
       </w:r>
@@ -429,7 +496,15 @@
         <w:t xml:space="preserve"> </w:t>
       </w:r>
       <w:r>
-        <w:t>or regular_hours == ‘Yes’ %}</w:t>
+        <w:t xml:space="preserve">or </w:t>
+      </w:r>
+      <w:proofErr w:type="spellStart"/>
+      <w:r>
+        <w:t>regular_hours</w:t>
+      </w:r>
+      <w:proofErr w:type="spellEnd"/>
+      <w:r>
+        <w:t xml:space="preserve"> == ‘Yes’ %}</w:t>
       </w:r>
     </w:p>
     <w:p>
@@ -722,7 +797,15 @@
               <w:spacing w:after="160" w:line="259" w:lineRule="auto"/>
             </w:pPr>
             <w:r>
-              <w:t>{{hours_week}}</w:t>
+              <w:t>{{</w:t>
+            </w:r>
+            <w:proofErr w:type="spellStart"/>
+            <w:r>
+              <w:t>hours_week</w:t>
+            </w:r>
+            <w:proofErr w:type="spellEnd"/>
+            <w:r>
+              <w:t>}}</w:t>
             </w:r>
           </w:p>
         </w:tc>
@@ -734,20 +817,17 @@
             <w:pPr>
               <w:spacing w:after="160" w:line="259" w:lineRule="auto"/>
             </w:pPr>
-            <w:proofErr w:type="gramStart"/>
             <w:r>
               <w:t xml:space="preserve">{{ </w:t>
             </w:r>
             <w:r>
-              <w:t>currency</w:t>
-            </w:r>
-            <w:proofErr w:type="gramEnd"/>
-            <w:r>
-              <w:t>(</w:t>
-            </w:r>
+              <w:t>currency(</w:t>
+            </w:r>
+            <w:proofErr w:type="spellStart"/>
             <w:r>
               <w:t>paid_hour</w:t>
             </w:r>
+            <w:proofErr w:type="spellEnd"/>
             <w:r>
               <w:t>)</w:t>
             </w:r>
@@ -761,7 +841,6 @@
             <w:tcW w:w="2811" w:type="dxa"/>
           </w:tcPr>
           <w:p>
-            <w:proofErr w:type="gramStart"/>
             <w:r>
               <w:t xml:space="preserve">{{ </w:t>
             </w:r>
@@ -769,15 +848,13 @@
               <w:t>c</w:t>
             </w:r>
             <w:r>
-              <w:t>urrency</w:t>
-            </w:r>
-            <w:proofErr w:type="gramEnd"/>
-            <w:r>
-              <w:t>(</w:t>
-            </w:r>
+              <w:t>urrency(</w:t>
+            </w:r>
+            <w:proofErr w:type="spellStart"/>
             <w:r>
               <w:t>award_paid_hour</w:t>
             </w:r>
+            <w:proofErr w:type="spellEnd"/>
             <w:r>
               <w:t>)</w:t>
             </w:r>
@@ -791,16 +868,15 @@
             <w:tcW w:w="2653" w:type="dxa"/>
           </w:tcPr>
           <w:p>
-            <w:proofErr w:type="gramStart"/>
             <w:r>
               <w:t>{{</w:t>
             </w:r>
             <w:r>
-              <w:t xml:space="preserve"> currency</w:t>
-            </w:r>
-            <w:proofErr w:type="gramEnd"/>
-            <w:r>
-              <w:t>(rt</w:t>
+              <w:t xml:space="preserve"> currency(</w:t>
+            </w:r>
+            <w:proofErr w:type="spellStart"/>
+            <w:r>
+              <w:t>rt</w:t>
             </w:r>
             <w:r>
               <w:t>D</w:t>
@@ -808,6 +884,7 @@
             <w:r>
               <w:t>ifference</w:t>
             </w:r>
+            <w:proofErr w:type="spellEnd"/>
             <w:r>
               <w:t>)</w:t>
             </w:r>
@@ -826,7 +903,23 @@
     </w:p>
     <w:p>
       <w:r>
-        <w:t>{%p if work_status == ‘Casual’ and regular_hours == ‘No’ %}</w:t>
+        <w:t xml:space="preserve">{%p if </w:t>
+      </w:r>
+      <w:proofErr w:type="spellStart"/>
+      <w:r>
+        <w:t>work_status</w:t>
+      </w:r>
+      <w:proofErr w:type="spellEnd"/>
+      <w:r>
+        <w:t xml:space="preserve"> == ‘Casual’ and </w:t>
+      </w:r>
+      <w:proofErr w:type="spellStart"/>
+      <w:r>
+        <w:t>regular_hours</w:t>
+      </w:r>
+      <w:proofErr w:type="spellEnd"/>
+      <w:r>
+        <w:t xml:space="preserve"> == ‘No’ %}</w:t>
       </w:r>
     </w:p>
     <w:p>
@@ -1130,7 +1223,15 @@
           </w:tcPr>
           <w:p>
             <w:r>
-              <w:t>{%tr for item in casualHours %}</w:t>
+              <w:t xml:space="preserve">{%tr for item in </w:t>
+            </w:r>
+            <w:proofErr w:type="spellStart"/>
+            <w:r>
+              <w:t>casualHours</w:t>
+            </w:r>
+            <w:proofErr w:type="spellEnd"/>
+            <w:r>
+              <w:t xml:space="preserve"> %}</w:t>
             </w:r>
           </w:p>
         </w:tc>
@@ -1178,14 +1279,14 @@
             <w:r>
               <w:t>{{</w:t>
             </w:r>
-            <w:proofErr w:type="gramStart"/>
+            <w:proofErr w:type="spellStart"/>
             <w:r>
               <w:t>item</w:t>
             </w:r>
             <w:r>
               <w:t>.hours</w:t>
             </w:r>
-            <w:proofErr w:type="gramEnd"/>
+            <w:proofErr w:type="spellEnd"/>
             <w:r>
               <w:t>}}</w:t>
             </w:r>
@@ -1205,16 +1306,19 @@
             <w:pPr>
               <w:spacing w:after="160" w:line="259" w:lineRule="auto"/>
             </w:pPr>
-            <w:proofErr w:type="gramStart"/>
             <w:r>
               <w:t xml:space="preserve">{{ </w:t>
             </w:r>
             <w:r>
-              <w:t>currency</w:t>
-            </w:r>
-            <w:proofErr w:type="gramEnd"/>
-            <w:r>
-              <w:t>(item.pay)</w:t>
+              <w:t>currency(</w:t>
+            </w:r>
+            <w:proofErr w:type="spellStart"/>
+            <w:r>
+              <w:t>item.pay</w:t>
+            </w:r>
+            <w:proofErr w:type="spellEnd"/>
+            <w:r>
+              <w:t>)</w:t>
             </w:r>
             <w:r>
               <w:t xml:space="preserve"> }}</w:t>
@@ -1262,20 +1366,20 @@
             </w:tcBorders>
           </w:tcPr>
           <w:p>
-            <w:proofErr w:type="gramStart"/>
             <w:r>
               <w:t xml:space="preserve">{{ </w:t>
             </w:r>
             <w:r>
-              <w:t>currency</w:t>
-            </w:r>
-            <w:proofErr w:type="gramEnd"/>
-            <w:r>
-              <w:t>(item.</w:t>
+              <w:t>currency(</w:t>
+            </w:r>
+            <w:proofErr w:type="spellStart"/>
+            <w:r>
+              <w:t>item.</w:t>
             </w:r>
             <w:r>
               <w:t>award</w:t>
             </w:r>
+            <w:proofErr w:type="spellEnd"/>
             <w:r>
               <w:t>)</w:t>
             </w:r>
@@ -1295,7 +1399,6 @@
             </w:tcBorders>
           </w:tcPr>
           <w:p>
-            <w:proofErr w:type="gramStart"/>
             <w:r>
               <w:t xml:space="preserve">{{ </w:t>
             </w:r>
@@ -1303,15 +1406,13 @@
               <w:t>c</w:t>
             </w:r>
             <w:r>
-              <w:t>urrency</w:t>
-            </w:r>
-            <w:proofErr w:type="gramEnd"/>
-            <w:r>
-              <w:t>(</w:t>
-            </w:r>
+              <w:t>urrency(</w:t>
+            </w:r>
+            <w:proofErr w:type="spellStart"/>
             <w:r>
               <w:t>item.difference</w:t>
             </w:r>
+            <w:proofErr w:type="spellEnd"/>
             <w:r>
               <w:t>)</w:t>
             </w:r>
@@ -1338,7 +1439,15 @@
           </w:tcPr>
           <w:p>
             <w:r>
-              <w:t>{%tr endfor %}</w:t>
+              <w:t xml:space="preserve">{%tr </w:t>
+            </w:r>
+            <w:proofErr w:type="spellStart"/>
+            <w:r>
+              <w:t>endfor</w:t>
+            </w:r>
+            <w:proofErr w:type="spellEnd"/>
+            <w:r>
+              <w:t xml:space="preserve"> %}</w:t>
             </w:r>
           </w:p>
         </w:tc>
@@ -1392,15 +1501,13 @@
         </w:rPr>
         <w:t xml:space="preserve"> </w:t>
       </w:r>
-      <w:proofErr w:type="gramStart"/>
-      <w:r>
-        <w:rPr>
-          <w:sz w:val="24"/>
-          <w:szCs w:val="24"/>
-        </w:rPr>
-        <w:t>displays</w:t>
-      </w:r>
-      <w:proofErr w:type="gramEnd"/>
+      <w:r>
+        <w:rPr>
+          <w:sz w:val="24"/>
+          <w:szCs w:val="24"/>
+        </w:rPr>
+        <w:t>display</w:t>
+      </w:r>
       <w:r>
         <w:rPr>
           <w:sz w:val="24"/>
@@ -1478,24 +1585,31 @@
           <w:sz w:val="24"/>
           <w:szCs w:val="24"/>
         </w:rPr>
-        <w:t>{%p if paid_</w:t>
-      </w:r>
-      <w:proofErr w:type="gramStart"/>
-      <w:r>
-        <w:rPr>
-          <w:sz w:val="24"/>
-          <w:szCs w:val="24"/>
-        </w:rPr>
-        <w:t xml:space="preserve">overtime </w:t>
-      </w:r>
-      <w:r>
-        <w:rPr>
-          <w:sz w:val="24"/>
-          <w:szCs w:val="24"/>
-        </w:rPr>
-        <w:t>!</w:t>
-      </w:r>
-      <w:proofErr w:type="gramEnd"/>
+        <w:t xml:space="preserve">{%p if </w:t>
+      </w:r>
+      <w:proofErr w:type="spellStart"/>
+      <w:r>
+        <w:rPr>
+          <w:sz w:val="24"/>
+          <w:szCs w:val="24"/>
+        </w:rPr>
+        <w:t>paid_overtime</w:t>
+      </w:r>
+      <w:proofErr w:type="spellEnd"/>
+      <w:r>
+        <w:rPr>
+          <w:sz w:val="24"/>
+          <w:szCs w:val="24"/>
+        </w:rPr>
+        <w:t xml:space="preserve"> </w:t>
+      </w:r>
+      <w:r>
+        <w:rPr>
+          <w:sz w:val="24"/>
+          <w:szCs w:val="24"/>
+        </w:rPr>
+        <w:t>=</w:t>
+      </w:r>
       <w:r>
         <w:rPr>
           <w:sz w:val="24"/>
@@ -1515,7 +1629,7 @@
           <w:sz w:val="24"/>
           <w:szCs w:val="24"/>
         </w:rPr>
-        <w:t>No</w:t>
+        <w:t>Yes</w:t>
       </w:r>
       <w:r>
         <w:rPr>
@@ -1677,7 +1791,23 @@
                 <w:sz w:val="24"/>
                 <w:szCs w:val="24"/>
               </w:rPr>
-              <w:t>{{hours_overtime}}</w:t>
+              <w:t>{{</w:t>
+            </w:r>
+            <w:proofErr w:type="spellStart"/>
+            <w:r>
+              <w:rPr>
+                <w:sz w:val="24"/>
+                <w:szCs w:val="24"/>
+              </w:rPr>
+              <w:t>hours_overtime</w:t>
+            </w:r>
+            <w:proofErr w:type="spellEnd"/>
+            <w:r>
+              <w:rPr>
+                <w:sz w:val="24"/>
+                <w:szCs w:val="24"/>
+              </w:rPr>
+              <w:t>}}</w:t>
             </w:r>
           </w:p>
         </w:tc>
@@ -1694,7 +1824,6 @@
                 <w:szCs w:val="24"/>
               </w:rPr>
             </w:pPr>
-            <w:proofErr w:type="gramStart"/>
             <w:r>
               <w:rPr>
                 <w:sz w:val="24"/>
@@ -1707,16 +1836,9 @@
                 <w:sz w:val="24"/>
                 <w:szCs w:val="24"/>
               </w:rPr>
-              <w:t>currency</w:t>
-            </w:r>
-            <w:proofErr w:type="gramEnd"/>
-            <w:r>
-              <w:rPr>
-                <w:sz w:val="24"/>
-                <w:szCs w:val="24"/>
-              </w:rPr>
-              <w:t>(</w:t>
-            </w:r>
+              <w:t>currency(</w:t>
+            </w:r>
+            <w:proofErr w:type="spellStart"/>
             <w:r>
               <w:rPr>
                 <w:sz w:val="24"/>
@@ -1724,6 +1846,7 @@
               </w:rPr>
               <w:t>overtime_award</w:t>
             </w:r>
+            <w:proofErr w:type="spellEnd"/>
             <w:r>
               <w:rPr>
                 <w:sz w:val="24"/>
@@ -1753,7 +1876,6 @@
                 <w:szCs w:val="24"/>
               </w:rPr>
             </w:pPr>
-            <w:proofErr w:type="gramStart"/>
             <w:r>
               <w:rPr>
                 <w:sz w:val="24"/>
@@ -1766,16 +1888,9 @@
                 <w:sz w:val="24"/>
                 <w:szCs w:val="24"/>
               </w:rPr>
-              <w:t>currency</w:t>
-            </w:r>
-            <w:proofErr w:type="gramEnd"/>
-            <w:r>
-              <w:rPr>
-                <w:sz w:val="24"/>
-                <w:szCs w:val="24"/>
-              </w:rPr>
-              <w:t>(</w:t>
-            </w:r>
+              <w:t>currency(</w:t>
+            </w:r>
+            <w:proofErr w:type="spellStart"/>
             <w:r>
               <w:rPr>
                 <w:sz w:val="24"/>
@@ -1783,6 +1898,7 @@
               </w:rPr>
               <w:t>amount_overtime</w:t>
             </w:r>
+            <w:proofErr w:type="spellEnd"/>
             <w:r>
               <w:rPr>
                 <w:sz w:val="24"/>
@@ -1812,7 +1928,6 @@
                 <w:szCs w:val="24"/>
               </w:rPr>
             </w:pPr>
-            <w:proofErr w:type="gramStart"/>
             <w:r>
               <w:rPr>
                 <w:sz w:val="24"/>
@@ -1825,16 +1940,9 @@
                 <w:sz w:val="24"/>
                 <w:szCs w:val="24"/>
               </w:rPr>
-              <w:t>currency</w:t>
-            </w:r>
-            <w:proofErr w:type="gramEnd"/>
-            <w:r>
-              <w:rPr>
-                <w:sz w:val="24"/>
-                <w:szCs w:val="24"/>
-              </w:rPr>
-              <w:t>(</w:t>
-            </w:r>
+              <w:t>currency(</w:t>
+            </w:r>
+            <w:proofErr w:type="spellStart"/>
             <w:r>
               <w:rPr>
                 <w:sz w:val="24"/>
@@ -1842,6 +1950,7 @@
               </w:rPr>
               <w:t>otDifference</w:t>
             </w:r>
+            <w:proofErr w:type="spellEnd"/>
             <w:r>
               <w:rPr>
                 <w:sz w:val="24"/>
@@ -1875,29 +1984,68 @@
         <w:t>{%p endif %}</w:t>
       </w:r>
     </w:p>
-    <w:p/>
+    <w:p>
+      <w:pPr>
+        <w:rPr>
+          <w:sz w:val="24"/>
+          <w:szCs w:val="24"/>
+        </w:rPr>
+      </w:pPr>
+    </w:p>
+    <w:p>
+      <w:pPr>
+        <w:rPr>
+          <w:sz w:val="24"/>
+          <w:szCs w:val="24"/>
+        </w:rPr>
+      </w:pPr>
+      <w:r>
+        <w:rPr>
+          <w:sz w:val="24"/>
+          <w:szCs w:val="24"/>
+        </w:rPr>
+        <w:t xml:space="preserve">{%p if </w:t>
+      </w:r>
+      <w:proofErr w:type="spellStart"/>
+      <w:r>
+        <w:rPr>
+          <w:sz w:val="24"/>
+          <w:szCs w:val="24"/>
+        </w:rPr>
+        <w:t>penalty_rates</w:t>
+      </w:r>
+      <w:proofErr w:type="spellEnd"/>
+      <w:r>
+        <w:rPr>
+          <w:sz w:val="24"/>
+          <w:szCs w:val="24"/>
+        </w:rPr>
+        <w:t xml:space="preserve"> ==</w:t>
+      </w:r>
+      <w:r>
+        <w:rPr>
+          <w:sz w:val="24"/>
+          <w:szCs w:val="24"/>
+        </w:rPr>
+        <w:t xml:space="preserve"> ‘Yes’ %}</w:t>
+      </w:r>
+    </w:p>
     <w:tbl>
       <w:tblPr>
         <w:tblStyle w:val="TableGrid"/>
-        <w:tblpPr w:leftFromText="181" w:rightFromText="181" w:vertAnchor="text" w:horzAnchor="margin" w:tblpX="-289" w:tblpY="630"/>
-        <w:tblOverlap w:val="never"/>
-        <w:tblW w:w="10637" w:type="dxa"/>
-        <w:tblLayout w:type="fixed"/>
+        <w:tblW w:w="0" w:type="auto"/>
         <w:tblLook w:val="04A0" w:firstRow="1" w:lastRow="0" w:firstColumn="1" w:lastColumn="0" w:noHBand="0" w:noVBand="1"/>
       </w:tblPr>
       <w:tblGrid>
-        <w:gridCol w:w="1838"/>
-        <w:gridCol w:w="2693"/>
-        <w:gridCol w:w="2977"/>
-        <w:gridCol w:w="3129"/>
+        <w:gridCol w:w="1423"/>
+        <w:gridCol w:w="2888"/>
+        <w:gridCol w:w="2505"/>
+        <w:gridCol w:w="2471"/>
       </w:tblGrid>
       <w:tr>
-        <w:trPr>
-          <w:tblHeader/>
-        </w:trPr>
-        <w:tc>
-          <w:tcPr>
-            <w:tcW w:w="10637" w:type="dxa"/>
+        <w:tc>
+          <w:tcPr>
+            <w:tcW w:w="9287" w:type="dxa"/>
             <w:gridSpan w:val="4"/>
             <w:shd w:val="clear" w:color="auto" w:fill="FFCCCC"/>
           </w:tcPr>
@@ -1905,14 +2053,12 @@
             <w:pPr>
               <w:jc w:val="center"/>
               <w:rPr>
-                <w:rFonts w:cstheme="minorHAnsi"/>
-                <w:sz w:val="24"/>
-                <w:szCs w:val="24"/>
-              </w:rPr>
-            </w:pPr>
-            <w:r>
-              <w:rPr>
-                <w:rFonts w:cstheme="minorHAnsi"/>
+                <w:sz w:val="24"/>
+                <w:szCs w:val="24"/>
+              </w:rPr>
+            </w:pPr>
+            <w:r>
+              <w:rPr>
                 <w:sz w:val="24"/>
                 <w:szCs w:val="24"/>
               </w:rPr>
@@ -1922,24 +2068,19 @@
         </w:tc>
       </w:tr>
       <w:tr>
-        <w:trPr>
-          <w:tblHeader/>
-        </w:trPr>
-        <w:tc>
-          <w:tcPr>
-            <w:tcW w:w="1838" w:type="dxa"/>
-          </w:tcPr>
-          <w:p>
-            <w:pPr>
-              <w:rPr>
-                <w:rFonts w:cstheme="minorHAnsi"/>
-                <w:sz w:val="24"/>
-                <w:szCs w:val="24"/>
-              </w:rPr>
-            </w:pPr>
-            <w:r>
-              <w:rPr>
-                <w:rFonts w:cstheme="minorHAnsi"/>
+        <w:tc>
+          <w:tcPr>
+            <w:tcW w:w="2321" w:type="dxa"/>
+          </w:tcPr>
+          <w:p>
+            <w:pPr>
+              <w:rPr>
+                <w:sz w:val="24"/>
+                <w:szCs w:val="24"/>
+              </w:rPr>
+            </w:pPr>
+            <w:r>
+              <w:rPr>
                 <w:sz w:val="24"/>
                 <w:szCs w:val="24"/>
               </w:rPr>
@@ -1949,19 +2090,17 @@
         </w:tc>
         <w:tc>
           <w:tcPr>
-            <w:tcW w:w="2693" w:type="dxa"/>
-          </w:tcPr>
-          <w:p>
-            <w:pPr>
-              <w:rPr>
-                <w:rFonts w:cstheme="minorHAnsi"/>
-                <w:sz w:val="24"/>
-                <w:szCs w:val="24"/>
-              </w:rPr>
-            </w:pPr>
-            <w:r>
-              <w:rPr>
-                <w:rFonts w:cstheme="minorHAnsi"/>
+            <w:tcW w:w="2322" w:type="dxa"/>
+          </w:tcPr>
+          <w:p>
+            <w:pPr>
+              <w:rPr>
+                <w:sz w:val="24"/>
+                <w:szCs w:val="24"/>
+              </w:rPr>
+            </w:pPr>
+            <w:r>
+              <w:rPr>
                 <w:sz w:val="24"/>
                 <w:szCs w:val="24"/>
               </w:rPr>
@@ -1971,19 +2110,17 @@
         </w:tc>
         <w:tc>
           <w:tcPr>
-            <w:tcW w:w="2977" w:type="dxa"/>
-          </w:tcPr>
-          <w:p>
-            <w:pPr>
-              <w:rPr>
-                <w:rFonts w:cstheme="minorHAnsi"/>
-                <w:sz w:val="24"/>
-                <w:szCs w:val="24"/>
-              </w:rPr>
-            </w:pPr>
-            <w:r>
-              <w:rPr>
-                <w:rFonts w:cstheme="minorHAnsi"/>
+            <w:tcW w:w="2322" w:type="dxa"/>
+          </w:tcPr>
+          <w:p>
+            <w:pPr>
+              <w:rPr>
+                <w:sz w:val="24"/>
+                <w:szCs w:val="24"/>
+              </w:rPr>
+            </w:pPr>
+            <w:r>
+              <w:rPr>
                 <w:sz w:val="24"/>
                 <w:szCs w:val="24"/>
               </w:rPr>
@@ -1993,19 +2130,17 @@
         </w:tc>
         <w:tc>
           <w:tcPr>
-            <w:tcW w:w="3129" w:type="dxa"/>
-          </w:tcPr>
-          <w:p>
-            <w:pPr>
-              <w:rPr>
-                <w:rFonts w:cstheme="minorHAnsi"/>
-                <w:sz w:val="24"/>
-                <w:szCs w:val="24"/>
-              </w:rPr>
-            </w:pPr>
-            <w:r>
-              <w:rPr>
-                <w:rFonts w:cstheme="minorHAnsi"/>
+            <w:tcW w:w="2322" w:type="dxa"/>
+          </w:tcPr>
+          <w:p>
+            <w:pPr>
+              <w:rPr>
+                <w:sz w:val="24"/>
+                <w:szCs w:val="24"/>
+              </w:rPr>
+            </w:pPr>
+            <w:r>
+              <w:rPr>
                 <w:sz w:val="24"/>
                 <w:szCs w:val="24"/>
               </w:rPr>
@@ -2015,41 +2150,36 @@
         </w:tc>
       </w:tr>
       <w:tr>
-        <w:trPr>
-          <w:tblHeader/>
-        </w:trPr>
-        <w:tc>
-          <w:tcPr>
-            <w:tcW w:w="10637" w:type="dxa"/>
+        <w:tc>
+          <w:tcPr>
+            <w:tcW w:w="9287" w:type="dxa"/>
             <w:gridSpan w:val="4"/>
           </w:tcPr>
           <w:p>
             <w:pPr>
               <w:rPr>
-                <w:rFonts w:cstheme="minorHAnsi"/>
-                <w:sz w:val="24"/>
-                <w:szCs w:val="24"/>
-              </w:rPr>
-            </w:pPr>
-            <w:r>
-              <w:rPr>
-                <w:rFonts w:cstheme="minorHAnsi"/>
-                <w:sz w:val="24"/>
-                <w:szCs w:val="24"/>
-              </w:rPr>
-              <w:t>{%tr for rate in penRate</w:t>
-            </w:r>
-            <w:r>
-              <w:rPr>
-                <w:rFonts w:cstheme="minorHAnsi"/>
-                <w:sz w:val="24"/>
-                <w:szCs w:val="24"/>
-              </w:rPr>
-              <w:t>s</w:t>
-            </w:r>
-            <w:r>
-              <w:rPr>
-                <w:rFonts w:cstheme="minorHAnsi"/>
+                <w:sz w:val="24"/>
+                <w:szCs w:val="24"/>
+              </w:rPr>
+            </w:pPr>
+            <w:r>
+              <w:rPr>
+                <w:sz w:val="24"/>
+                <w:szCs w:val="24"/>
+              </w:rPr>
+              <w:t xml:space="preserve">{%tr for rate in </w:t>
+            </w:r>
+            <w:proofErr w:type="spellStart"/>
+            <w:r>
+              <w:rPr>
+                <w:sz w:val="24"/>
+                <w:szCs w:val="24"/>
+              </w:rPr>
+              <w:t>penRates</w:t>
+            </w:r>
+            <w:proofErr w:type="spellEnd"/>
+            <w:r>
+              <w:rPr>
                 <w:sz w:val="24"/>
                 <w:szCs w:val="24"/>
               </w:rPr>
@@ -2059,24 +2189,19 @@
         </w:tc>
       </w:tr>
       <w:tr>
-        <w:trPr>
-          <w:tblHeader/>
-        </w:trPr>
-        <w:tc>
-          <w:tcPr>
-            <w:tcW w:w="1838" w:type="dxa"/>
-          </w:tcPr>
-          <w:p>
-            <w:pPr>
-              <w:rPr>
-                <w:rFonts w:cstheme="minorHAnsi"/>
-                <w:sz w:val="24"/>
-                <w:szCs w:val="24"/>
-              </w:rPr>
-            </w:pPr>
-            <w:r>
-              <w:rPr>
-                <w:rFonts w:cstheme="minorHAnsi"/>
+        <w:tc>
+          <w:tcPr>
+            <w:tcW w:w="2321" w:type="dxa"/>
+          </w:tcPr>
+          <w:p>
+            <w:pPr>
+              <w:rPr>
+                <w:sz w:val="24"/>
+                <w:szCs w:val="24"/>
+              </w:rPr>
+            </w:pPr>
+            <w:r>
+              <w:rPr>
                 <w:sz w:val="24"/>
                 <w:szCs w:val="24"/>
               </w:rPr>
@@ -2086,20 +2211,124 @@
         </w:tc>
         <w:tc>
           <w:tcPr>
-            <w:tcW w:w="2693" w:type="dxa"/>
-          </w:tcPr>
-          <w:p>
-            <w:pPr>
-              <w:rPr>
-                <w:rFonts w:cstheme="minorHAnsi"/>
-                <w:sz w:val="24"/>
-                <w:szCs w:val="24"/>
-              </w:rPr>
-            </w:pPr>
-            <w:proofErr w:type="gramStart"/>
-            <w:r>
-              <w:rPr>
-                <w:rFonts w:cstheme="minorHAnsi"/>
+            <w:tcW w:w="2322" w:type="dxa"/>
+          </w:tcPr>
+          <w:p>
+            <w:pPr>
+              <w:rPr>
+                <w:sz w:val="24"/>
+                <w:szCs w:val="24"/>
+              </w:rPr>
+            </w:pPr>
+            <w:r>
+              <w:rPr>
+                <w:sz w:val="24"/>
+                <w:szCs w:val="24"/>
+              </w:rPr>
+              <w:t>{{</w:t>
+            </w:r>
+            <w:r>
+              <w:rPr>
+                <w:sz w:val="24"/>
+                <w:szCs w:val="24"/>
+              </w:rPr>
+              <w:t xml:space="preserve"> currency</w:t>
+            </w:r>
+            <w:r>
+              <w:rPr>
+                <w:sz w:val="24"/>
+                <w:szCs w:val="24"/>
+              </w:rPr>
+              <w:t>(</w:t>
+            </w:r>
+            <w:proofErr w:type="spellStart"/>
+            <w:r>
+              <w:rPr>
+                <w:sz w:val="24"/>
+                <w:szCs w:val="24"/>
+              </w:rPr>
+              <w:t>rate.penRateAward</w:t>
+            </w:r>
+            <w:proofErr w:type="spellEnd"/>
+            <w:r>
+              <w:rPr>
+                <w:sz w:val="24"/>
+                <w:szCs w:val="24"/>
+              </w:rPr>
+              <w:t xml:space="preserve">) </w:t>
+            </w:r>
+            <w:r>
+              <w:rPr>
+                <w:sz w:val="24"/>
+                <w:szCs w:val="24"/>
+              </w:rPr>
+              <w:t>}}</w:t>
+            </w:r>
+          </w:p>
+        </w:tc>
+        <w:tc>
+          <w:tcPr>
+            <w:tcW w:w="2322" w:type="dxa"/>
+          </w:tcPr>
+          <w:p>
+            <w:pPr>
+              <w:rPr>
+                <w:sz w:val="24"/>
+                <w:szCs w:val="24"/>
+              </w:rPr>
+            </w:pPr>
+            <w:r>
+              <w:rPr>
+                <w:sz w:val="24"/>
+                <w:szCs w:val="24"/>
+              </w:rPr>
+              <w:t>{{</w:t>
+            </w:r>
+            <w:r>
+              <w:rPr>
+                <w:sz w:val="24"/>
+                <w:szCs w:val="24"/>
+              </w:rPr>
+              <w:t xml:space="preserve"> currency(</w:t>
+            </w:r>
+            <w:proofErr w:type="spellStart"/>
+            <w:r>
+              <w:rPr>
+                <w:sz w:val="24"/>
+                <w:szCs w:val="24"/>
+              </w:rPr>
+              <w:t>rate.paid_rates</w:t>
+            </w:r>
+            <w:proofErr w:type="spellEnd"/>
+            <w:r>
+              <w:rPr>
+                <w:sz w:val="24"/>
+                <w:szCs w:val="24"/>
+              </w:rPr>
+              <w:t xml:space="preserve">) </w:t>
+            </w:r>
+            <w:r>
+              <w:rPr>
+                <w:sz w:val="24"/>
+                <w:szCs w:val="24"/>
+              </w:rPr>
+              <w:t>}}</w:t>
+            </w:r>
+          </w:p>
+        </w:tc>
+        <w:tc>
+          <w:tcPr>
+            <w:tcW w:w="2322" w:type="dxa"/>
+          </w:tcPr>
+          <w:p>
+            <w:pPr>
+              <w:rPr>
+                <w:sz w:val="24"/>
+                <w:szCs w:val="24"/>
+              </w:rPr>
+            </w:pPr>
+            <w:r>
+              <w:rPr>
                 <w:sz w:val="24"/>
                 <w:szCs w:val="24"/>
               </w:rPr>
@@ -2107,48 +2336,22 @@
             </w:r>
             <w:r>
               <w:rPr>
-                <w:rFonts w:cstheme="minorHAnsi"/>
-                <w:sz w:val="24"/>
-                <w:szCs w:val="24"/>
-              </w:rPr>
-              <w:t>currency</w:t>
-            </w:r>
-            <w:proofErr w:type="gramEnd"/>
-            <w:r>
-              <w:rPr>
-                <w:rFonts w:cstheme="minorHAnsi"/>
-                <w:sz w:val="24"/>
-                <w:szCs w:val="24"/>
-              </w:rPr>
-              <w:t>(</w:t>
-            </w:r>
-            <w:r>
-              <w:rPr>
-                <w:rFonts w:cstheme="minorHAnsi"/>
-                <w:sz w:val="24"/>
-                <w:szCs w:val="24"/>
-              </w:rPr>
-              <w:t>rate.penRate</w:t>
-            </w:r>
-            <w:r>
-              <w:rPr>
-                <w:rFonts w:cstheme="minorHAnsi"/>
-                <w:sz w:val="24"/>
-                <w:szCs w:val="24"/>
-              </w:rPr>
-              <w:t>A</w:t>
-            </w:r>
-            <w:r>
-              <w:rPr>
-                <w:rFonts w:cstheme="minorHAnsi"/>
-                <w:sz w:val="24"/>
-                <w:szCs w:val="24"/>
-              </w:rPr>
-              <w:t>ward</w:t>
-            </w:r>
-            <w:r>
-              <w:rPr>
-                <w:rFonts w:cstheme="minorHAnsi"/>
+                <w:sz w:val="24"/>
+                <w:szCs w:val="24"/>
+              </w:rPr>
+              <w:t>currency(</w:t>
+            </w:r>
+            <w:proofErr w:type="spellStart"/>
+            <w:r>
+              <w:rPr>
+                <w:sz w:val="24"/>
+                <w:szCs w:val="24"/>
+              </w:rPr>
+              <w:t>rate.difference</w:t>
+            </w:r>
+            <w:proofErr w:type="spellEnd"/>
+            <w:r>
+              <w:rPr>
                 <w:sz w:val="24"/>
                 <w:szCs w:val="24"/>
               </w:rPr>
@@ -2156,135 +2359,6 @@
             </w:r>
             <w:r>
               <w:rPr>
-                <w:rFonts w:cstheme="minorHAnsi"/>
-                <w:sz w:val="24"/>
-                <w:szCs w:val="24"/>
-              </w:rPr>
-              <w:t xml:space="preserve"> }} </w:t>
-            </w:r>
-          </w:p>
-        </w:tc>
-        <w:tc>
-          <w:tcPr>
-            <w:tcW w:w="2977" w:type="dxa"/>
-          </w:tcPr>
-          <w:p>
-            <w:pPr>
-              <w:rPr>
-                <w:rFonts w:cstheme="minorHAnsi"/>
-                <w:sz w:val="24"/>
-                <w:szCs w:val="24"/>
-              </w:rPr>
-            </w:pPr>
-            <w:proofErr w:type="gramStart"/>
-            <w:r>
-              <w:rPr>
-                <w:rFonts w:cstheme="minorHAnsi"/>
-                <w:sz w:val="24"/>
-                <w:szCs w:val="24"/>
-              </w:rPr>
-              <w:t xml:space="preserve">{{ </w:t>
-            </w:r>
-            <w:r>
-              <w:rPr>
-                <w:rFonts w:cstheme="minorHAnsi"/>
-                <w:sz w:val="24"/>
-                <w:szCs w:val="24"/>
-              </w:rPr>
-              <w:t>currency</w:t>
-            </w:r>
-            <w:proofErr w:type="gramEnd"/>
-            <w:r>
-              <w:rPr>
-                <w:rFonts w:cstheme="minorHAnsi"/>
-                <w:sz w:val="24"/>
-                <w:szCs w:val="24"/>
-              </w:rPr>
-              <w:t>(</w:t>
-            </w:r>
-            <w:r>
-              <w:rPr>
-                <w:rFonts w:cstheme="minorHAnsi"/>
-                <w:sz w:val="24"/>
-                <w:szCs w:val="24"/>
-              </w:rPr>
-              <w:t>rate.paid_rates</w:t>
-            </w:r>
-            <w:r>
-              <w:rPr>
-                <w:rFonts w:cstheme="minorHAnsi"/>
-                <w:sz w:val="24"/>
-                <w:szCs w:val="24"/>
-              </w:rPr>
-              <w:t>)</w:t>
-            </w:r>
-            <w:r>
-              <w:rPr>
-                <w:rFonts w:cstheme="minorHAnsi"/>
-                <w:sz w:val="24"/>
-                <w:szCs w:val="24"/>
-              </w:rPr>
-              <w:t xml:space="preserve"> }}</w:t>
-            </w:r>
-          </w:p>
-        </w:tc>
-        <w:tc>
-          <w:tcPr>
-            <w:tcW w:w="3129" w:type="dxa"/>
-          </w:tcPr>
-          <w:p>
-            <w:pPr>
-              <w:rPr>
-                <w:rFonts w:cstheme="minorHAnsi"/>
-                <w:sz w:val="24"/>
-                <w:szCs w:val="24"/>
-              </w:rPr>
-            </w:pPr>
-            <w:proofErr w:type="gramStart"/>
-            <w:r>
-              <w:rPr>
-                <w:rFonts w:cstheme="minorHAnsi"/>
-                <w:sz w:val="24"/>
-                <w:szCs w:val="24"/>
-              </w:rPr>
-              <w:t xml:space="preserve">{{ </w:t>
-            </w:r>
-            <w:r>
-              <w:rPr>
-                <w:rFonts w:cstheme="minorHAnsi"/>
-                <w:sz w:val="24"/>
-                <w:szCs w:val="24"/>
-              </w:rPr>
-              <w:t>currency</w:t>
-            </w:r>
-            <w:proofErr w:type="gramEnd"/>
-            <w:r>
-              <w:rPr>
-                <w:rFonts w:cstheme="minorHAnsi"/>
-                <w:sz w:val="24"/>
-                <w:szCs w:val="24"/>
-              </w:rPr>
-              <w:t>(</w:t>
-            </w:r>
-            <w:r>
-              <w:rPr>
-                <w:rFonts w:cstheme="minorHAnsi"/>
-                <w:sz w:val="24"/>
-                <w:szCs w:val="24"/>
-              </w:rPr>
-              <w:t>rate.difference</w:t>
-            </w:r>
-            <w:r>
-              <w:rPr>
-                <w:rFonts w:ascii="Cambria Math" w:hAnsi="Cambria Math" w:cstheme="minorHAnsi"/>
-                <w:sz w:val="24"/>
-                <w:szCs w:val="24"/>
-              </w:rPr>
-              <w:t>)</w:t>
-            </w:r>
-            <w:r>
-              <w:rPr>
-                <w:rFonts w:ascii="Cambria Math" w:hAnsi="Cambria Math" w:cstheme="minorHAnsi"/>
                 <w:sz w:val="24"/>
                 <w:szCs w:val="24"/>
               </w:rPr>
@@ -2294,29 +2368,40 @@
         </w:tc>
       </w:tr>
       <w:tr>
-        <w:trPr>
-          <w:tblHeader/>
-        </w:trPr>
-        <w:tc>
-          <w:tcPr>
-            <w:tcW w:w="10637" w:type="dxa"/>
+        <w:tc>
+          <w:tcPr>
+            <w:tcW w:w="9287" w:type="dxa"/>
             <w:gridSpan w:val="4"/>
           </w:tcPr>
           <w:p>
             <w:pPr>
               <w:rPr>
-                <w:rFonts w:cstheme="minorHAnsi"/>
-                <w:sz w:val="24"/>
-                <w:szCs w:val="24"/>
-              </w:rPr>
-            </w:pPr>
-            <w:r>
-              <w:rPr>
-                <w:rFonts w:cstheme="minorHAnsi"/>
-                <w:sz w:val="24"/>
-                <w:szCs w:val="24"/>
-              </w:rPr>
-              <w:t>{%tr endfor %}</w:t>
+                <w:sz w:val="24"/>
+                <w:szCs w:val="24"/>
+              </w:rPr>
+            </w:pPr>
+            <w:r>
+              <w:rPr>
+                <w:sz w:val="24"/>
+                <w:szCs w:val="24"/>
+              </w:rPr>
+              <w:t xml:space="preserve">{%tr </w:t>
+            </w:r>
+            <w:proofErr w:type="spellStart"/>
+            <w:r>
+              <w:rPr>
+                <w:sz w:val="24"/>
+                <w:szCs w:val="24"/>
+              </w:rPr>
+              <w:t>endfor</w:t>
+            </w:r>
+            <w:proofErr w:type="spellEnd"/>
+            <w:r>
+              <w:rPr>
+                <w:sz w:val="24"/>
+                <w:szCs w:val="24"/>
+              </w:rPr>
+              <w:t xml:space="preserve"> %}</w:t>
             </w:r>
           </w:p>
         </w:tc>
@@ -2334,46 +2419,6 @@
           <w:sz w:val="24"/>
           <w:szCs w:val="24"/>
         </w:rPr>
-        <w:t>{%</w:t>
-      </w:r>
-      <w:r>
-        <w:rPr>
-          <w:sz w:val="24"/>
-          <w:szCs w:val="24"/>
-        </w:rPr>
-        <w:t>p if penalty_rates ==</w:t>
-      </w:r>
-      <w:r>
-        <w:rPr>
-          <w:sz w:val="24"/>
-          <w:szCs w:val="24"/>
-        </w:rPr>
-        <w:t xml:space="preserve"> </w:t>
-      </w:r>
-      <w:r>
-        <w:rPr>
-          <w:sz w:val="24"/>
-          <w:szCs w:val="24"/>
-        </w:rPr>
-        <w:t>'Yes'</w:t>
-      </w:r>
-      <w:r>
-        <w:rPr>
-          <w:sz w:val="24"/>
-          <w:szCs w:val="24"/>
-        </w:rPr>
-        <w:t xml:space="preserve"> </w:t>
-      </w:r>
-      <w:r>
-        <w:rPr>
-          <w:sz w:val="24"/>
-          <w:szCs w:val="24"/>
-        </w:rPr>
-        <w:t>%}</w:t>
-      </w:r>
-    </w:p>
-    <w:p>
-      <w:r>
         <w:t>{%p endif %}</w:t>
       </w:r>
     </w:p>
@@ -2381,7 +2426,15 @@
     <w:p/>
     <w:p>
       <w:r>
-        <w:t>{%p if what_allowance == ‘Yes’ %}</w:t>
+        <w:t xml:space="preserve">{%p if </w:t>
+      </w:r>
+      <w:proofErr w:type="spellStart"/>
+      <w:r>
+        <w:t>what_allowance</w:t>
+      </w:r>
+      <w:proofErr w:type="spellEnd"/>
+      <w:r>
+        <w:t xml:space="preserve"> == ‘Yes’ %}</w:t>
       </w:r>
     </w:p>
     <w:tbl>
@@ -2604,7 +2657,6 @@
                 <w:szCs w:val="24"/>
               </w:rPr>
             </w:pPr>
-            <w:proofErr w:type="gramStart"/>
             <w:r>
               <w:rPr>
                 <w:rFonts w:cstheme="minorHAnsi"/>
@@ -2619,17 +2671,9 @@
                 <w:sz w:val="24"/>
                 <w:szCs w:val="24"/>
               </w:rPr>
-              <w:t>currency</w:t>
-            </w:r>
-            <w:proofErr w:type="gramEnd"/>
-            <w:r>
-              <w:rPr>
-                <w:rFonts w:cstheme="minorHAnsi"/>
-                <w:sz w:val="24"/>
-                <w:szCs w:val="24"/>
-              </w:rPr>
-              <w:t>(</w:t>
-            </w:r>
+              <w:t>currency(</w:t>
+            </w:r>
+            <w:proofErr w:type="spellStart"/>
             <w:r>
               <w:rPr>
                 <w:rFonts w:cstheme="minorHAnsi"/>
@@ -2646,6 +2690,7 @@
               </w:rPr>
               <w:t>allowance_award</w:t>
             </w:r>
+            <w:proofErr w:type="spellEnd"/>
             <w:r>
               <w:rPr>
                 <w:rFonts w:cstheme="minorHAnsi"/>
@@ -2676,7 +2721,6 @@
                 <w:szCs w:val="24"/>
               </w:rPr>
             </w:pPr>
-            <w:proofErr w:type="gramStart"/>
             <w:r>
               <w:rPr>
                 <w:rFonts w:cstheme="minorHAnsi"/>
@@ -2691,17 +2735,9 @@
                 <w:sz w:val="24"/>
                 <w:szCs w:val="24"/>
               </w:rPr>
-              <w:t>currency</w:t>
-            </w:r>
-            <w:proofErr w:type="gramEnd"/>
-            <w:r>
-              <w:rPr>
-                <w:rFonts w:cstheme="minorHAnsi"/>
-                <w:sz w:val="24"/>
-                <w:szCs w:val="24"/>
-              </w:rPr>
-              <w:t>(</w:t>
-            </w:r>
+              <w:t>currency(</w:t>
+            </w:r>
+            <w:proofErr w:type="spellStart"/>
             <w:r>
               <w:rPr>
                 <w:rFonts w:cstheme="minorHAnsi"/>
@@ -2718,6 +2754,7 @@
               </w:rPr>
               <w:t>amount_allowance</w:t>
             </w:r>
+            <w:proofErr w:type="spellEnd"/>
             <w:r>
               <w:rPr>
                 <w:rFonts w:cstheme="minorHAnsi"/>
@@ -2748,7 +2785,6 @@
                 <w:szCs w:val="24"/>
               </w:rPr>
             </w:pPr>
-            <w:proofErr w:type="gramStart"/>
             <w:r>
               <w:rPr>
                 <w:rFonts w:cstheme="minorHAnsi"/>
@@ -2763,17 +2799,9 @@
                 <w:sz w:val="24"/>
                 <w:szCs w:val="24"/>
               </w:rPr>
-              <w:t>currency</w:t>
-            </w:r>
-            <w:proofErr w:type="gramEnd"/>
-            <w:r>
-              <w:rPr>
-                <w:rFonts w:cstheme="minorHAnsi"/>
-                <w:sz w:val="24"/>
-                <w:szCs w:val="24"/>
-              </w:rPr>
-              <w:t>(</w:t>
-            </w:r>
+              <w:t>currency(</w:t>
+            </w:r>
+            <w:proofErr w:type="spellStart"/>
             <w:r>
               <w:rPr>
                 <w:rFonts w:cstheme="minorHAnsi"/>
@@ -2782,6 +2810,7 @@
               </w:rPr>
               <w:t>allowance.difference</w:t>
             </w:r>
+            <w:proofErr w:type="spellEnd"/>
             <w:r>
               <w:rPr>
                 <w:rFonts w:cstheme="minorHAnsi"/>
@@ -2824,7 +2853,25 @@
                 <w:sz w:val="24"/>
                 <w:szCs w:val="24"/>
               </w:rPr>
-              <w:t>{%tr endfor %}</w:t>
+              <w:t xml:space="preserve">{%tr </w:t>
+            </w:r>
+            <w:proofErr w:type="spellStart"/>
+            <w:r>
+              <w:rPr>
+                <w:rFonts w:cstheme="minorHAnsi"/>
+                <w:sz w:val="24"/>
+                <w:szCs w:val="24"/>
+              </w:rPr>
+              <w:t>endfor</w:t>
+            </w:r>
+            <w:proofErr w:type="spellEnd"/>
+            <w:r>
+              <w:rPr>
+                <w:rFonts w:cstheme="minorHAnsi"/>
+                <w:sz w:val="24"/>
+                <w:szCs w:val="24"/>
+              </w:rPr>
+              <w:t xml:space="preserve"> %}</w:t>
             </w:r>
           </w:p>
         </w:tc>
@@ -2844,7 +2891,15 @@
         <w:t>p</w:t>
       </w:r>
       <w:r>
-        <w:t xml:space="preserve"> if public_holiday_rates == ‘Yes’ %}</w:t>
+        <w:t xml:space="preserve"> if </w:t>
+      </w:r>
+      <w:proofErr w:type="spellStart"/>
+      <w:r>
+        <w:t>public_holiday_rates</w:t>
+      </w:r>
+      <w:proofErr w:type="spellEnd"/>
+      <w:r>
+        <w:t xml:space="preserve"> == ‘Yes’ %}</w:t>
       </w:r>
     </w:p>
     <w:tbl>
@@ -3012,7 +3067,25 @@
                 <w:sz w:val="24"/>
                 <w:szCs w:val="24"/>
               </w:rPr>
-              <w:t>{%tr for day in pubHol %}</w:t>
+              <w:t xml:space="preserve">{%tr for day in </w:t>
+            </w:r>
+            <w:proofErr w:type="spellStart"/>
+            <w:r>
+              <w:rPr>
+                <w:rFonts w:cstheme="minorHAnsi"/>
+                <w:sz w:val="24"/>
+                <w:szCs w:val="24"/>
+              </w:rPr>
+              <w:t>pubHol</w:t>
+            </w:r>
+            <w:proofErr w:type="spellEnd"/>
+            <w:r>
+              <w:rPr>
+                <w:rFonts w:cstheme="minorHAnsi"/>
+                <w:sz w:val="24"/>
+                <w:szCs w:val="24"/>
+              </w:rPr>
+              <w:t xml:space="preserve"> %}</w:t>
             </w:r>
           </w:p>
         </w:tc>
@@ -3055,7 +3128,6 @@
                 <w:szCs w:val="24"/>
               </w:rPr>
             </w:pPr>
-            <w:proofErr w:type="gramStart"/>
             <w:r>
               <w:rPr>
                 <w:rFonts w:cstheme="minorHAnsi"/>
@@ -3070,17 +3142,9 @@
                 <w:sz w:val="24"/>
                 <w:szCs w:val="24"/>
               </w:rPr>
-              <w:t>currency</w:t>
-            </w:r>
-            <w:proofErr w:type="gramEnd"/>
-            <w:r>
-              <w:rPr>
-                <w:rFonts w:cstheme="minorHAnsi"/>
-                <w:sz w:val="24"/>
-                <w:szCs w:val="24"/>
-              </w:rPr>
-              <w:t>(</w:t>
-            </w:r>
+              <w:t>currency(</w:t>
+            </w:r>
+            <w:proofErr w:type="spellStart"/>
             <w:r>
               <w:rPr>
                 <w:rFonts w:cstheme="minorHAnsi"/>
@@ -3097,6 +3161,7 @@
               </w:rPr>
               <w:t>public_holiday_award</w:t>
             </w:r>
+            <w:proofErr w:type="spellEnd"/>
             <w:r>
               <w:rPr>
                 <w:rFonts w:cstheme="minorHAnsi"/>
@@ -3127,7 +3192,6 @@
                 <w:szCs w:val="24"/>
               </w:rPr>
             </w:pPr>
-            <w:proofErr w:type="gramStart"/>
             <w:r>
               <w:rPr>
                 <w:rFonts w:cstheme="minorHAnsi"/>
@@ -3142,17 +3206,9 @@
                 <w:sz w:val="24"/>
                 <w:szCs w:val="24"/>
               </w:rPr>
-              <w:t>currency</w:t>
-            </w:r>
-            <w:proofErr w:type="gramEnd"/>
-            <w:r>
-              <w:rPr>
-                <w:rFonts w:cstheme="minorHAnsi"/>
-                <w:sz w:val="24"/>
-                <w:szCs w:val="24"/>
-              </w:rPr>
-              <w:t>(</w:t>
-            </w:r>
+              <w:t>currency(</w:t>
+            </w:r>
+            <w:proofErr w:type="spellStart"/>
             <w:r>
               <w:rPr>
                 <w:rFonts w:cstheme="minorHAnsi"/>
@@ -3169,6 +3225,7 @@
               </w:rPr>
               <w:t>paid_public_holiday_rates</w:t>
             </w:r>
+            <w:proofErr w:type="spellEnd"/>
             <w:r>
               <w:rPr>
                 <w:rFonts w:cstheme="minorHAnsi"/>
@@ -3199,7 +3256,6 @@
                 <w:szCs w:val="24"/>
               </w:rPr>
             </w:pPr>
-            <w:proofErr w:type="gramStart"/>
             <w:r>
               <w:rPr>
                 <w:rFonts w:cstheme="minorHAnsi"/>
@@ -3214,17 +3270,9 @@
                 <w:sz w:val="24"/>
                 <w:szCs w:val="24"/>
               </w:rPr>
-              <w:t>currency</w:t>
-            </w:r>
-            <w:proofErr w:type="gramEnd"/>
-            <w:r>
-              <w:rPr>
-                <w:rFonts w:cstheme="minorHAnsi"/>
-                <w:sz w:val="24"/>
-                <w:szCs w:val="24"/>
-              </w:rPr>
-              <w:t>(</w:t>
-            </w:r>
+              <w:t>currency(</w:t>
+            </w:r>
+            <w:proofErr w:type="spellStart"/>
             <w:r>
               <w:rPr>
                 <w:rFonts w:cstheme="minorHAnsi"/>
@@ -3233,6 +3281,7 @@
               </w:rPr>
               <w:t>day.difference</w:t>
             </w:r>
+            <w:proofErr w:type="spellEnd"/>
             <w:r>
               <w:rPr>
                 <w:rFonts w:cstheme="minorHAnsi"/>
@@ -3275,7 +3324,25 @@
                 <w:sz w:val="24"/>
                 <w:szCs w:val="24"/>
               </w:rPr>
-              <w:t>{%tr endfor %}</w:t>
+              <w:t xml:space="preserve">{%tr </w:t>
+            </w:r>
+            <w:proofErr w:type="spellStart"/>
+            <w:r>
+              <w:rPr>
+                <w:rFonts w:cstheme="minorHAnsi"/>
+                <w:sz w:val="24"/>
+                <w:szCs w:val="24"/>
+              </w:rPr>
+              <w:t>endfor</w:t>
+            </w:r>
+            <w:proofErr w:type="spellEnd"/>
+            <w:r>
+              <w:rPr>
+                <w:rFonts w:cstheme="minorHAnsi"/>
+                <w:sz w:val="24"/>
+                <w:szCs w:val="24"/>
+              </w:rPr>
+              <w:t xml:space="preserve"> %}</w:t>
             </w:r>
           </w:p>
         </w:tc>
@@ -3295,15 +3362,31 @@
         <w:t>p</w:t>
       </w:r>
       <w:r>
-        <w:t xml:space="preserve"> if work_</w:t>
-      </w:r>
-      <w:proofErr w:type="gramStart"/>
-      <w:r>
-        <w:t>status !</w:t>
-      </w:r>
-      <w:proofErr w:type="gramEnd"/>
-      <w:r>
-        <w:t>= ‘Casual’ and leave_entitlement == ‘Yes’ and leave_owing == ‘Yes’ %}</w:t>
+        <w:t xml:space="preserve"> if </w:t>
+      </w:r>
+      <w:proofErr w:type="spellStart"/>
+      <w:r>
+        <w:t>work_status</w:t>
+      </w:r>
+      <w:proofErr w:type="spellEnd"/>
+      <w:r>
+        <w:t xml:space="preserve"> != ‘Casual’ and </w:t>
+      </w:r>
+      <w:proofErr w:type="spellStart"/>
+      <w:r>
+        <w:t>leave_entitlement</w:t>
+      </w:r>
+      <w:proofErr w:type="spellEnd"/>
+      <w:r>
+        <w:t xml:space="preserve"> == ‘Yes’ and </w:t>
+      </w:r>
+      <w:proofErr w:type="spellStart"/>
+      <w:r>
+        <w:t>leave_owing</w:t>
+      </w:r>
+      <w:proofErr w:type="spellEnd"/>
+      <w:r>
+        <w:t xml:space="preserve"> == ‘Yes’ %}</w:t>
       </w:r>
     </w:p>
     <w:tbl>
@@ -3410,20 +3493,17 @@
             <w:pPr>
               <w:spacing w:after="160" w:line="259" w:lineRule="auto"/>
             </w:pPr>
-            <w:proofErr w:type="gramStart"/>
             <w:r>
               <w:t xml:space="preserve">{{ </w:t>
             </w:r>
             <w:r>
-              <w:t>currency</w:t>
-            </w:r>
-            <w:proofErr w:type="gramEnd"/>
-            <w:r>
-              <w:t>(</w:t>
-            </w:r>
+              <w:t>currency(</w:t>
+            </w:r>
+            <w:proofErr w:type="spellStart"/>
             <w:r>
               <w:t>leave_owed</w:t>
             </w:r>
+            <w:proofErr w:type="spellEnd"/>
             <w:r>
               <w:t>) }}</w:t>
             </w:r>
@@ -3453,7 +3533,15 @@
     <w:p/>
     <w:p>
       <w:r>
-        <w:t>{%p if other_payment == ‘Yes’ %}</w:t>
+        <w:t xml:space="preserve">{%p if </w:t>
+      </w:r>
+      <w:proofErr w:type="spellStart"/>
+      <w:r>
+        <w:t>other_payment</w:t>
+      </w:r>
+      <w:proofErr w:type="spellEnd"/>
+      <w:r>
+        <w:t xml:space="preserve"> == ‘Yes’ %}</w:t>
       </w:r>
     </w:p>
     <w:tbl>
@@ -3633,7 +3721,25 @@
                 <w:sz w:val="24"/>
                 <w:szCs w:val="24"/>
               </w:rPr>
-              <w:t xml:space="preserve"> in otherPayment %}</w:t>
+              <w:t xml:space="preserve"> in </w:t>
+            </w:r>
+            <w:proofErr w:type="spellStart"/>
+            <w:r>
+              <w:rPr>
+                <w:rFonts w:cstheme="minorHAnsi"/>
+                <w:sz w:val="24"/>
+                <w:szCs w:val="24"/>
+              </w:rPr>
+              <w:t>otherPayment</w:t>
+            </w:r>
+            <w:proofErr w:type="spellEnd"/>
+            <w:r>
+              <w:rPr>
+                <w:rFonts w:cstheme="minorHAnsi"/>
+                <w:sz w:val="24"/>
+                <w:szCs w:val="24"/>
+              </w:rPr>
+              <w:t xml:space="preserve"> %}</w:t>
             </w:r>
           </w:p>
         </w:tc>
@@ -3692,7 +3798,6 @@
                 <w:szCs w:val="24"/>
               </w:rPr>
             </w:pPr>
-            <w:proofErr w:type="gramStart"/>
             <w:r>
               <w:rPr>
                 <w:rFonts w:cstheme="minorHAnsi"/>
@@ -3707,17 +3812,9 @@
                 <w:sz w:val="24"/>
                 <w:szCs w:val="24"/>
               </w:rPr>
-              <w:t>currency</w:t>
-            </w:r>
-            <w:proofErr w:type="gramEnd"/>
-            <w:r>
-              <w:rPr>
-                <w:rFonts w:cstheme="minorHAnsi"/>
-                <w:sz w:val="24"/>
-                <w:szCs w:val="24"/>
-              </w:rPr>
-              <w:t>(</w:t>
-            </w:r>
+              <w:t>currency(</w:t>
+            </w:r>
+            <w:proofErr w:type="spellStart"/>
             <w:r>
               <w:rPr>
                 <w:rFonts w:cstheme="minorHAnsi"/>
@@ -3750,6 +3847,7 @@
               </w:rPr>
               <w:t>amount_award</w:t>
             </w:r>
+            <w:proofErr w:type="spellEnd"/>
             <w:r>
               <w:rPr>
                 <w:rFonts w:cstheme="minorHAnsi"/>
@@ -3772,7 +3870,6 @@
                 <w:szCs w:val="24"/>
               </w:rPr>
             </w:pPr>
-            <w:proofErr w:type="gramStart"/>
             <w:r>
               <w:rPr>
                 <w:rFonts w:cstheme="minorHAnsi"/>
@@ -3787,17 +3884,9 @@
                 <w:sz w:val="24"/>
                 <w:szCs w:val="24"/>
               </w:rPr>
-              <w:t>currency</w:t>
-            </w:r>
-            <w:proofErr w:type="gramEnd"/>
-            <w:r>
-              <w:rPr>
-                <w:rFonts w:cstheme="minorHAnsi"/>
-                <w:sz w:val="24"/>
-                <w:szCs w:val="24"/>
-              </w:rPr>
-              <w:t>(</w:t>
-            </w:r>
+              <w:t>currency(</w:t>
+            </w:r>
+            <w:proofErr w:type="spellStart"/>
             <w:r>
               <w:rPr>
                 <w:rFonts w:cstheme="minorHAnsi"/>
@@ -3830,6 +3919,7 @@
               </w:rPr>
               <w:t>amount</w:t>
             </w:r>
+            <w:proofErr w:type="spellEnd"/>
             <w:r>
               <w:rPr>
                 <w:rFonts w:cstheme="minorHAnsi"/>
@@ -3860,7 +3950,6 @@
                 <w:szCs w:val="24"/>
               </w:rPr>
             </w:pPr>
-            <w:proofErr w:type="gramStart"/>
             <w:r>
               <w:rPr>
                 <w:rFonts w:cstheme="minorHAnsi"/>
@@ -3875,17 +3964,9 @@
                 <w:sz w:val="24"/>
                 <w:szCs w:val="24"/>
               </w:rPr>
-              <w:t>currency</w:t>
-            </w:r>
-            <w:proofErr w:type="gramEnd"/>
-            <w:r>
-              <w:rPr>
-                <w:rFonts w:cstheme="minorHAnsi"/>
-                <w:sz w:val="24"/>
-                <w:szCs w:val="24"/>
-              </w:rPr>
-              <w:t>(</w:t>
-            </w:r>
+              <w:t>currency(</w:t>
+            </w:r>
+            <w:proofErr w:type="spellStart"/>
             <w:r>
               <w:rPr>
                 <w:rFonts w:cstheme="minorHAnsi"/>
@@ -3894,6 +3975,7 @@
               </w:rPr>
               <w:t>others.difference</w:t>
             </w:r>
+            <w:proofErr w:type="spellEnd"/>
             <w:r>
               <w:rPr>
                 <w:rFonts w:cstheme="minorHAnsi"/>
@@ -3936,7 +4018,25 @@
                 <w:sz w:val="24"/>
                 <w:szCs w:val="24"/>
               </w:rPr>
-              <w:t>{%tr endfor %}</w:t>
+              <w:t xml:space="preserve">{%tr </w:t>
+            </w:r>
+            <w:proofErr w:type="spellStart"/>
+            <w:r>
+              <w:rPr>
+                <w:rFonts w:cstheme="minorHAnsi"/>
+                <w:sz w:val="24"/>
+                <w:szCs w:val="24"/>
+              </w:rPr>
+              <w:t>endfor</w:t>
+            </w:r>
+            <w:proofErr w:type="spellEnd"/>
+            <w:r>
+              <w:rPr>
+                <w:rFonts w:cstheme="minorHAnsi"/>
+                <w:sz w:val="24"/>
+                <w:szCs w:val="24"/>
+              </w:rPr>
+              <w:t xml:space="preserve"> %}</w:t>
             </w:r>
           </w:p>
         </w:tc>

</xml_diff>